<commit_message>
tambah ruang guru di tor
</commit_message>
<xml_diff>
--- a/NEW REVISI 3.0_TOR_SEMINAR_NASIONAL 2019.docx
+++ b/NEW REVISI 3.0_TOR_SEMINAR_NASIONAL 2019.docx
@@ -1,6 +1,6 @@
 
 <file path=word/document.xml><?xml version="1.0" encoding="utf-8"?>
-<w:document xmlns:wpc="http://schemas.microsoft.com/office/word/2010/wordprocessingCanvas" xmlns:cx="http://schemas.microsoft.com/office/drawing/2014/chartex" xmlns:cx1="http://schemas.microsoft.com/office/drawing/2015/9/8/chartex" xmlns:cx2="http://schemas.microsoft.com/office/drawing/2015/10/21/chartex" xmlns:cx3="http://schemas.microsoft.com/office/drawing/2016/5/9/chartex" xmlns:cx4="http://schemas.microsoft.com/office/drawing/2016/5/10/chartex" xmlns:cx5="http://schemas.microsoft.com/office/drawing/2016/5/11/chartex" xmlns:cx6="http://schemas.microsoft.com/office/drawing/2016/5/12/chartex" xmlns:cx7="http://schemas.microsoft.com/office/drawing/2016/5/13/chartex" xmlns:cx8="http://schemas.microsoft.com/office/drawing/2016/5/14/chartex" xmlns:mc="http://schemas.openxmlformats.org/markup-compatibility/2006" xmlns:o="urn:schemas-microsoft-com:office:office" xmlns:r="http://schemas.openxmlformats.org/officeDocument/2006/relationships" xmlns:m="http://schemas.openxmlformats.org/officeDocument/2006/math" xmlns:v="urn:schemas-microsoft-com:vml" xmlns:wp14="http://schemas.microsoft.com/office/word/2010/wordprocessingDrawing" xmlns:wp="http://schemas.openxmlformats.org/drawingml/2006/wordprocessingDrawing" xmlns:w10="urn:schemas-microsoft-com:office:word" xmlns:w="http://schemas.openxmlformats.org/wordprocessingml/2006/main" xmlns:w14="http://schemas.microsoft.com/office/word/2010/wordml" xmlns:w15="http://schemas.microsoft.com/office/word/2012/wordml" xmlns:w16se="http://schemas.microsoft.com/office/word/2015/wordml/symex" xmlns:wpg="http://schemas.microsoft.com/office/word/2010/wordprocessingGroup" xmlns:wpi="http://schemas.microsoft.com/office/word/2010/wordprocessingInk" xmlns:wne="http://schemas.microsoft.com/office/word/2006/wordml" xmlns:wps="http://schemas.microsoft.com/office/word/2010/wordprocessingShape" mc:Ignorable="w14 w15 w16se wp14">
+<w:document xmlns:wpc="http://schemas.microsoft.com/office/word/2010/wordprocessingCanvas" xmlns:cx="http://schemas.microsoft.com/office/drawing/2014/chartex" xmlns:cx1="http://schemas.microsoft.com/office/drawing/2015/9/8/chartex" xmlns:cx2="http://schemas.microsoft.com/office/drawing/2015/10/21/chartex" xmlns:cx3="http://schemas.microsoft.com/office/drawing/2016/5/9/chartex" xmlns:cx4="http://schemas.microsoft.com/office/drawing/2016/5/10/chartex" xmlns:cx5="http://schemas.microsoft.com/office/drawing/2016/5/11/chartex" xmlns:cx6="http://schemas.microsoft.com/office/drawing/2016/5/12/chartex" xmlns:cx7="http://schemas.microsoft.com/office/drawing/2016/5/13/chartex" xmlns:cx8="http://schemas.microsoft.com/office/drawing/2016/5/14/chartex" xmlns:mc="http://schemas.openxmlformats.org/markup-compatibility/2006" xmlns:aink="http://schemas.microsoft.com/office/drawing/2016/ink" xmlns:am3d="http://schemas.microsoft.com/office/drawing/2017/model3d" xmlns:o="urn:schemas-microsoft-com:office:office" xmlns:r="http://schemas.openxmlformats.org/officeDocument/2006/relationships" xmlns:m="http://schemas.openxmlformats.org/officeDocument/2006/math" xmlns:v="urn:schemas-microsoft-com:vml" xmlns:wp14="http://schemas.microsoft.com/office/word/2010/wordprocessingDrawing" xmlns:wp="http://schemas.openxmlformats.org/drawingml/2006/wordprocessingDrawing" xmlns:w10="urn:schemas-microsoft-com:office:word" xmlns:w="http://schemas.openxmlformats.org/wordprocessingml/2006/main" xmlns:w14="http://schemas.microsoft.com/office/word/2010/wordml" xmlns:w15="http://schemas.microsoft.com/office/word/2012/wordml" xmlns:w16cid="http://schemas.microsoft.com/office/word/2016/wordml/cid" xmlns:w16se="http://schemas.microsoft.com/office/word/2015/wordml/symex" xmlns:wpg="http://schemas.microsoft.com/office/word/2010/wordprocessingGroup" xmlns:wpi="http://schemas.microsoft.com/office/word/2010/wordprocessingInk" xmlns:wne="http://schemas.microsoft.com/office/word/2006/wordml" xmlns:wps="http://schemas.microsoft.com/office/word/2010/wordprocessingShape" mc:Ignorable="w14 w15 w16se w16cid wp14">
   <w:body>
     <w:p>
       <w:pPr>
@@ -132,27 +132,10 @@
     </w:p>
     <w:p>
       <w:pPr>
-        <w:pStyle w:val="Judul1"/>
-        <w:ind w:left="-5"/>
-        <w:rPr>
-          <w:rFonts w:ascii="3ds" w:hAnsi="3ds"/>
-          <w:sz w:val="24"/>
-        </w:rPr>
-      </w:pPr>
-      <w:r>
-        <w:rPr>
-          <w:rFonts w:ascii="3ds" w:hAnsi="3ds"/>
-          <w:sz w:val="24"/>
-        </w:rPr>
-        <w:t>LATAR BELAKANG</w:t>
-      </w:r>
-      <w:r>
-        <w:rPr>
-          <w:rFonts w:ascii="3ds" w:hAnsi="3ds"/>
-          <w:b w:val="0"/>
-          <w:sz w:val="24"/>
-        </w:rPr>
-        <w:t xml:space="preserve"> </w:t>
+        <w:pStyle w:val="Heading1"/>
+      </w:pPr>
+      <w:r>
+        <w:t xml:space="preserve">LATAR BELAKANG </w:t>
       </w:r>
     </w:p>
     <w:p>
@@ -165,20 +148,46 @@
           <w:szCs w:val="24"/>
         </w:rPr>
       </w:pPr>
-      <w:r>
-        <w:rPr>
-          <w:rFonts w:asciiTheme="minorHAnsi" w:hAnsiTheme="minorHAnsi" w:cstheme="minorHAnsi"/>
-          <w:szCs w:val="24"/>
-        </w:rPr>
-        <w:t>Revolusi i</w:t>
-      </w:r>
-      <w:r>
-        <w:rPr>
-          <w:rFonts w:asciiTheme="minorHAnsi" w:hAnsiTheme="minorHAnsi" w:cstheme="minorHAnsi"/>
-          <w:szCs w:val="24"/>
-        </w:rPr>
-        <w:t xml:space="preserve">ndustri </w:t>
-      </w:r>
+      <w:proofErr w:type="spellStart"/>
+      <w:r>
+        <w:rPr>
+          <w:rFonts w:asciiTheme="minorHAnsi" w:hAnsiTheme="minorHAnsi" w:cstheme="minorHAnsi"/>
+          <w:szCs w:val="24"/>
+        </w:rPr>
+        <w:t>Revolusi</w:t>
+      </w:r>
+      <w:proofErr w:type="spellEnd"/>
+      <w:r>
+        <w:rPr>
+          <w:rFonts w:asciiTheme="minorHAnsi" w:hAnsiTheme="minorHAnsi" w:cstheme="minorHAnsi"/>
+          <w:szCs w:val="24"/>
+        </w:rPr>
+        <w:t xml:space="preserve"> </w:t>
+      </w:r>
+      <w:proofErr w:type="spellStart"/>
+      <w:r>
+        <w:rPr>
+          <w:rFonts w:asciiTheme="minorHAnsi" w:hAnsiTheme="minorHAnsi" w:cstheme="minorHAnsi"/>
+          <w:szCs w:val="24"/>
+        </w:rPr>
+        <w:t>i</w:t>
+      </w:r>
+      <w:r>
+        <w:rPr>
+          <w:rFonts w:asciiTheme="minorHAnsi" w:hAnsiTheme="minorHAnsi" w:cstheme="minorHAnsi"/>
+          <w:szCs w:val="24"/>
+        </w:rPr>
+        <w:t>ndustri</w:t>
+      </w:r>
+      <w:proofErr w:type="spellEnd"/>
+      <w:r>
+        <w:rPr>
+          <w:rFonts w:asciiTheme="minorHAnsi" w:hAnsiTheme="minorHAnsi" w:cstheme="minorHAnsi"/>
+          <w:szCs w:val="24"/>
+        </w:rPr>
+        <w:t xml:space="preserve"> </w:t>
+      </w:r>
+      <w:proofErr w:type="spellStart"/>
       <w:r>
         <w:rPr>
           <w:rFonts w:asciiTheme="minorHAnsi" w:hAnsiTheme="minorHAnsi" w:cstheme="minorHAnsi"/>
@@ -186,6 +195,7 @@
         </w:rPr>
         <w:t>terjadi</w:t>
       </w:r>
+      <w:proofErr w:type="spellEnd"/>
       <w:r>
         <w:rPr>
           <w:rFonts w:asciiTheme="minorHAnsi" w:hAnsiTheme="minorHAnsi" w:cstheme="minorHAnsi"/>
@@ -193,12 +203,21 @@
         </w:rPr>
         <w:t xml:space="preserve"> </w:t>
       </w:r>
-      <w:r>
-        <w:rPr>
-          <w:rFonts w:asciiTheme="minorHAnsi" w:hAnsiTheme="minorHAnsi" w:cstheme="minorHAnsi"/>
-          <w:szCs w:val="24"/>
-        </w:rPr>
-        <w:t>antara tahun 1750-1850 di mana</w:t>
+      <w:proofErr w:type="spellStart"/>
+      <w:r>
+        <w:rPr>
+          <w:rFonts w:asciiTheme="minorHAnsi" w:hAnsiTheme="minorHAnsi" w:cstheme="minorHAnsi"/>
+          <w:szCs w:val="24"/>
+        </w:rPr>
+        <w:t>antara</w:t>
+      </w:r>
+      <w:proofErr w:type="spellEnd"/>
+      <w:r>
+        <w:rPr>
+          <w:rFonts w:asciiTheme="minorHAnsi" w:hAnsiTheme="minorHAnsi" w:cstheme="minorHAnsi"/>
+          <w:szCs w:val="24"/>
+        </w:rPr>
+        <w:t xml:space="preserve"> tahun 1750-1850 di mana</w:t>
       </w:r>
       <w:r>
         <w:rPr>
@@ -511,7 +530,15 @@
           <w:rFonts w:asciiTheme="minorHAnsi" w:hAnsiTheme="minorHAnsi" w:cstheme="minorHAnsi"/>
           <w:szCs w:val="24"/>
         </w:rPr>
-        <w:t xml:space="preserve"> revolusi </w:t>
+        <w:t xml:space="preserve"> </w:t>
+      </w:r>
+      <w:proofErr w:type="gramStart"/>
+      <w:r>
+        <w:rPr>
+          <w:rFonts w:asciiTheme="minorHAnsi" w:hAnsiTheme="minorHAnsi" w:cstheme="minorHAnsi"/>
+          <w:szCs w:val="24"/>
+        </w:rPr>
+        <w:t xml:space="preserve">revolusi </w:t>
       </w:r>
       <w:r>
         <w:rPr>
@@ -525,7 +552,15 @@
           <w:rFonts w:asciiTheme="minorHAnsi" w:hAnsiTheme="minorHAnsi" w:cstheme="minorHAnsi"/>
           <w:szCs w:val="24"/>
         </w:rPr>
-        <w:t xml:space="preserve">i </w:t>
+        <w:t>i</w:t>
+      </w:r>
+      <w:proofErr w:type="gramEnd"/>
+      <w:r>
+        <w:rPr>
+          <w:rFonts w:asciiTheme="minorHAnsi" w:hAnsiTheme="minorHAnsi" w:cstheme="minorHAnsi"/>
+          <w:szCs w:val="24"/>
+        </w:rPr>
+        <w:t xml:space="preserve"> </w:t>
       </w:r>
       <w:r>
         <w:rPr>
@@ -622,14 +657,30 @@
           <w:rFonts w:asciiTheme="minorHAnsi" w:hAnsiTheme="minorHAnsi" w:cstheme="minorHAnsi"/>
           <w:szCs w:val="24"/>
         </w:rPr>
-        <w:t xml:space="preserve">salah satu cita-cita Negara Indonesia dan mampu menghadapi revolusi industri 4.0. Peran pemerintah dan seluruh instansi ikut andil dalam membawa Negara Indonesia  </w:t>
-      </w:r>
-      <w:r>
-        <w:rPr>
-          <w:rFonts w:asciiTheme="minorHAnsi" w:hAnsiTheme="minorHAnsi" w:cstheme="minorHAnsi"/>
-          <w:szCs w:val="24"/>
-        </w:rPr>
-        <w:t>dalam menghadapi</w:t>
+        <w:t xml:space="preserve">salah satu cita-cita Negara Indonesia dan mampu menghadapi revolusi industri 4.0. Peran pemerintah dan seluruh instansi ikut andil dalam membawa Negara </w:t>
+      </w:r>
+      <w:proofErr w:type="gramStart"/>
+      <w:r>
+        <w:rPr>
+          <w:rFonts w:asciiTheme="minorHAnsi" w:hAnsiTheme="minorHAnsi" w:cstheme="minorHAnsi"/>
+          <w:szCs w:val="24"/>
+        </w:rPr>
+        <w:t xml:space="preserve">Indonesia  </w:t>
+      </w:r>
+      <w:r>
+        <w:rPr>
+          <w:rFonts w:asciiTheme="minorHAnsi" w:hAnsiTheme="minorHAnsi" w:cstheme="minorHAnsi"/>
+          <w:szCs w:val="24"/>
+        </w:rPr>
+        <w:t>dalam</w:t>
+      </w:r>
+      <w:proofErr w:type="gramEnd"/>
+      <w:r>
+        <w:rPr>
+          <w:rFonts w:asciiTheme="minorHAnsi" w:hAnsiTheme="minorHAnsi" w:cstheme="minorHAnsi"/>
+          <w:szCs w:val="24"/>
+        </w:rPr>
+        <w:t xml:space="preserve"> menghadapi</w:t>
       </w:r>
       <w:r>
         <w:rPr>
@@ -737,6 +788,7 @@
         </w:rPr>
         <w:t xml:space="preserve">mampu </w:t>
       </w:r>
+      <w:proofErr w:type="gramStart"/>
       <w:r>
         <w:rPr>
           <w:rFonts w:asciiTheme="minorHAnsi" w:hAnsiTheme="minorHAnsi" w:cstheme="minorHAnsi"/>
@@ -763,7 +815,15 @@
           <w:rFonts w:asciiTheme="minorHAnsi" w:hAnsiTheme="minorHAnsi" w:cstheme="minorHAnsi"/>
           <w:szCs w:val="24"/>
         </w:rPr>
-        <w:t>tantangan dalam menghadapi revolusi industri 4.0</w:t>
+        <w:t>tantangan</w:t>
+      </w:r>
+      <w:proofErr w:type="gramEnd"/>
+      <w:r>
+        <w:rPr>
+          <w:rFonts w:asciiTheme="minorHAnsi" w:hAnsiTheme="minorHAnsi" w:cstheme="minorHAnsi"/>
+          <w:szCs w:val="24"/>
+        </w:rPr>
+        <w:t xml:space="preserve"> dalam menghadapi revolusi industri 4.0</w:t>
       </w:r>
       <w:r>
         <w:rPr>
@@ -815,51 +875,72 @@
     </w:p>
     <w:p>
       <w:pPr>
-        <w:pStyle w:val="Judul1"/>
-        <w:ind w:left="-5"/>
-        <w:rPr>
-          <w:rFonts w:ascii="3ds" w:hAnsi="3ds"/>
-          <w:sz w:val="24"/>
-          <w:szCs w:val="28"/>
-        </w:rPr>
-      </w:pPr>
-      <w:r>
-        <w:rPr>
-          <w:rFonts w:ascii="3ds" w:hAnsi="3ds"/>
-          <w:sz w:val="24"/>
-          <w:szCs w:val="28"/>
-        </w:rPr>
-        <w:t xml:space="preserve">TUJUAN </w:t>
-      </w:r>
-      <w:r>
-        <w:rPr>
-          <w:rFonts w:ascii="3ds" w:hAnsi="3ds"/>
-          <w:b w:val="0"/>
-          <w:sz w:val="24"/>
-          <w:szCs w:val="28"/>
+        <w:pStyle w:val="Heading1"/>
+      </w:pPr>
+      <w:r>
+        <w:t xml:space="preserve">TUJUAN  </w:t>
+      </w:r>
+    </w:p>
+    <w:p>
+      <w:pPr>
+        <w:spacing w:before="240" w:after="68"/>
+        <w:rPr>
+          <w:rFonts w:asciiTheme="minorHAnsi" w:hAnsiTheme="minorHAnsi" w:cstheme="minorHAnsi"/>
+          <w:szCs w:val="24"/>
+        </w:rPr>
+      </w:pPr>
+      <w:r>
+        <w:rPr>
+          <w:rFonts w:asciiTheme="minorHAnsi" w:hAnsiTheme="minorHAnsi" w:cstheme="minorHAnsi"/>
+          <w:szCs w:val="24"/>
+        </w:rPr>
+        <w:t xml:space="preserve">Seminar Nasional </w:t>
+      </w:r>
+      <w:proofErr w:type="spellStart"/>
+      <w:r>
+        <w:rPr>
+          <w:rFonts w:asciiTheme="minorHAnsi" w:hAnsiTheme="minorHAnsi" w:cstheme="minorHAnsi"/>
+          <w:szCs w:val="24"/>
+        </w:rPr>
+        <w:t>ini</w:t>
+      </w:r>
+      <w:proofErr w:type="spellEnd"/>
+      <w:r>
+        <w:rPr>
+          <w:rFonts w:asciiTheme="minorHAnsi" w:hAnsiTheme="minorHAnsi" w:cstheme="minorHAnsi"/>
+          <w:szCs w:val="24"/>
         </w:rPr>
         <w:t xml:space="preserve"> </w:t>
       </w:r>
-    </w:p>
-    <w:p>
-      <w:pPr>
-        <w:spacing w:after="68"/>
-        <w:rPr>
-          <w:rFonts w:asciiTheme="minorHAnsi" w:hAnsiTheme="minorHAnsi" w:cstheme="minorHAnsi"/>
-          <w:szCs w:val="24"/>
-        </w:rPr>
-      </w:pPr>
-      <w:r>
-        <w:rPr>
-          <w:rFonts w:asciiTheme="minorHAnsi" w:hAnsiTheme="minorHAnsi" w:cstheme="minorHAnsi"/>
-          <w:szCs w:val="24"/>
-        </w:rPr>
-        <w:t>Seminar Nasional ini bertujuan untuk :</w:t>
-      </w:r>
-    </w:p>
-    <w:p>
-      <w:pPr>
-        <w:pStyle w:val="DaftarParagraf"/>
+      <w:proofErr w:type="spellStart"/>
+      <w:r>
+        <w:rPr>
+          <w:rFonts w:asciiTheme="minorHAnsi" w:hAnsiTheme="minorHAnsi" w:cstheme="minorHAnsi"/>
+          <w:szCs w:val="24"/>
+        </w:rPr>
+        <w:t>bertujuan</w:t>
+      </w:r>
+      <w:proofErr w:type="spellEnd"/>
+      <w:r>
+        <w:rPr>
+          <w:rFonts w:asciiTheme="minorHAnsi" w:hAnsiTheme="minorHAnsi" w:cstheme="minorHAnsi"/>
+          <w:szCs w:val="24"/>
+        </w:rPr>
+        <w:t xml:space="preserve"> </w:t>
+      </w:r>
+      <w:proofErr w:type="gramStart"/>
+      <w:r>
+        <w:rPr>
+          <w:rFonts w:asciiTheme="minorHAnsi" w:hAnsiTheme="minorHAnsi" w:cstheme="minorHAnsi"/>
+          <w:szCs w:val="24"/>
+        </w:rPr>
+        <w:t>untuk :</w:t>
+      </w:r>
+      <w:proofErr w:type="gramEnd"/>
+    </w:p>
+    <w:p>
+      <w:pPr>
+        <w:pStyle w:val="ListParagraph"/>
         <w:numPr>
           <w:ilvl w:val="0"/>
           <w:numId w:val="5"/>
@@ -895,7 +976,7 @@
     </w:p>
     <w:p>
       <w:pPr>
-        <w:pStyle w:val="DaftarParagraf"/>
+        <w:pStyle w:val="ListParagraph"/>
         <w:numPr>
           <w:ilvl w:val="0"/>
           <w:numId w:val="5"/>
@@ -932,7 +1013,7 @@
     </w:p>
     <w:p>
       <w:pPr>
-        <w:pStyle w:val="DaftarParagraf"/>
+        <w:pStyle w:val="ListParagraph"/>
         <w:numPr>
           <w:ilvl w:val="0"/>
           <w:numId w:val="5"/>
@@ -961,7 +1042,7 @@
     </w:p>
     <w:p>
       <w:pPr>
-        <w:pStyle w:val="DaftarParagraf"/>
+        <w:pStyle w:val="ListParagraph"/>
         <w:numPr>
           <w:ilvl w:val="0"/>
           <w:numId w:val="5"/>
@@ -990,7 +1071,7 @@
     </w:p>
     <w:p>
       <w:pPr>
-        <w:pStyle w:val="DaftarParagraf"/>
+        <w:pStyle w:val="ListParagraph"/>
         <w:numPr>
           <w:ilvl w:val="0"/>
           <w:numId w:val="5"/>
@@ -1061,7 +1142,7 @@
     </w:p>
     <w:p>
       <w:pPr>
-        <w:pStyle w:val="DaftarParagraf"/>
+        <w:pStyle w:val="ListParagraph"/>
         <w:spacing w:after="68"/>
         <w:jc w:val="both"/>
         <w:rPr>
@@ -1073,66 +1154,18 @@
     </w:p>
     <w:p>
       <w:pPr>
-        <w:pStyle w:val="Judul1"/>
-        <w:ind w:left="-5"/>
-        <w:rPr>
-          <w:rFonts w:ascii="3ds" w:hAnsi="3ds"/>
-          <w:sz w:val="24"/>
-          <w:szCs w:val="28"/>
-        </w:rPr>
-      </w:pPr>
-      <w:r>
-        <w:rPr>
-          <w:rFonts w:ascii="3ds" w:hAnsi="3ds"/>
-          <w:sz w:val="24"/>
-          <w:szCs w:val="28"/>
-        </w:rPr>
-        <w:t xml:space="preserve">KEGIATAN </w:t>
-      </w:r>
-      <w:r>
-        <w:rPr>
-          <w:rFonts w:ascii="3ds" w:hAnsi="3ds"/>
-          <w:b w:val="0"/>
-          <w:sz w:val="24"/>
-          <w:szCs w:val="28"/>
-        </w:rPr>
-        <w:t xml:space="preserve"> </w:t>
-      </w:r>
-    </w:p>
-    <w:p>
-      <w:pPr>
-        <w:spacing w:after="20"/>
-        <w:rPr>
-          <w:rFonts w:ascii="Bahnschrift Light Condensed" w:hAnsi="Bahnschrift Light Condensed"/>
-          <w:sz w:val="24"/>
-          <w:szCs w:val="24"/>
-        </w:rPr>
-      </w:pPr>
-      <w:r>
-        <w:rPr>
-          <w:rFonts w:ascii="Bahnschrift Light Condensed" w:hAnsi="Bahnschrift Light Condensed"/>
-          <w:sz w:val="24"/>
-          <w:szCs w:val="24"/>
-        </w:rPr>
-        <w:t xml:space="preserve"> </w:t>
-      </w:r>
-    </w:p>
-    <w:p>
-      <w:pPr>
-        <w:pStyle w:val="Judul2"/>
-        <w:ind w:left="-5"/>
-        <w:rPr>
-          <w:rFonts w:ascii="3ds" w:hAnsi="3ds"/>
-          <w:sz w:val="20"/>
-          <w:szCs w:val="20"/>
-        </w:rPr>
-      </w:pPr>
-      <w:r>
-        <w:rPr>
-          <w:rFonts w:ascii="3ds" w:hAnsi="3ds"/>
-          <w:sz w:val="20"/>
-          <w:szCs w:val="20"/>
-        </w:rPr>
+        <w:pStyle w:val="Heading1"/>
+      </w:pPr>
+      <w:r>
+        <w:t xml:space="preserve">KEGIATAN  </w:t>
+      </w:r>
+    </w:p>
+    <w:p>
+      <w:pPr>
+        <w:pStyle w:val="Heading2"/>
+        <w:spacing w:before="240"/>
+      </w:pPr>
+      <w:r>
         <w:t xml:space="preserve">1. NAMA KEGIATAN </w:t>
       </w:r>
     </w:p>
@@ -1227,20 +1260,9 @@
     </w:p>
     <w:p>
       <w:pPr>
-        <w:pStyle w:val="Judul2"/>
-        <w:ind w:left="-5"/>
-        <w:rPr>
-          <w:rFonts w:ascii="3ds" w:hAnsi="3ds"/>
-          <w:sz w:val="20"/>
-          <w:szCs w:val="20"/>
-        </w:rPr>
-      </w:pPr>
-      <w:r>
-        <w:rPr>
-          <w:rFonts w:ascii="3ds" w:hAnsi="3ds"/>
-          <w:sz w:val="20"/>
-          <w:szCs w:val="20"/>
-        </w:rPr>
+        <w:pStyle w:val="Heading2"/>
+      </w:pPr>
+      <w:r>
         <w:t xml:space="preserve">2. BENTUK KEGIATAN  </w:t>
       </w:r>
     </w:p>
@@ -1259,7 +1281,23 @@
           <w:rFonts w:asciiTheme="minorHAnsi" w:hAnsiTheme="minorHAnsi" w:cstheme="minorHAnsi"/>
           <w:szCs w:val="24"/>
         </w:rPr>
-        <w:t xml:space="preserve">Bentuk kegiatan ini adalah seminar setengah hari yang terbagi menjadi :  </w:t>
+        <w:t xml:space="preserve">Bentuk kegiatan ini adalah seminar setengah hari yang terbagi </w:t>
+      </w:r>
+      <w:proofErr w:type="gramStart"/>
+      <w:r>
+        <w:rPr>
+          <w:rFonts w:asciiTheme="minorHAnsi" w:hAnsiTheme="minorHAnsi" w:cstheme="minorHAnsi"/>
+          <w:szCs w:val="24"/>
+        </w:rPr>
+        <w:t>menjadi :</w:t>
+      </w:r>
+      <w:proofErr w:type="gramEnd"/>
+      <w:r>
+        <w:rPr>
+          <w:rFonts w:asciiTheme="minorHAnsi" w:hAnsiTheme="minorHAnsi" w:cstheme="minorHAnsi"/>
+          <w:szCs w:val="24"/>
+        </w:rPr>
+        <w:t xml:space="preserve">  </w:t>
       </w:r>
     </w:p>
     <w:p>
@@ -1297,6 +1335,7 @@
           <w:szCs w:val="24"/>
         </w:rPr>
       </w:pPr>
+      <w:proofErr w:type="gramStart"/>
       <w:r>
         <w:rPr>
           <w:rFonts w:asciiTheme="minorHAnsi" w:hAnsiTheme="minorHAnsi" w:cstheme="minorHAnsi"/>
@@ -1310,7 +1349,15 @@
           <w:rFonts w:asciiTheme="minorHAnsi" w:hAnsiTheme="minorHAnsi" w:cstheme="minorHAnsi"/>
           <w:szCs w:val="24"/>
         </w:rPr>
-        <w:t xml:space="preserve"> : </w:t>
+        <w:t xml:space="preserve"> :</w:t>
+      </w:r>
+      <w:proofErr w:type="gramEnd"/>
+      <w:r>
+        <w:rPr>
+          <w:rFonts w:asciiTheme="minorHAnsi" w:hAnsiTheme="minorHAnsi" w:cstheme="minorHAnsi"/>
+          <w:szCs w:val="24"/>
+        </w:rPr>
+        <w:t xml:space="preserve"> </w:t>
       </w:r>
       <w:r>
         <w:rPr>
@@ -1358,21 +1405,24 @@
     </w:p>
     <w:p>
       <w:pPr>
-        <w:pStyle w:val="Judul2"/>
-        <w:ind w:left="-5"/>
-        <w:rPr>
-          <w:rFonts w:ascii="3ds" w:hAnsi="3ds"/>
-          <w:sz w:val="20"/>
-          <w:szCs w:val="20"/>
-        </w:rPr>
-      </w:pPr>
-      <w:r>
-        <w:rPr>
-          <w:rFonts w:ascii="3ds" w:hAnsi="3ds"/>
-          <w:sz w:val="20"/>
-          <w:szCs w:val="20"/>
-        </w:rPr>
-        <w:t xml:space="preserve">3. WAKTU  DAN TEMPAT  </w:t>
+        <w:pStyle w:val="Heading2"/>
+      </w:pPr>
+      <w:r>
+        <w:t xml:space="preserve">3. </w:t>
+      </w:r>
+      <w:proofErr w:type="gramStart"/>
+      <w:r>
+        <w:t>WAKTU  DAN</w:t>
+      </w:r>
+      <w:proofErr w:type="gramEnd"/>
+      <w:r>
+        <w:t xml:space="preserve"> </w:t>
+      </w:r>
+      <w:r>
+        <w:t>TEMPAT</w:t>
+      </w:r>
+      <w:r>
+        <w:t xml:space="preserve">  </w:t>
       </w:r>
     </w:p>
     <w:tbl>
@@ -1429,22 +1479,15 @@
               </w:rPr>
               <w:t xml:space="preserve">:   </w:t>
             </w:r>
+            <w:proofErr w:type="gramStart"/>
             <w:r>
               <w:rPr>
                 <w:rFonts w:asciiTheme="minorHAnsi" w:hAnsiTheme="minorHAnsi" w:cstheme="minorHAnsi"/>
                 <w:szCs w:val="24"/>
               </w:rPr>
-              <w:t>Kamis,</w:t>
-            </w:r>
-            <w:bookmarkStart w:id="0" w:name="_GoBack"/>
-            <w:bookmarkEnd w:id="0"/>
-            <w:r>
-              <w:rPr>
-                <w:rFonts w:asciiTheme="minorHAnsi" w:hAnsiTheme="minorHAnsi" w:cstheme="minorHAnsi"/>
-                <w:szCs w:val="24"/>
-              </w:rPr>
-              <w:t xml:space="preserve">  5</w:t>
-            </w:r>
+              <w:t>Kamis,  5</w:t>
+            </w:r>
+            <w:proofErr w:type="gramEnd"/>
             <w:r>
               <w:rPr>
                 <w:rFonts w:asciiTheme="minorHAnsi" w:hAnsiTheme="minorHAnsi" w:cstheme="minorHAnsi"/>
@@ -1609,40 +1652,10 @@
     </w:p>
     <w:p>
       <w:pPr>
-        <w:spacing w:after="11" w:line="268" w:lineRule="auto"/>
-        <w:ind w:left="-5" w:hanging="10"/>
-        <w:jc w:val="both"/>
-        <w:rPr>
-          <w:rFonts w:ascii="3ds" w:hAnsi="3ds"/>
-          <w:sz w:val="20"/>
-          <w:szCs w:val="20"/>
-        </w:rPr>
-      </w:pPr>
-      <w:r>
-        <w:rPr>
-          <w:rFonts w:ascii="3ds" w:hAnsi="3ds"/>
-          <w:b/>
-          <w:sz w:val="20"/>
-          <w:szCs w:val="20"/>
-        </w:rPr>
+        <w:pStyle w:val="Heading2"/>
+      </w:pPr>
+      <w:r>
         <w:t xml:space="preserve">4. JADWAL KEGIATAN   </w:t>
-      </w:r>
-    </w:p>
-    <w:p>
-      <w:pPr>
-        <w:spacing w:after="21"/>
-        <w:rPr>
-          <w:rFonts w:ascii="3ds" w:hAnsi="3ds"/>
-          <w:szCs w:val="24"/>
-        </w:rPr>
-      </w:pPr>
-      <w:r>
-        <w:rPr>
-          <w:rFonts w:ascii="3ds" w:hAnsi="3ds"/>
-          <w:b/>
-          <w:szCs w:val="24"/>
-        </w:rPr>
-        <w:t xml:space="preserve"> </w:t>
       </w:r>
     </w:p>
     <w:p>
@@ -1665,8 +1678,9 @@
           <w:szCs w:val="20"/>
           <w:u w:val="single" w:color="000000"/>
         </w:rPr>
-        <w:t>Keynote Speaker</w:t>
-      </w:r>
+        <w:t xml:space="preserve">Keynote </w:t>
+      </w:r>
+      <w:proofErr w:type="gramStart"/>
       <w:r>
         <w:rPr>
           <w:rFonts w:ascii="3ds" w:hAnsi="3ds"/>
@@ -1675,7 +1689,7 @@
           <w:szCs w:val="20"/>
           <w:u w:val="single" w:color="000000"/>
         </w:rPr>
-        <w:t xml:space="preserve"> </w:t>
+        <w:t>Speaker</w:t>
       </w:r>
       <w:r>
         <w:rPr>
@@ -1683,8 +1697,28 @@
           <w:b/>
           <w:sz w:val="20"/>
           <w:szCs w:val="20"/>
-        </w:rPr>
-        <w:t xml:space="preserve">:  </w:t>
+          <w:u w:val="single" w:color="000000"/>
+        </w:rPr>
+        <w:t xml:space="preserve"> </w:t>
+      </w:r>
+      <w:r>
+        <w:rPr>
+          <w:rFonts w:ascii="3ds" w:hAnsi="3ds"/>
+          <w:b/>
+          <w:sz w:val="20"/>
+          <w:szCs w:val="20"/>
+        </w:rPr>
+        <w:t>:</w:t>
+      </w:r>
+      <w:proofErr w:type="gramEnd"/>
+      <w:r>
+        <w:rPr>
+          <w:rFonts w:ascii="3ds" w:hAnsi="3ds"/>
+          <w:b/>
+          <w:sz w:val="20"/>
+          <w:szCs w:val="20"/>
+        </w:rPr>
+        <w:t xml:space="preserve">  </w:t>
       </w:r>
     </w:p>
     <w:p>
@@ -1699,6 +1733,7 @@
           <w:szCs w:val="20"/>
         </w:rPr>
       </w:pPr>
+      <w:proofErr w:type="spellStart"/>
       <w:r>
         <w:rPr>
           <w:rFonts w:ascii="3ds" w:hAnsi="3ds"/>
@@ -1706,17 +1741,9 @@
           <w:sz w:val="20"/>
           <w:szCs w:val="20"/>
         </w:rPr>
-        <w:t>Pihak TELKOMSEL (T</w:t>
-      </w:r>
-      <w:r>
-        <w:rPr>
-          <w:rFonts w:ascii="3ds" w:hAnsi="3ds"/>
-          <w:b/>
-          <w:sz w:val="20"/>
-          <w:szCs w:val="20"/>
-        </w:rPr>
-        <w:t>o be confirmed)</w:t>
-      </w:r>
+        <w:t>Telkomsel</w:t>
+      </w:r>
+      <w:proofErr w:type="spellEnd"/>
     </w:p>
     <w:p>
       <w:pPr>
@@ -1784,7 +1811,7 @@
     </w:p>
     <w:p>
       <w:pPr>
-        <w:pStyle w:val="DaftarParagraf"/>
+        <w:pStyle w:val="ListParagraph"/>
         <w:numPr>
           <w:ilvl w:val="0"/>
           <w:numId w:val="9"/>
@@ -1833,7 +1860,7 @@
     </w:p>
     <w:p>
       <w:pPr>
-        <w:pStyle w:val="DaftarParagraf"/>
+        <w:pStyle w:val="ListParagraph"/>
         <w:numPr>
           <w:ilvl w:val="0"/>
           <w:numId w:val="9"/>
@@ -1874,7 +1901,7 @@
     </w:p>
     <w:p>
       <w:pPr>
-        <w:pStyle w:val="DaftarParagraf"/>
+        <w:pStyle w:val="ListParagraph"/>
         <w:numPr>
           <w:ilvl w:val="0"/>
           <w:numId w:val="9"/>
@@ -1899,7 +1926,7 @@
     </w:p>
     <w:p>
       <w:pPr>
-        <w:pStyle w:val="DaftarParagraf"/>
+        <w:pStyle w:val="ListParagraph"/>
         <w:numPr>
           <w:ilvl w:val="0"/>
           <w:numId w:val="9"/>
@@ -1919,236 +1946,644 @@
           <w:i/>
           <w:szCs w:val="24"/>
         </w:rPr>
-        <w:lastRenderedPageBreak/>
-        <w:t>Strategi untuk mengatasi permasalahan di Indonesia dengan adanya revolusi industri 4.0</w:t>
-      </w:r>
-    </w:p>
-    <w:p>
-      <w:pPr>
-        <w:spacing w:after="21"/>
+        <w:t xml:space="preserve">Strategi untuk mengatasi permasalahan di Indonesia dengan </w:t>
+      </w:r>
+      <w:proofErr w:type="spellStart"/>
+      <w:r>
+        <w:rPr>
+          <w:rFonts w:asciiTheme="minorHAnsi" w:hAnsiTheme="minorHAnsi" w:cstheme="minorHAnsi"/>
+          <w:i/>
+          <w:szCs w:val="24"/>
+        </w:rPr>
+        <w:t>adanya</w:t>
+      </w:r>
+      <w:proofErr w:type="spellEnd"/>
+      <w:r>
+        <w:rPr>
+          <w:rFonts w:asciiTheme="minorHAnsi" w:hAnsiTheme="minorHAnsi" w:cstheme="minorHAnsi"/>
+          <w:i/>
+          <w:szCs w:val="24"/>
+        </w:rPr>
+        <w:t xml:space="preserve"> </w:t>
+      </w:r>
+      <w:proofErr w:type="spellStart"/>
+      <w:r>
+        <w:rPr>
+          <w:rFonts w:asciiTheme="minorHAnsi" w:hAnsiTheme="minorHAnsi" w:cstheme="minorHAnsi"/>
+          <w:i/>
+          <w:szCs w:val="24"/>
+        </w:rPr>
+        <w:t>revolusi</w:t>
+      </w:r>
+      <w:proofErr w:type="spellEnd"/>
+      <w:r>
+        <w:rPr>
+          <w:rFonts w:asciiTheme="minorHAnsi" w:hAnsiTheme="minorHAnsi" w:cstheme="minorHAnsi"/>
+          <w:i/>
+          <w:szCs w:val="24"/>
+        </w:rPr>
+        <w:t xml:space="preserve"> </w:t>
+      </w:r>
+      <w:proofErr w:type="spellStart"/>
+      <w:r>
+        <w:rPr>
+          <w:rFonts w:asciiTheme="minorHAnsi" w:hAnsiTheme="minorHAnsi" w:cstheme="minorHAnsi"/>
+          <w:i/>
+          <w:szCs w:val="24"/>
+        </w:rPr>
+        <w:t>industri</w:t>
+      </w:r>
+      <w:proofErr w:type="spellEnd"/>
+      <w:r>
+        <w:rPr>
+          <w:rFonts w:asciiTheme="minorHAnsi" w:hAnsiTheme="minorHAnsi" w:cstheme="minorHAnsi"/>
+          <w:i/>
+          <w:szCs w:val="24"/>
+        </w:rPr>
+        <w:t xml:space="preserve"> 4.0</w:t>
+      </w:r>
+    </w:p>
+    <w:p>
+      <w:pPr>
+        <w:spacing w:after="0"/>
+        <w:ind w:left="-5" w:hanging="10"/>
         <w:jc w:val="both"/>
         <w:rPr>
           <w:rFonts w:ascii="Bahnschrift Light Condensed" w:hAnsi="Bahnschrift Light Condensed"/>
-          <w:sz w:val="24"/>
-          <w:szCs w:val="24"/>
-        </w:rPr>
-      </w:pPr>
-    </w:p>
-    <w:p>
-      <w:pPr>
-        <w:pStyle w:val="Judul2"/>
-        <w:ind w:left="-5"/>
-        <w:rPr>
-          <w:rFonts w:ascii="3ds" w:hAnsi="3ds"/>
+          <w:b/>
           <w:sz w:val="20"/>
           <w:szCs w:val="20"/>
         </w:rPr>
       </w:pPr>
+      <w:proofErr w:type="spellStart"/>
       <w:r>
         <w:rPr>
           <w:rFonts w:ascii="3ds" w:hAnsi="3ds"/>
+          <w:b/>
           <w:sz w:val="20"/>
           <w:szCs w:val="20"/>
         </w:rPr>
-        <w:t>Agung Bezharie Hadinegoro</w:t>
-      </w:r>
-    </w:p>
-    <w:p>
-      <w:pPr>
-        <w:pStyle w:val="Judul3"/>
-        <w:spacing w:after="30"/>
+        <w:lastRenderedPageBreak/>
+        <w:t>RuangGuru</w:t>
+      </w:r>
+      <w:proofErr w:type="spellEnd"/>
+    </w:p>
+    <w:p>
+      <w:pPr>
+        <w:spacing w:after="0"/>
+        <w:ind w:left="-5" w:hanging="10"/>
         <w:jc w:val="both"/>
         <w:rPr>
           <w:rFonts w:asciiTheme="minorHAnsi" w:hAnsiTheme="minorHAnsi" w:cstheme="minorHAnsi"/>
-          <w:b w:val="0"/>
-          <w:sz w:val="22"/>
-          <w:szCs w:val="24"/>
-        </w:rPr>
-      </w:pPr>
-      <w:r>
-        <w:rPr>
-          <w:rFonts w:asciiTheme="minorHAnsi" w:hAnsiTheme="minorHAnsi" w:cstheme="minorHAnsi"/>
-          <w:b w:val="0"/>
-          <w:sz w:val="22"/>
-          <w:szCs w:val="24"/>
-        </w:rPr>
-        <w:t>Co-Founder / CEO Warung Pintar</w:t>
-      </w:r>
-    </w:p>
-    <w:p>
-      <w:pPr>
-        <w:pStyle w:val="Judul3"/>
-        <w:spacing w:after="30"/>
+          <w:b/>
+          <w:szCs w:val="24"/>
+        </w:rPr>
+      </w:pPr>
+      <w:proofErr w:type="spellStart"/>
+      <w:r>
+        <w:rPr>
+          <w:rFonts w:asciiTheme="minorHAnsi" w:hAnsiTheme="minorHAnsi" w:cstheme="minorHAnsi"/>
+          <w:i/>
+          <w:szCs w:val="24"/>
+        </w:rPr>
+        <w:t>Pihak</w:t>
+      </w:r>
+      <w:proofErr w:type="spellEnd"/>
+      <w:r>
+        <w:rPr>
+          <w:rFonts w:asciiTheme="minorHAnsi" w:hAnsiTheme="minorHAnsi" w:cstheme="minorHAnsi"/>
+          <w:i/>
+          <w:szCs w:val="24"/>
+        </w:rPr>
+        <w:t xml:space="preserve"> </w:t>
+      </w:r>
+      <w:proofErr w:type="spellStart"/>
+      <w:r>
+        <w:rPr>
+          <w:rFonts w:asciiTheme="minorHAnsi" w:hAnsiTheme="minorHAnsi" w:cstheme="minorHAnsi"/>
+          <w:i/>
+          <w:szCs w:val="24"/>
+        </w:rPr>
+        <w:t>RuangGuru</w:t>
+      </w:r>
+      <w:proofErr w:type="spellEnd"/>
+    </w:p>
+    <w:p>
+      <w:pPr>
+        <w:spacing w:after="20"/>
+        <w:ind w:left="-5" w:hanging="10"/>
         <w:jc w:val="both"/>
         <w:rPr>
-          <w:rFonts w:ascii="Bahnschrift Light Condensed" w:hAnsi="Bahnschrift Light Condensed"/>
+          <w:rFonts w:ascii="3ds" w:hAnsi="3ds"/>
+          <w:b/>
+          <w:i/>
           <w:sz w:val="20"/>
           <w:szCs w:val="20"/>
         </w:rPr>
       </w:pPr>
       <w:r>
         <w:rPr>
-          <w:rFonts w:ascii="Bahnschrift Light Condensed" w:hAnsi="Bahnschrift Light Condensed"/>
+          <w:rFonts w:ascii="3ds" w:hAnsi="3ds"/>
+          <w:b/>
+          <w:i/>
           <w:sz w:val="20"/>
           <w:szCs w:val="20"/>
         </w:rPr>
         <w:t>“</w:t>
       </w:r>
+      <w:proofErr w:type="spellStart"/>
       <w:r>
         <w:rPr>
           <w:rFonts w:ascii="3ds" w:hAnsi="3ds"/>
+          <w:b/>
+          <w:i/>
           <w:sz w:val="20"/>
           <w:szCs w:val="20"/>
         </w:rPr>
-        <w:t xml:space="preserve">Generasi Millenial dan </w:t>
-      </w:r>
+        <w:t>Generasi</w:t>
+      </w:r>
+      <w:proofErr w:type="spellEnd"/>
       <w:r>
         <w:rPr>
           <w:rFonts w:ascii="3ds" w:hAnsi="3ds"/>
+          <w:b/>
+          <w:i/>
           <w:sz w:val="20"/>
           <w:szCs w:val="20"/>
         </w:rPr>
-        <w:t xml:space="preserve">Bisnis digital </w:t>
-      </w:r>
+        <w:t xml:space="preserve"> </w:t>
+      </w:r>
+      <w:proofErr w:type="spellStart"/>
       <w:r>
         <w:rPr>
           <w:rFonts w:ascii="3ds" w:hAnsi="3ds"/>
+          <w:b/>
+          <w:i/>
           <w:sz w:val="20"/>
           <w:szCs w:val="20"/>
         </w:rPr>
-        <w:t xml:space="preserve">dalam </w:t>
-      </w:r>
+        <w:t>Millenial</w:t>
+      </w:r>
+      <w:proofErr w:type="spellEnd"/>
       <w:r>
         <w:rPr>
           <w:rFonts w:ascii="3ds" w:hAnsi="3ds"/>
+          <w:b/>
+          <w:i/>
           <w:sz w:val="20"/>
           <w:szCs w:val="20"/>
         </w:rPr>
-        <w:t>Revolusi Industri 4.0</w:t>
-      </w:r>
+        <w:t xml:space="preserve"> dan </w:t>
+      </w:r>
+      <w:proofErr w:type="spellStart"/>
       <w:r>
         <w:rPr>
           <w:rFonts w:ascii="3ds" w:hAnsi="3ds"/>
+          <w:b/>
+          <w:i/>
           <w:sz w:val="20"/>
           <w:szCs w:val="20"/>
         </w:rPr>
-        <w:t>”</w:t>
-      </w:r>
-    </w:p>
-    <w:p>
-      <w:pPr>
-        <w:pStyle w:val="Judul3"/>
+        <w:t>Bisnis</w:t>
+      </w:r>
+      <w:proofErr w:type="spellEnd"/>
+      <w:r>
+        <w:rPr>
+          <w:rFonts w:ascii="3ds" w:hAnsi="3ds"/>
+          <w:b/>
+          <w:i/>
+          <w:sz w:val="20"/>
+          <w:szCs w:val="20"/>
+        </w:rPr>
+        <w:t xml:space="preserve"> Digital </w:t>
+      </w:r>
+      <w:proofErr w:type="spellStart"/>
+      <w:r>
+        <w:rPr>
+          <w:rFonts w:ascii="3ds" w:hAnsi="3ds"/>
+          <w:b/>
+          <w:i/>
+          <w:sz w:val="20"/>
+          <w:szCs w:val="20"/>
+        </w:rPr>
+        <w:t>dalam</w:t>
+      </w:r>
+      <w:proofErr w:type="spellEnd"/>
+      <w:r>
+        <w:rPr>
+          <w:rFonts w:ascii="3ds" w:hAnsi="3ds"/>
+          <w:b/>
+          <w:i/>
+          <w:sz w:val="20"/>
+          <w:szCs w:val="20"/>
+        </w:rPr>
+        <w:t xml:space="preserve"> </w:t>
+      </w:r>
+      <w:proofErr w:type="spellStart"/>
+      <w:r>
+        <w:rPr>
+          <w:rFonts w:ascii="3ds" w:hAnsi="3ds"/>
+          <w:b/>
+          <w:i/>
+          <w:sz w:val="20"/>
+          <w:szCs w:val="20"/>
+        </w:rPr>
+        <w:t>Revolusi</w:t>
+      </w:r>
+      <w:proofErr w:type="spellEnd"/>
+      <w:r>
+        <w:rPr>
+          <w:rFonts w:ascii="3ds" w:hAnsi="3ds"/>
+          <w:b/>
+          <w:i/>
+          <w:sz w:val="20"/>
+          <w:szCs w:val="20"/>
+        </w:rPr>
+        <w:t xml:space="preserve"> </w:t>
+      </w:r>
+      <w:proofErr w:type="spellStart"/>
+      <w:r>
+        <w:rPr>
+          <w:rFonts w:ascii="3ds" w:hAnsi="3ds"/>
+          <w:b/>
+          <w:i/>
+          <w:sz w:val="20"/>
+          <w:szCs w:val="20"/>
+        </w:rPr>
+        <w:t>Industri</w:t>
+      </w:r>
+      <w:proofErr w:type="spellEnd"/>
+      <w:r>
+        <w:rPr>
+          <w:rFonts w:ascii="3ds" w:hAnsi="3ds"/>
+          <w:b/>
+          <w:i/>
+          <w:sz w:val="20"/>
+          <w:szCs w:val="20"/>
+        </w:rPr>
+        <w:t xml:space="preserve"> 4.0”</w:t>
+      </w:r>
+    </w:p>
+    <w:p>
+      <w:pPr>
+        <w:pStyle w:val="ListParagraph"/>
         <w:numPr>
           <w:ilvl w:val="0"/>
           <w:numId w:val="9"/>
         </w:numPr>
-        <w:spacing w:after="30"/>
-        <w:ind w:left="567" w:hanging="283"/>
+        <w:spacing w:after="20"/>
         <w:jc w:val="both"/>
         <w:rPr>
           <w:rFonts w:asciiTheme="minorHAnsi" w:hAnsiTheme="minorHAnsi" w:cstheme="minorHAnsi"/>
-          <w:sz w:val="22"/>
-          <w:szCs w:val="24"/>
-        </w:rPr>
-      </w:pPr>
-      <w:r>
-        <w:rPr>
-          <w:rFonts w:asciiTheme="minorHAnsi" w:hAnsiTheme="minorHAnsi" w:cstheme="minorHAnsi"/>
-          <w:b w:val="0"/>
-          <w:sz w:val="22"/>
-          <w:szCs w:val="24"/>
-        </w:rPr>
-        <w:t xml:space="preserve">Generasi millennial dalam menghadapi revolusi industri 4.0 </w:t>
-      </w:r>
-    </w:p>
-    <w:p>
-      <w:pPr>
-        <w:pStyle w:val="Judul3"/>
+          <w:b/>
+          <w:i/>
+          <w:szCs w:val="24"/>
+        </w:rPr>
+      </w:pPr>
+      <w:proofErr w:type="spellStart"/>
+      <w:r>
+        <w:rPr>
+          <w:rFonts w:asciiTheme="minorHAnsi" w:hAnsiTheme="minorHAnsi" w:cstheme="minorHAnsi"/>
+          <w:i/>
+          <w:szCs w:val="24"/>
+        </w:rPr>
+        <w:t>Generasi</w:t>
+      </w:r>
+      <w:proofErr w:type="spellEnd"/>
+      <w:r>
+        <w:rPr>
+          <w:rFonts w:asciiTheme="minorHAnsi" w:hAnsiTheme="minorHAnsi" w:cstheme="minorHAnsi"/>
+          <w:i/>
+          <w:szCs w:val="24"/>
+        </w:rPr>
+        <w:t xml:space="preserve"> millennial </w:t>
+      </w:r>
+      <w:proofErr w:type="spellStart"/>
+      <w:r>
+        <w:rPr>
+          <w:rFonts w:asciiTheme="minorHAnsi" w:hAnsiTheme="minorHAnsi" w:cstheme="minorHAnsi"/>
+          <w:i/>
+          <w:szCs w:val="24"/>
+        </w:rPr>
+        <w:t>dalam</w:t>
+      </w:r>
+      <w:proofErr w:type="spellEnd"/>
+      <w:r>
+        <w:rPr>
+          <w:rFonts w:asciiTheme="minorHAnsi" w:hAnsiTheme="minorHAnsi" w:cstheme="minorHAnsi"/>
+          <w:i/>
+          <w:szCs w:val="24"/>
+        </w:rPr>
+        <w:t xml:space="preserve"> </w:t>
+      </w:r>
+      <w:proofErr w:type="spellStart"/>
+      <w:r>
+        <w:rPr>
+          <w:rFonts w:asciiTheme="minorHAnsi" w:hAnsiTheme="minorHAnsi" w:cstheme="minorHAnsi"/>
+          <w:i/>
+          <w:szCs w:val="24"/>
+        </w:rPr>
+        <w:t>menghadapi</w:t>
+      </w:r>
+      <w:proofErr w:type="spellEnd"/>
+      <w:r>
+        <w:rPr>
+          <w:rFonts w:asciiTheme="minorHAnsi" w:hAnsiTheme="minorHAnsi" w:cstheme="minorHAnsi"/>
+          <w:i/>
+          <w:szCs w:val="24"/>
+        </w:rPr>
+        <w:t xml:space="preserve"> </w:t>
+      </w:r>
+      <w:proofErr w:type="spellStart"/>
+      <w:r>
+        <w:rPr>
+          <w:rFonts w:asciiTheme="minorHAnsi" w:hAnsiTheme="minorHAnsi" w:cstheme="minorHAnsi"/>
+          <w:i/>
+          <w:szCs w:val="24"/>
+        </w:rPr>
+        <w:t>revolusi</w:t>
+      </w:r>
+      <w:proofErr w:type="spellEnd"/>
+      <w:r>
+        <w:rPr>
+          <w:rFonts w:asciiTheme="minorHAnsi" w:hAnsiTheme="minorHAnsi" w:cstheme="minorHAnsi"/>
+          <w:i/>
+          <w:szCs w:val="24"/>
+        </w:rPr>
+        <w:t xml:space="preserve"> industry 4.0</w:t>
+      </w:r>
+    </w:p>
+    <w:p>
+      <w:pPr>
+        <w:pStyle w:val="ListParagraph"/>
         <w:numPr>
           <w:ilvl w:val="0"/>
           <w:numId w:val="9"/>
         </w:numPr>
-        <w:spacing w:after="30"/>
-        <w:ind w:left="567" w:hanging="283"/>
+        <w:spacing w:after="20"/>
         <w:jc w:val="both"/>
         <w:rPr>
           <w:rFonts w:asciiTheme="minorHAnsi" w:hAnsiTheme="minorHAnsi" w:cstheme="minorHAnsi"/>
-          <w:sz w:val="22"/>
-          <w:szCs w:val="24"/>
-        </w:rPr>
-      </w:pPr>
-      <w:r>
-        <w:rPr>
-          <w:rFonts w:asciiTheme="minorHAnsi" w:hAnsiTheme="minorHAnsi" w:cstheme="minorHAnsi"/>
-          <w:b w:val="0"/>
-          <w:sz w:val="22"/>
-          <w:szCs w:val="24"/>
-        </w:rPr>
-        <w:t>Pe</w:t>
-      </w:r>
-      <w:r>
-        <w:rPr>
-          <w:rFonts w:asciiTheme="minorHAnsi" w:hAnsiTheme="minorHAnsi" w:cstheme="minorHAnsi"/>
-          <w:b w:val="0"/>
-          <w:sz w:val="22"/>
-          <w:szCs w:val="24"/>
-        </w:rPr>
-        <w:t xml:space="preserve">rkembangan, peluang dan tantangan pelaku </w:t>
-      </w:r>
-      <w:r>
-        <w:rPr>
-          <w:rFonts w:asciiTheme="minorHAnsi" w:hAnsiTheme="minorHAnsi" w:cstheme="minorHAnsi"/>
-          <w:b w:val="0"/>
-          <w:sz w:val="22"/>
-          <w:szCs w:val="24"/>
-        </w:rPr>
-        <w:t>bisnis digital dalam menghadapi</w:t>
-      </w:r>
-      <w:r>
-        <w:rPr>
-          <w:rFonts w:asciiTheme="minorHAnsi" w:hAnsiTheme="minorHAnsi" w:cstheme="minorHAnsi"/>
-          <w:b w:val="0"/>
-          <w:sz w:val="22"/>
-          <w:szCs w:val="24"/>
-        </w:rPr>
-        <w:t xml:space="preserve"> revolusi industri 4.0</w:t>
-      </w:r>
-      <w:r>
-        <w:rPr>
-          <w:rFonts w:asciiTheme="minorHAnsi" w:hAnsiTheme="minorHAnsi" w:cstheme="minorHAnsi"/>
-          <w:b w:val="0"/>
-          <w:sz w:val="22"/>
+          <w:b/>
+          <w:i/>
+          <w:szCs w:val="24"/>
+        </w:rPr>
+      </w:pPr>
+      <w:proofErr w:type="spellStart"/>
+      <w:r>
+        <w:rPr>
+          <w:rFonts w:asciiTheme="minorHAnsi" w:hAnsiTheme="minorHAnsi" w:cstheme="minorHAnsi"/>
+          <w:i/>
+          <w:szCs w:val="24"/>
+        </w:rPr>
+        <w:t>Perkembangan</w:t>
+      </w:r>
+      <w:proofErr w:type="spellEnd"/>
+      <w:r>
+        <w:rPr>
+          <w:rFonts w:asciiTheme="minorHAnsi" w:hAnsiTheme="minorHAnsi" w:cstheme="minorHAnsi"/>
+          <w:i/>
           <w:szCs w:val="24"/>
         </w:rPr>
         <w:t xml:space="preserve"> </w:t>
       </w:r>
-    </w:p>
-    <w:p>
-      <w:pPr>
-        <w:pStyle w:val="DaftarParagraf"/>
+      <w:proofErr w:type="spellStart"/>
+      <w:r>
+        <w:rPr>
+          <w:rFonts w:asciiTheme="minorHAnsi" w:hAnsiTheme="minorHAnsi" w:cstheme="minorHAnsi"/>
+          <w:i/>
+          <w:szCs w:val="24"/>
+        </w:rPr>
+        <w:t>peluang</w:t>
+      </w:r>
+      <w:proofErr w:type="spellEnd"/>
+      <w:r>
+        <w:rPr>
+          <w:rFonts w:asciiTheme="minorHAnsi" w:hAnsiTheme="minorHAnsi" w:cstheme="minorHAnsi"/>
+          <w:i/>
+          <w:szCs w:val="24"/>
+        </w:rPr>
+        <w:t xml:space="preserve"> dan </w:t>
+      </w:r>
+      <w:proofErr w:type="spellStart"/>
+      <w:r>
+        <w:rPr>
+          <w:rFonts w:asciiTheme="minorHAnsi" w:hAnsiTheme="minorHAnsi" w:cstheme="minorHAnsi"/>
+          <w:i/>
+          <w:szCs w:val="24"/>
+        </w:rPr>
+        <w:t>tantangan</w:t>
+      </w:r>
+      <w:proofErr w:type="spellEnd"/>
+      <w:r>
+        <w:rPr>
+          <w:rFonts w:asciiTheme="minorHAnsi" w:hAnsiTheme="minorHAnsi" w:cstheme="minorHAnsi"/>
+          <w:i/>
+          <w:szCs w:val="24"/>
+        </w:rPr>
+        <w:t xml:space="preserve"> </w:t>
+      </w:r>
+      <w:proofErr w:type="spellStart"/>
+      <w:r>
+        <w:rPr>
+          <w:rFonts w:asciiTheme="minorHAnsi" w:hAnsiTheme="minorHAnsi" w:cstheme="minorHAnsi"/>
+          <w:i/>
+          <w:szCs w:val="24"/>
+        </w:rPr>
+        <w:t>pelaku</w:t>
+      </w:r>
+      <w:proofErr w:type="spellEnd"/>
+      <w:r>
+        <w:rPr>
+          <w:rFonts w:asciiTheme="minorHAnsi" w:hAnsiTheme="minorHAnsi" w:cstheme="minorHAnsi"/>
+          <w:i/>
+          <w:szCs w:val="24"/>
+        </w:rPr>
+        <w:t xml:space="preserve"> </w:t>
+      </w:r>
+      <w:proofErr w:type="spellStart"/>
+      <w:r>
+        <w:rPr>
+          <w:rFonts w:asciiTheme="minorHAnsi" w:hAnsiTheme="minorHAnsi" w:cstheme="minorHAnsi"/>
+          <w:i/>
+          <w:szCs w:val="24"/>
+        </w:rPr>
+        <w:t>bisnis</w:t>
+      </w:r>
+      <w:proofErr w:type="spellEnd"/>
+      <w:r>
+        <w:rPr>
+          <w:rFonts w:asciiTheme="minorHAnsi" w:hAnsiTheme="minorHAnsi" w:cstheme="minorHAnsi"/>
+          <w:i/>
+          <w:szCs w:val="24"/>
+        </w:rPr>
+        <w:t xml:space="preserve"> digital </w:t>
+      </w:r>
+      <w:proofErr w:type="spellStart"/>
+      <w:r>
+        <w:rPr>
+          <w:rFonts w:asciiTheme="minorHAnsi" w:hAnsiTheme="minorHAnsi" w:cstheme="minorHAnsi"/>
+          <w:i/>
+          <w:szCs w:val="24"/>
+        </w:rPr>
+        <w:t>dalam</w:t>
+      </w:r>
+      <w:proofErr w:type="spellEnd"/>
+      <w:r>
+        <w:rPr>
+          <w:rFonts w:asciiTheme="minorHAnsi" w:hAnsiTheme="minorHAnsi" w:cstheme="minorHAnsi"/>
+          <w:i/>
+          <w:szCs w:val="24"/>
+        </w:rPr>
+        <w:t xml:space="preserve"> </w:t>
+      </w:r>
+      <w:proofErr w:type="spellStart"/>
+      <w:r>
+        <w:rPr>
+          <w:rFonts w:asciiTheme="minorHAnsi" w:hAnsiTheme="minorHAnsi" w:cstheme="minorHAnsi"/>
+          <w:i/>
+          <w:szCs w:val="24"/>
+        </w:rPr>
+        <w:t>menghadapi</w:t>
+      </w:r>
+      <w:proofErr w:type="spellEnd"/>
+      <w:r>
+        <w:rPr>
+          <w:rFonts w:asciiTheme="minorHAnsi" w:hAnsiTheme="minorHAnsi" w:cstheme="minorHAnsi"/>
+          <w:i/>
+          <w:szCs w:val="24"/>
+        </w:rPr>
+        <w:t xml:space="preserve"> </w:t>
+      </w:r>
+      <w:proofErr w:type="spellStart"/>
+      <w:r>
+        <w:rPr>
+          <w:rFonts w:asciiTheme="minorHAnsi" w:hAnsiTheme="minorHAnsi" w:cstheme="minorHAnsi"/>
+          <w:i/>
+          <w:szCs w:val="24"/>
+        </w:rPr>
+        <w:t>revolusi</w:t>
+      </w:r>
+      <w:proofErr w:type="spellEnd"/>
+      <w:r>
+        <w:rPr>
+          <w:rFonts w:asciiTheme="minorHAnsi" w:hAnsiTheme="minorHAnsi" w:cstheme="minorHAnsi"/>
+          <w:i/>
+          <w:szCs w:val="24"/>
+        </w:rPr>
+        <w:t xml:space="preserve"> industry 4.0</w:t>
+      </w:r>
+    </w:p>
+    <w:p>
+      <w:pPr>
+        <w:pStyle w:val="ListParagraph"/>
         <w:numPr>
           <w:ilvl w:val="0"/>
           <w:numId w:val="9"/>
         </w:numPr>
-        <w:ind w:left="567" w:hanging="283"/>
+        <w:spacing w:after="20"/>
         <w:jc w:val="both"/>
         <w:rPr>
           <w:rFonts w:asciiTheme="minorHAnsi" w:hAnsiTheme="minorHAnsi" w:cstheme="minorHAnsi"/>
-          <w:szCs w:val="24"/>
-        </w:rPr>
-      </w:pPr>
-      <w:r>
-        <w:rPr>
-          <w:rFonts w:asciiTheme="minorHAnsi" w:hAnsiTheme="minorHAnsi" w:cstheme="minorHAnsi"/>
-          <w:i/>
-          <w:szCs w:val="24"/>
-        </w:rPr>
-        <w:t>Melahirkan bisnis digital di era millennial dalam menerapkan pengapliksian Internet of Things (IoT)</w:t>
-      </w:r>
-    </w:p>
-    <w:p>
-      <w:pPr>
-        <w:pStyle w:val="DaftarParagraf"/>
+          <w:b/>
+          <w:i/>
+          <w:szCs w:val="24"/>
+        </w:rPr>
+      </w:pPr>
+      <w:proofErr w:type="spellStart"/>
+      <w:r>
+        <w:rPr>
+          <w:rFonts w:asciiTheme="minorHAnsi" w:hAnsiTheme="minorHAnsi" w:cstheme="minorHAnsi"/>
+          <w:i/>
+          <w:szCs w:val="24"/>
+        </w:rPr>
+        <w:t>Melahirkan</w:t>
+      </w:r>
+      <w:proofErr w:type="spellEnd"/>
+      <w:r>
+        <w:rPr>
+          <w:rFonts w:asciiTheme="minorHAnsi" w:hAnsiTheme="minorHAnsi" w:cstheme="minorHAnsi"/>
+          <w:i/>
+          <w:szCs w:val="24"/>
+        </w:rPr>
+        <w:t xml:space="preserve"> </w:t>
+      </w:r>
+      <w:proofErr w:type="spellStart"/>
+      <w:r>
+        <w:rPr>
+          <w:rFonts w:asciiTheme="minorHAnsi" w:hAnsiTheme="minorHAnsi" w:cstheme="minorHAnsi"/>
+          <w:i/>
+          <w:szCs w:val="24"/>
+        </w:rPr>
+        <w:t>bisnis</w:t>
+      </w:r>
+      <w:proofErr w:type="spellEnd"/>
+      <w:r>
+        <w:rPr>
+          <w:rFonts w:asciiTheme="minorHAnsi" w:hAnsiTheme="minorHAnsi" w:cstheme="minorHAnsi"/>
+          <w:i/>
+          <w:szCs w:val="24"/>
+        </w:rPr>
+        <w:t xml:space="preserve"> digital di era millennial </w:t>
+      </w:r>
+      <w:proofErr w:type="spellStart"/>
+      <w:r>
+        <w:rPr>
+          <w:rFonts w:asciiTheme="minorHAnsi" w:hAnsiTheme="minorHAnsi" w:cstheme="minorHAnsi"/>
+          <w:i/>
+          <w:szCs w:val="24"/>
+        </w:rPr>
+        <w:t>dalam</w:t>
+      </w:r>
+      <w:proofErr w:type="spellEnd"/>
+      <w:r>
+        <w:rPr>
+          <w:rFonts w:asciiTheme="minorHAnsi" w:hAnsiTheme="minorHAnsi" w:cstheme="minorHAnsi"/>
+          <w:i/>
+          <w:szCs w:val="24"/>
+        </w:rPr>
+        <w:t xml:space="preserve"> </w:t>
+      </w:r>
+      <w:proofErr w:type="spellStart"/>
+      <w:r>
+        <w:rPr>
+          <w:rFonts w:asciiTheme="minorHAnsi" w:hAnsiTheme="minorHAnsi" w:cstheme="minorHAnsi"/>
+          <w:i/>
+          <w:szCs w:val="24"/>
+        </w:rPr>
+        <w:t>menerapkan</w:t>
+      </w:r>
+      <w:proofErr w:type="spellEnd"/>
+      <w:r>
+        <w:rPr>
+          <w:rFonts w:asciiTheme="minorHAnsi" w:hAnsiTheme="minorHAnsi" w:cstheme="minorHAnsi"/>
+          <w:i/>
+          <w:szCs w:val="24"/>
+        </w:rPr>
+        <w:t xml:space="preserve"> </w:t>
+      </w:r>
+      <w:proofErr w:type="spellStart"/>
+      <w:r>
+        <w:rPr>
+          <w:rFonts w:asciiTheme="minorHAnsi" w:hAnsiTheme="minorHAnsi" w:cstheme="minorHAnsi"/>
+          <w:i/>
+          <w:szCs w:val="24"/>
+        </w:rPr>
+        <w:t>pengaplikasian</w:t>
+      </w:r>
+      <w:proofErr w:type="spellEnd"/>
+      <w:r>
+        <w:rPr>
+          <w:rFonts w:asciiTheme="minorHAnsi" w:hAnsiTheme="minorHAnsi" w:cstheme="minorHAnsi"/>
+          <w:i/>
+          <w:szCs w:val="24"/>
+        </w:rPr>
+        <w:t xml:space="preserve"> internet of things (IoT)</w:t>
+      </w:r>
+    </w:p>
+    <w:p>
+      <w:pPr>
+        <w:pStyle w:val="ListParagraph"/>
         <w:ind w:left="567"/>
         <w:jc w:val="both"/>
         <w:rPr>
@@ -2177,7 +2612,7 @@
           <w:sz w:val="20"/>
           <w:szCs w:val="20"/>
         </w:rPr>
-        <w:t>Pihak Bank Indonesia (To be confirmed)</w:t>
+        <w:t>Bank Indonesia</w:t>
       </w:r>
     </w:p>
     <w:p>
@@ -2191,13 +2626,41 @@
           <w:szCs w:val="24"/>
         </w:rPr>
       </w:pPr>
-      <w:r>
-        <w:rPr>
-          <w:rFonts w:asciiTheme="minorHAnsi" w:hAnsiTheme="minorHAnsi" w:cstheme="minorHAnsi"/>
-          <w:i/>
-          <w:szCs w:val="24"/>
-        </w:rPr>
-        <w:t>Financial Technology Bank Indonesia</w:t>
+      <w:proofErr w:type="spellStart"/>
+      <w:r>
+        <w:rPr>
+          <w:rFonts w:asciiTheme="minorHAnsi" w:hAnsiTheme="minorHAnsi" w:cstheme="minorHAnsi"/>
+          <w:i/>
+          <w:szCs w:val="24"/>
+        </w:rPr>
+        <w:t>Kepala</w:t>
+      </w:r>
+      <w:proofErr w:type="spellEnd"/>
+      <w:r>
+        <w:rPr>
+          <w:rFonts w:asciiTheme="minorHAnsi" w:hAnsiTheme="minorHAnsi" w:cstheme="minorHAnsi"/>
+          <w:i/>
+          <w:szCs w:val="24"/>
+        </w:rPr>
+        <w:t xml:space="preserve"> </w:t>
+      </w:r>
+      <w:proofErr w:type="spellStart"/>
+      <w:r>
+        <w:rPr>
+          <w:rFonts w:asciiTheme="minorHAnsi" w:hAnsiTheme="minorHAnsi" w:cstheme="minorHAnsi"/>
+          <w:i/>
+          <w:szCs w:val="24"/>
+        </w:rPr>
+        <w:t>Perwakilan</w:t>
+      </w:r>
+      <w:proofErr w:type="spellEnd"/>
+      <w:r>
+        <w:rPr>
+          <w:rFonts w:asciiTheme="minorHAnsi" w:hAnsiTheme="minorHAnsi" w:cstheme="minorHAnsi"/>
+          <w:i/>
+          <w:szCs w:val="24"/>
+        </w:rPr>
+        <w:t xml:space="preserve"> Bank Indonesia Balikpapan</w:t>
       </w:r>
     </w:p>
     <w:p>
@@ -2244,7 +2707,7 @@
     </w:p>
     <w:p>
       <w:pPr>
-        <w:pStyle w:val="DaftarParagraf"/>
+        <w:pStyle w:val="ListParagraph"/>
         <w:numPr>
           <w:ilvl w:val="0"/>
           <w:numId w:val="10"/>
@@ -2272,7 +2735,25 @@
           <w:i/>
           <w:szCs w:val="24"/>
         </w:rPr>
-        <w:t>revolusi industri 4.0 pada perekonomian internasional  dan n</w:t>
+        <w:t xml:space="preserve">revolusi industri 4.0 pada perekonomian </w:t>
+      </w:r>
+      <w:proofErr w:type="gramStart"/>
+      <w:r>
+        <w:rPr>
+          <w:rFonts w:asciiTheme="minorHAnsi" w:hAnsiTheme="minorHAnsi" w:cstheme="minorHAnsi"/>
+          <w:i/>
+          <w:szCs w:val="24"/>
+        </w:rPr>
+        <w:t>internasional  dan</w:t>
+      </w:r>
+      <w:proofErr w:type="gramEnd"/>
+      <w:r>
+        <w:rPr>
+          <w:rFonts w:asciiTheme="minorHAnsi" w:hAnsiTheme="minorHAnsi" w:cstheme="minorHAnsi"/>
+          <w:i/>
+          <w:szCs w:val="24"/>
+        </w:rPr>
+        <w:t xml:space="preserve"> n</w:t>
       </w:r>
       <w:r>
         <w:rPr>
@@ -2309,7 +2790,7 @@
     </w:p>
     <w:p>
       <w:pPr>
-        <w:pStyle w:val="DaftarParagraf"/>
+        <w:pStyle w:val="ListParagraph"/>
         <w:numPr>
           <w:ilvl w:val="0"/>
           <w:numId w:val="10"/>
@@ -2341,7 +2822,7 @@
     </w:p>
     <w:p>
       <w:pPr>
-        <w:pStyle w:val="DaftarParagraf"/>
+        <w:pStyle w:val="ListParagraph"/>
         <w:numPr>
           <w:ilvl w:val="0"/>
           <w:numId w:val="10"/>
@@ -2382,340 +2863,12 @@
     <w:p>
       <w:pPr>
         <w:spacing w:after="20"/>
-        <w:jc w:val="both"/>
-        <w:rPr>
-          <w:rFonts w:ascii="Bahnschrift Light Condensed" w:hAnsi="Bahnschrift Light Condensed"/>
-          <w:b/>
-          <w:sz w:val="24"/>
-          <w:szCs w:val="24"/>
-        </w:rPr>
-      </w:pPr>
-    </w:p>
-    <w:p>
-      <w:pPr>
-        <w:spacing w:after="20"/>
         <w:ind w:left="-5" w:hanging="10"/>
-        <w:jc w:val="both"/>
         <w:rPr>
           <w:rFonts w:ascii="3ds" w:hAnsi="3ds"/>
           <w:b/>
           <w:sz w:val="20"/>
           <w:szCs w:val="20"/>
-        </w:rPr>
-      </w:pPr>
-      <w:r>
-        <w:rPr>
-          <w:rFonts w:ascii="3ds" w:hAnsi="3ds"/>
-          <w:b/>
-          <w:sz w:val="20"/>
-          <w:szCs w:val="20"/>
-        </w:rPr>
-        <w:t xml:space="preserve">Prof. </w:t>
-      </w:r>
-      <w:r>
-        <w:rPr>
-          <w:rFonts w:ascii="3ds" w:hAnsi="3ds"/>
-          <w:b/>
-          <w:sz w:val="20"/>
-          <w:szCs w:val="20"/>
-        </w:rPr>
-        <w:t xml:space="preserve">Ir. </w:t>
-      </w:r>
-      <w:r>
-        <w:rPr>
-          <w:rFonts w:ascii="3ds" w:hAnsi="3ds"/>
-          <w:b/>
-          <w:sz w:val="20"/>
-          <w:szCs w:val="20"/>
-        </w:rPr>
-        <w:t>Budi Santosa, M.S., Ph.D</w:t>
-      </w:r>
-    </w:p>
-    <w:p>
-      <w:pPr>
-        <w:spacing w:after="20"/>
-        <w:ind w:left="-5" w:hanging="10"/>
-        <w:jc w:val="both"/>
-        <w:rPr>
-          <w:rFonts w:asciiTheme="minorHAnsi" w:hAnsiTheme="minorHAnsi" w:cstheme="minorHAnsi"/>
-          <w:i/>
-          <w:szCs w:val="24"/>
-        </w:rPr>
-      </w:pPr>
-      <w:r>
-        <w:rPr>
-          <w:rFonts w:asciiTheme="minorHAnsi" w:hAnsiTheme="minorHAnsi" w:cstheme="minorHAnsi"/>
-          <w:i/>
-          <w:szCs w:val="24"/>
-        </w:rPr>
-        <w:t>Rektor Institut Teknologi Kalimantan</w:t>
-      </w:r>
-    </w:p>
-    <w:p>
-      <w:pPr>
-        <w:spacing w:after="20"/>
-        <w:ind w:left="-5" w:hanging="10"/>
-        <w:jc w:val="both"/>
-        <w:rPr>
-          <w:rFonts w:ascii="3ds" w:hAnsi="3ds"/>
-          <w:b/>
-          <w:i/>
-          <w:sz w:val="20"/>
-          <w:szCs w:val="20"/>
-        </w:rPr>
-      </w:pPr>
-      <w:r>
-        <w:rPr>
-          <w:rFonts w:ascii="3ds" w:hAnsi="3ds"/>
-          <w:b/>
-          <w:i/>
-          <w:sz w:val="20"/>
-          <w:szCs w:val="20"/>
-        </w:rPr>
-        <w:t>“</w:t>
-      </w:r>
-      <w:r>
-        <w:rPr>
-          <w:rFonts w:ascii="3ds" w:hAnsi="3ds"/>
-          <w:b/>
-          <w:i/>
-          <w:sz w:val="20"/>
-          <w:szCs w:val="20"/>
-        </w:rPr>
-        <w:t xml:space="preserve">Peran Akademisi dan </w:t>
-      </w:r>
-      <w:r>
-        <w:rPr>
-          <w:rFonts w:ascii="3ds" w:hAnsi="3ds"/>
-          <w:b/>
-          <w:i/>
-          <w:sz w:val="20"/>
-          <w:szCs w:val="20"/>
-        </w:rPr>
-        <w:t xml:space="preserve">Kontribusi Institut Teknologi </w:t>
-      </w:r>
-      <w:r>
-        <w:rPr>
-          <w:rFonts w:ascii="3ds" w:hAnsi="3ds"/>
-          <w:b/>
-          <w:i/>
-          <w:sz w:val="20"/>
-          <w:szCs w:val="20"/>
-        </w:rPr>
-        <w:t xml:space="preserve">Kalimantan dalam Inovasi </w:t>
-      </w:r>
-      <w:r>
-        <w:rPr>
-          <w:rFonts w:ascii="3ds" w:hAnsi="3ds"/>
-          <w:b/>
-          <w:i/>
-          <w:sz w:val="20"/>
-          <w:szCs w:val="20"/>
-        </w:rPr>
-        <w:t xml:space="preserve">dibidang </w:t>
-      </w:r>
-      <w:r>
-        <w:rPr>
-          <w:rFonts w:ascii="3ds" w:hAnsi="3ds"/>
-          <w:b/>
-          <w:i/>
-          <w:sz w:val="20"/>
-          <w:szCs w:val="20"/>
-        </w:rPr>
-        <w:t>Internet of Things (IoT)</w:t>
-      </w:r>
-      <w:r>
-        <w:rPr>
-          <w:rFonts w:ascii="3ds" w:hAnsi="3ds"/>
-          <w:b/>
-          <w:i/>
-          <w:sz w:val="20"/>
-          <w:szCs w:val="20"/>
-        </w:rPr>
-        <w:t>”</w:t>
-      </w:r>
-    </w:p>
-    <w:p>
-      <w:pPr>
-        <w:pStyle w:val="DaftarParagraf"/>
-        <w:numPr>
-          <w:ilvl w:val="0"/>
-          <w:numId w:val="9"/>
-        </w:numPr>
-        <w:spacing w:after="20"/>
-        <w:ind w:left="567" w:hanging="283"/>
-        <w:jc w:val="both"/>
-        <w:rPr>
-          <w:rFonts w:asciiTheme="minorHAnsi" w:hAnsiTheme="minorHAnsi" w:cstheme="minorHAnsi"/>
-          <w:i/>
-          <w:szCs w:val="24"/>
-        </w:rPr>
-      </w:pPr>
-      <w:r>
-        <w:rPr>
-          <w:rFonts w:asciiTheme="minorHAnsi" w:hAnsiTheme="minorHAnsi" w:cstheme="minorHAnsi"/>
-          <w:i/>
-          <w:szCs w:val="24"/>
-        </w:rPr>
-        <w:t>Perkembangan kurikulum pendidikan dan penelitian dalam menghadapi revolusi industri 4.0</w:t>
-      </w:r>
-    </w:p>
-    <w:p>
-      <w:pPr>
-        <w:pStyle w:val="DaftarParagraf"/>
-        <w:numPr>
-          <w:ilvl w:val="0"/>
-          <w:numId w:val="9"/>
-        </w:numPr>
-        <w:spacing w:after="20"/>
-        <w:ind w:left="567" w:hanging="283"/>
-        <w:jc w:val="both"/>
-        <w:rPr>
-          <w:rFonts w:asciiTheme="minorHAnsi" w:hAnsiTheme="minorHAnsi" w:cstheme="minorHAnsi"/>
-          <w:i/>
-          <w:szCs w:val="24"/>
-        </w:rPr>
-      </w:pPr>
-      <w:r>
-        <w:rPr>
-          <w:rFonts w:asciiTheme="minorHAnsi" w:hAnsiTheme="minorHAnsi" w:cstheme="minorHAnsi"/>
-          <w:i/>
-          <w:szCs w:val="24"/>
-        </w:rPr>
-        <w:t xml:space="preserve">Kontribusi </w:t>
-      </w:r>
-      <w:r>
-        <w:rPr>
-          <w:rFonts w:asciiTheme="minorHAnsi" w:hAnsiTheme="minorHAnsi" w:cstheme="minorHAnsi"/>
-          <w:i/>
-          <w:szCs w:val="24"/>
-        </w:rPr>
-        <w:t xml:space="preserve">lulusan ITK dalam inovasi </w:t>
-      </w:r>
-      <w:r>
-        <w:rPr>
-          <w:rFonts w:asciiTheme="minorHAnsi" w:hAnsiTheme="minorHAnsi" w:cstheme="minorHAnsi"/>
-          <w:i/>
-          <w:szCs w:val="24"/>
-        </w:rPr>
-        <w:t xml:space="preserve">dibidang </w:t>
-      </w:r>
-      <w:r>
-        <w:rPr>
-          <w:rFonts w:asciiTheme="minorHAnsi" w:hAnsiTheme="minorHAnsi" w:cstheme="minorHAnsi"/>
-          <w:i/>
-          <w:szCs w:val="24"/>
-        </w:rPr>
-        <w:t>Internet of Things (IoT)</w:t>
-      </w:r>
-    </w:p>
-    <w:p>
-      <w:pPr>
-        <w:pStyle w:val="DaftarParagraf"/>
-        <w:numPr>
-          <w:ilvl w:val="0"/>
-          <w:numId w:val="9"/>
-        </w:numPr>
-        <w:spacing w:after="20"/>
-        <w:ind w:left="567" w:hanging="283"/>
-        <w:jc w:val="both"/>
-        <w:rPr>
-          <w:rFonts w:asciiTheme="minorHAnsi" w:hAnsiTheme="minorHAnsi" w:cstheme="minorHAnsi"/>
-          <w:i/>
-          <w:szCs w:val="24"/>
-        </w:rPr>
-      </w:pPr>
-      <w:r>
-        <w:rPr>
-          <w:rFonts w:asciiTheme="minorHAnsi" w:hAnsiTheme="minorHAnsi" w:cstheme="minorHAnsi"/>
-          <w:i/>
-          <w:szCs w:val="24"/>
-        </w:rPr>
-        <w:t xml:space="preserve">Kontribusi Penelitian </w:t>
-      </w:r>
-      <w:r>
-        <w:rPr>
-          <w:rFonts w:asciiTheme="minorHAnsi" w:hAnsiTheme="minorHAnsi" w:cstheme="minorHAnsi"/>
-          <w:i/>
-          <w:szCs w:val="24"/>
-        </w:rPr>
-        <w:t>sebagai pendukung inovasi</w:t>
-      </w:r>
-      <w:r>
-        <w:rPr>
-          <w:rFonts w:asciiTheme="minorHAnsi" w:hAnsiTheme="minorHAnsi" w:cstheme="minorHAnsi"/>
-          <w:i/>
-          <w:szCs w:val="24"/>
-        </w:rPr>
-        <w:t xml:space="preserve"> </w:t>
-      </w:r>
-      <w:r>
-        <w:rPr>
-          <w:rFonts w:asciiTheme="minorHAnsi" w:hAnsiTheme="minorHAnsi" w:cstheme="minorHAnsi"/>
-          <w:i/>
-          <w:szCs w:val="24"/>
-        </w:rPr>
-        <w:t xml:space="preserve"> </w:t>
-      </w:r>
-      <w:r>
-        <w:rPr>
-          <w:rFonts w:asciiTheme="minorHAnsi" w:hAnsiTheme="minorHAnsi" w:cstheme="minorHAnsi"/>
-          <w:i/>
-          <w:szCs w:val="24"/>
-        </w:rPr>
-        <w:t xml:space="preserve">dibidang </w:t>
-      </w:r>
-      <w:r>
-        <w:rPr>
-          <w:rFonts w:asciiTheme="minorHAnsi" w:hAnsiTheme="minorHAnsi" w:cstheme="minorHAnsi"/>
-          <w:i/>
-          <w:szCs w:val="24"/>
-        </w:rPr>
-        <w:t>Internet of Things (IoT)</w:t>
-      </w:r>
-    </w:p>
-    <w:p>
-      <w:pPr>
-        <w:pStyle w:val="DaftarParagraf"/>
-        <w:numPr>
-          <w:ilvl w:val="0"/>
-          <w:numId w:val="9"/>
-        </w:numPr>
-        <w:spacing w:after="20"/>
-        <w:ind w:left="567" w:hanging="283"/>
-        <w:jc w:val="both"/>
-        <w:rPr>
-          <w:rFonts w:asciiTheme="minorHAnsi" w:hAnsiTheme="minorHAnsi" w:cstheme="minorHAnsi"/>
-          <w:i/>
-          <w:szCs w:val="24"/>
-        </w:rPr>
-      </w:pPr>
-      <w:r>
-        <w:rPr>
-          <w:rFonts w:asciiTheme="minorHAnsi" w:hAnsiTheme="minorHAnsi" w:cstheme="minorHAnsi"/>
-          <w:i/>
-          <w:szCs w:val="24"/>
-        </w:rPr>
-        <w:t>Pengabdian ITK un</w:t>
-      </w:r>
-      <w:r>
-        <w:rPr>
-          <w:rFonts w:asciiTheme="minorHAnsi" w:hAnsiTheme="minorHAnsi" w:cstheme="minorHAnsi"/>
-          <w:i/>
-          <w:szCs w:val="24"/>
-        </w:rPr>
-        <w:t>tuk membangun masyarakat cerdas, inovatif dan kompetitif terkhusus di bidang Internet of Things (IoT)</w:t>
-      </w:r>
-    </w:p>
-    <w:p>
-      <w:pPr>
-        <w:spacing w:after="20"/>
-        <w:rPr>
-          <w:rFonts w:ascii="Bahnschrift Light Condensed" w:hAnsi="Bahnschrift Light Condensed"/>
-          <w:b/>
-          <w:i/>
-          <w:sz w:val="24"/>
-          <w:szCs w:val="24"/>
         </w:rPr>
       </w:pPr>
     </w:p>
@@ -2731,6 +2884,8 @@
           <w:u w:val="single" w:color="000000"/>
         </w:rPr>
       </w:pPr>
+      <w:proofErr w:type="spellStart"/>
+      <w:proofErr w:type="gramStart"/>
       <w:r>
         <w:rPr>
           <w:rFonts w:ascii="3ds" w:hAnsi="3ds"/>
@@ -2742,6 +2897,7 @@
         </w:rPr>
         <w:t>Talkshow</w:t>
       </w:r>
+      <w:proofErr w:type="spellEnd"/>
       <w:r>
         <w:rPr>
           <w:rFonts w:ascii="3ds" w:hAnsi="3ds"/>
@@ -2750,8 +2906,9 @@
           <w:szCs w:val="20"/>
           <w:u w:val="single" w:color="000000"/>
         </w:rPr>
-        <w:t xml:space="preserve"> : </w:t>
-      </w:r>
+        <w:t xml:space="preserve"> :</w:t>
+      </w:r>
+      <w:proofErr w:type="gramEnd"/>
       <w:r>
         <w:rPr>
           <w:rFonts w:ascii="3ds" w:hAnsi="3ds"/>
@@ -2760,191 +2917,70 @@
           <w:szCs w:val="20"/>
           <w:u w:val="single" w:color="000000"/>
         </w:rPr>
-        <w:t>Tantangan Pejuang Inovasi Dalam Revolusi Industri 4.0</w:t>
-      </w:r>
-    </w:p>
-    <w:p>
-      <w:pPr>
-        <w:spacing w:after="20"/>
-        <w:ind w:left="-5" w:hanging="10"/>
-        <w:rPr>
-          <w:rFonts w:ascii="Bahnschrift Light Condensed" w:hAnsi="Bahnschrift Light Condensed"/>
-          <w:sz w:val="24"/>
-          <w:szCs w:val="24"/>
-        </w:rPr>
-      </w:pPr>
-      <w:r>
-        <w:rPr>
-          <w:rFonts w:ascii="Bahnschrift Light Condensed" w:hAnsi="Bahnschrift Light Condensed"/>
-          <w:sz w:val="24"/>
-          <w:szCs w:val="24"/>
-        </w:rPr>
         <w:t xml:space="preserve"> </w:t>
       </w:r>
-    </w:p>
-    <w:p>
-      <w:pPr>
-        <w:spacing w:after="10" w:line="268" w:lineRule="auto"/>
-        <w:ind w:left="-5" w:hanging="10"/>
-        <w:jc w:val="both"/>
-        <w:rPr>
-          <w:rFonts w:asciiTheme="minorHAnsi" w:hAnsiTheme="minorHAnsi" w:cstheme="minorHAnsi"/>
-        </w:rPr>
-      </w:pPr>
-      <w:r>
-        <w:rPr>
-          <w:rFonts w:asciiTheme="minorHAnsi" w:hAnsiTheme="minorHAnsi" w:cstheme="minorHAnsi"/>
-        </w:rPr>
-        <w:t xml:space="preserve">Pembicara 1 :  </w:t>
-      </w:r>
-    </w:p>
-    <w:p>
-      <w:pPr>
-        <w:spacing w:after="0"/>
-        <w:ind w:left="-5" w:hanging="10"/>
+      <w:proofErr w:type="spellStart"/>
+      <w:r>
         <w:rPr>
           <w:rFonts w:ascii="3ds" w:hAnsi="3ds"/>
           <w:b/>
           <w:sz w:val="20"/>
           <w:szCs w:val="20"/>
-        </w:rPr>
-      </w:pPr>
+          <w:u w:val="single" w:color="000000"/>
+        </w:rPr>
+        <w:t>Tantangan</w:t>
+      </w:r>
+      <w:proofErr w:type="spellEnd"/>
       <w:r>
         <w:rPr>
           <w:rFonts w:ascii="3ds" w:hAnsi="3ds"/>
           <w:b/>
           <w:sz w:val="20"/>
           <w:szCs w:val="20"/>
-        </w:rPr>
-        <w:t>Pihak Telkomsel (To be confirmed)</w:t>
-      </w:r>
-    </w:p>
-    <w:p>
-      <w:pPr>
-        <w:spacing w:after="0"/>
-        <w:ind w:left="-5" w:hanging="10"/>
-        <w:rPr>
-          <w:rFonts w:asciiTheme="minorHAnsi" w:hAnsiTheme="minorHAnsi" w:cstheme="minorHAnsi"/>
-          <w:b/>
-        </w:rPr>
-      </w:pPr>
-      <w:r>
-        <w:rPr>
-          <w:rFonts w:asciiTheme="minorHAnsi" w:hAnsiTheme="minorHAnsi" w:cstheme="minorHAnsi"/>
-          <w:i/>
-        </w:rPr>
-        <w:t>Direktur Utama Telkomsel</w:t>
-      </w:r>
-    </w:p>
-    <w:p>
-      <w:pPr>
-        <w:spacing w:after="21"/>
-        <w:rPr>
-          <w:rFonts w:ascii="Bahnschrift Light Condensed" w:hAnsi="Bahnschrift Light Condensed"/>
-          <w:sz w:val="24"/>
-          <w:szCs w:val="24"/>
-        </w:rPr>
-      </w:pPr>
-    </w:p>
-    <w:p>
-      <w:pPr>
-        <w:spacing w:after="10" w:line="268" w:lineRule="auto"/>
-        <w:ind w:left="-5" w:hanging="10"/>
-        <w:jc w:val="both"/>
-        <w:rPr>
-          <w:rFonts w:asciiTheme="minorHAnsi" w:hAnsiTheme="minorHAnsi" w:cstheme="minorHAnsi"/>
-        </w:rPr>
-      </w:pPr>
-      <w:r>
-        <w:rPr>
-          <w:rFonts w:asciiTheme="minorHAnsi" w:hAnsiTheme="minorHAnsi" w:cstheme="minorHAnsi"/>
-        </w:rPr>
-        <w:t xml:space="preserve">Pembicara 2 :  </w:t>
-      </w:r>
-    </w:p>
-    <w:p>
-      <w:pPr>
-        <w:pStyle w:val="Judul2"/>
-        <w:ind w:left="-5"/>
-        <w:rPr>
-          <w:rFonts w:ascii="3ds" w:hAnsi="3ds"/>
-          <w:sz w:val="20"/>
-          <w:szCs w:val="20"/>
-        </w:rPr>
-      </w:pPr>
-      <w:r>
-        <w:rPr>
-          <w:rFonts w:ascii="3ds" w:hAnsi="3ds"/>
-          <w:sz w:val="20"/>
-          <w:szCs w:val="20"/>
-        </w:rPr>
-        <w:t>Agung Bezharie Hadinegoro</w:t>
-      </w:r>
-    </w:p>
-    <w:p>
-      <w:pPr>
-        <w:pStyle w:val="Judul3"/>
-        <w:spacing w:after="30"/>
-        <w:rPr>
-          <w:rFonts w:asciiTheme="minorHAnsi" w:hAnsiTheme="minorHAnsi" w:cstheme="minorHAnsi"/>
-          <w:b w:val="0"/>
-          <w:sz w:val="22"/>
-        </w:rPr>
-      </w:pPr>
-      <w:r>
-        <w:rPr>
-          <w:rFonts w:asciiTheme="minorHAnsi" w:hAnsiTheme="minorHAnsi" w:cstheme="minorHAnsi"/>
-          <w:b w:val="0"/>
-          <w:sz w:val="22"/>
-        </w:rPr>
-        <w:t>Co-Founder / CEO Warung Pintar</w:t>
-      </w:r>
-    </w:p>
-    <w:p>
-      <w:pPr>
-        <w:spacing w:after="20"/>
-        <w:rPr>
-          <w:rFonts w:ascii="Bahnschrift Light Condensed" w:hAnsi="Bahnschrift Light Condensed"/>
-          <w:sz w:val="24"/>
-          <w:szCs w:val="24"/>
-        </w:rPr>
-      </w:pPr>
-    </w:p>
-    <w:p>
-      <w:pPr>
-        <w:spacing w:after="30" w:line="250" w:lineRule="auto"/>
-        <w:ind w:left="10" w:hanging="10"/>
-        <w:rPr>
-          <w:rFonts w:asciiTheme="minorHAnsi" w:hAnsiTheme="minorHAnsi" w:cstheme="minorHAnsi"/>
-        </w:rPr>
-      </w:pPr>
-      <w:r>
-        <w:rPr>
-          <w:rFonts w:asciiTheme="minorHAnsi" w:hAnsiTheme="minorHAnsi" w:cstheme="minorHAnsi"/>
-        </w:rPr>
-        <w:t xml:space="preserve">Pembicara 3 :  </w:t>
-      </w:r>
-    </w:p>
-    <w:p>
-      <w:pPr>
-        <w:spacing w:after="10" w:line="268" w:lineRule="auto"/>
-        <w:ind w:left="-5" w:hanging="10"/>
-        <w:jc w:val="both"/>
+          <w:u w:val="single" w:color="000000"/>
+        </w:rPr>
+        <w:t xml:space="preserve"> </w:t>
+      </w:r>
+      <w:proofErr w:type="spellStart"/>
+      <w:r>
         <w:rPr>
           <w:rFonts w:ascii="3ds" w:hAnsi="3ds"/>
           <w:b/>
           <w:sz w:val="20"/>
           <w:szCs w:val="20"/>
-        </w:rPr>
-      </w:pPr>
+          <w:u w:val="single" w:color="000000"/>
+        </w:rPr>
+        <w:t>Pejuang</w:t>
+      </w:r>
+      <w:proofErr w:type="spellEnd"/>
       <w:r>
         <w:rPr>
           <w:rFonts w:ascii="3ds" w:hAnsi="3ds"/>
           <w:b/>
           <w:sz w:val="20"/>
           <w:szCs w:val="20"/>
-        </w:rPr>
-        <w:t>Pihak Bank Indonesia (To be confirmed)</w:t>
+          <w:u w:val="single" w:color="000000"/>
+        </w:rPr>
+        <w:t xml:space="preserve"> Inovasi Dalam Revolusi Industri 4.0</w:t>
+      </w:r>
+    </w:p>
+    <w:p>
+      <w:pPr>
+        <w:spacing w:after="20"/>
+        <w:ind w:left="-5" w:hanging="10"/>
+        <w:rPr>
+          <w:rFonts w:ascii="Bahnschrift Light Condensed" w:hAnsi="Bahnschrift Light Condensed"/>
+          <w:sz w:val="24"/>
+          <w:szCs w:val="24"/>
+        </w:rPr>
+      </w:pPr>
+      <w:r>
+        <w:rPr>
+          <w:rFonts w:ascii="Bahnschrift Light Condensed" w:hAnsi="Bahnschrift Light Condensed"/>
+          <w:sz w:val="24"/>
+          <w:szCs w:val="24"/>
+        </w:rPr>
+        <w:t xml:space="preserve"> </w:t>
       </w:r>
     </w:p>
     <w:p>
@@ -2954,62 +2990,32 @@
         <w:jc w:val="both"/>
         <w:rPr>
           <w:rFonts w:asciiTheme="minorHAnsi" w:hAnsiTheme="minorHAnsi" w:cstheme="minorHAnsi"/>
-          <w:i/>
-        </w:rPr>
-      </w:pPr>
-      <w:r>
-        <w:rPr>
-          <w:rFonts w:asciiTheme="minorHAnsi" w:hAnsiTheme="minorHAnsi" w:cstheme="minorHAnsi"/>
-          <w:i/>
-        </w:rPr>
-        <w:t>Financial Technology Bank Indonesia</w:t>
-      </w:r>
-    </w:p>
-    <w:p>
-      <w:pPr>
-        <w:spacing w:after="20"/>
-        <w:rPr>
-          <w:rFonts w:ascii="Bahnschrift Light Condensed" w:hAnsi="Bahnschrift Light Condensed"/>
-          <w:sz w:val="24"/>
-          <w:szCs w:val="24"/>
-        </w:rPr>
-      </w:pPr>
-    </w:p>
-    <w:p>
-      <w:pPr>
-        <w:spacing w:after="20"/>
-        <w:rPr>
-          <w:rFonts w:ascii="Bahnschrift Light Condensed" w:hAnsi="Bahnschrift Light Condensed"/>
-          <w:sz w:val="24"/>
-          <w:szCs w:val="24"/>
-        </w:rPr>
-      </w:pPr>
-    </w:p>
-    <w:p>
-      <w:pPr>
-        <w:spacing w:after="10" w:line="268" w:lineRule="auto"/>
-        <w:ind w:left="-5" w:hanging="10"/>
-        <w:jc w:val="both"/>
-        <w:rPr>
-          <w:rFonts w:asciiTheme="minorHAnsi" w:hAnsiTheme="minorHAnsi" w:cstheme="minorHAnsi"/>
-        </w:rPr>
-      </w:pPr>
-      <w:r>
-        <w:rPr>
-          <w:rFonts w:asciiTheme="minorHAnsi" w:hAnsiTheme="minorHAnsi" w:cstheme="minorHAnsi"/>
-        </w:rPr>
-        <w:t>Pembicara 4</w:t>
-      </w:r>
-      <w:r>
-        <w:rPr>
-          <w:rFonts w:asciiTheme="minorHAnsi" w:hAnsiTheme="minorHAnsi" w:cstheme="minorHAnsi"/>
-        </w:rPr>
-        <w:t xml:space="preserve"> : </w:t>
-      </w:r>
-    </w:p>
-    <w:p>
-      <w:pPr>
-        <w:spacing w:after="20"/>
+        </w:rPr>
+      </w:pPr>
+      <w:r>
+        <w:rPr>
+          <w:rFonts w:asciiTheme="minorHAnsi" w:hAnsiTheme="minorHAnsi" w:cstheme="minorHAnsi"/>
+        </w:rPr>
+        <w:t xml:space="preserve">Pembicara </w:t>
+      </w:r>
+      <w:proofErr w:type="gramStart"/>
+      <w:r>
+        <w:rPr>
+          <w:rFonts w:asciiTheme="minorHAnsi" w:hAnsiTheme="minorHAnsi" w:cstheme="minorHAnsi"/>
+        </w:rPr>
+        <w:t>1 :</w:t>
+      </w:r>
+      <w:proofErr w:type="gramEnd"/>
+      <w:r>
+        <w:rPr>
+          <w:rFonts w:asciiTheme="minorHAnsi" w:hAnsiTheme="minorHAnsi" w:cstheme="minorHAnsi"/>
+        </w:rPr>
+        <w:t xml:space="preserve">  </w:t>
+      </w:r>
+    </w:p>
+    <w:p>
+      <w:pPr>
+        <w:spacing w:after="0"/>
         <w:ind w:left="-5" w:hanging="10"/>
         <w:rPr>
           <w:rFonts w:ascii="3ds" w:hAnsi="3ds"/>
@@ -3018,6 +3024,7 @@
           <w:szCs w:val="20"/>
         </w:rPr>
       </w:pPr>
+      <w:proofErr w:type="spellStart"/>
       <w:r>
         <w:rPr>
           <w:rFonts w:ascii="3ds" w:hAnsi="3ds"/>
@@ -3025,70 +3032,36 @@
           <w:sz w:val="20"/>
           <w:szCs w:val="20"/>
         </w:rPr>
-        <w:t>Prof. Ir. Budi Santosa, M.S., Ph.D</w:t>
-      </w:r>
-    </w:p>
-    <w:p>
-      <w:pPr>
-        <w:spacing w:after="20"/>
+        <w:t>Telkomsel</w:t>
+      </w:r>
+      <w:proofErr w:type="spellEnd"/>
+    </w:p>
+    <w:p>
+      <w:pPr>
+        <w:spacing w:after="0"/>
         <w:ind w:left="-5" w:hanging="10"/>
         <w:rPr>
           <w:rFonts w:asciiTheme="minorHAnsi" w:hAnsiTheme="minorHAnsi" w:cstheme="minorHAnsi"/>
-          <w:i/>
-        </w:rPr>
-      </w:pPr>
-      <w:r>
-        <w:rPr>
-          <w:rFonts w:asciiTheme="minorHAnsi" w:hAnsiTheme="minorHAnsi" w:cstheme="minorHAnsi"/>
-          <w:i/>
-        </w:rPr>
-        <w:t>Rektor Institut Teknologi Kalimantan</w:t>
-      </w:r>
-    </w:p>
-    <w:p>
-      <w:pPr>
-        <w:spacing w:after="56"/>
+          <w:b/>
+        </w:rPr>
+      </w:pPr>
+      <w:r>
+        <w:rPr>
+          <w:rFonts w:asciiTheme="minorHAnsi" w:hAnsiTheme="minorHAnsi" w:cstheme="minorHAnsi"/>
+          <w:i/>
+        </w:rPr>
+        <w:t>Direktur Utama Telkomsel</w:t>
+      </w:r>
+    </w:p>
+    <w:p>
+      <w:pPr>
+        <w:spacing w:after="21"/>
         <w:rPr>
           <w:rFonts w:ascii="Bahnschrift Light Condensed" w:hAnsi="Bahnschrift Light Condensed"/>
           <w:sz w:val="24"/>
           <w:szCs w:val="24"/>
         </w:rPr>
       </w:pPr>
-    </w:p>
-    <w:p>
-      <w:pPr>
-        <w:pStyle w:val="Judul2"/>
-        <w:ind w:left="-5"/>
-        <w:rPr>
-          <w:rFonts w:ascii="3ds" w:hAnsi="3ds"/>
-          <w:sz w:val="20"/>
-          <w:szCs w:val="20"/>
-        </w:rPr>
-      </w:pPr>
-      <w:r>
-        <w:rPr>
-          <w:rFonts w:ascii="3ds" w:hAnsi="3ds"/>
-          <w:sz w:val="20"/>
-          <w:szCs w:val="20"/>
-        </w:rPr>
-        <w:t>7.</w:t>
-      </w:r>
-      <w:r>
-        <w:rPr>
-          <w:rFonts w:ascii="3ds" w:eastAsia="Arial" w:hAnsi="3ds" w:cs="Arial"/>
-          <w:sz w:val="20"/>
-          <w:szCs w:val="20"/>
-        </w:rPr>
-        <w:t xml:space="preserve"> </w:t>
-      </w:r>
-      <w:r>
-        <w:rPr>
-          <w:rFonts w:ascii="3ds" w:hAnsi="3ds"/>
-          <w:sz w:val="20"/>
-          <w:szCs w:val="20"/>
-        </w:rPr>
-        <w:t xml:space="preserve">PESERTA  </w:t>
-      </w:r>
     </w:p>
     <w:p>
       <w:pPr>
@@ -3103,6 +3076,260 @@
         <w:rPr>
           <w:rFonts w:asciiTheme="minorHAnsi" w:hAnsiTheme="minorHAnsi" w:cstheme="minorHAnsi"/>
         </w:rPr>
+        <w:t xml:space="preserve">Pembicara </w:t>
+      </w:r>
+      <w:proofErr w:type="gramStart"/>
+      <w:r>
+        <w:rPr>
+          <w:rFonts w:asciiTheme="minorHAnsi" w:hAnsiTheme="minorHAnsi" w:cstheme="minorHAnsi"/>
+        </w:rPr>
+        <w:t>2 :</w:t>
+      </w:r>
+      <w:proofErr w:type="gramEnd"/>
+      <w:r>
+        <w:rPr>
+          <w:rFonts w:asciiTheme="minorHAnsi" w:hAnsiTheme="minorHAnsi" w:cstheme="minorHAnsi"/>
+        </w:rPr>
+        <w:t xml:space="preserve">  </w:t>
+      </w:r>
+    </w:p>
+    <w:p>
+      <w:pPr>
+        <w:spacing w:after="0"/>
+        <w:ind w:left="-5" w:hanging="10"/>
+        <w:rPr>
+          <w:rFonts w:ascii="3ds" w:hAnsi="3ds"/>
+          <w:b/>
+          <w:sz w:val="20"/>
+          <w:szCs w:val="20"/>
+        </w:rPr>
+      </w:pPr>
+      <w:proofErr w:type="spellStart"/>
+      <w:r>
+        <w:rPr>
+          <w:rFonts w:ascii="3ds" w:hAnsi="3ds"/>
+          <w:b/>
+          <w:sz w:val="20"/>
+          <w:szCs w:val="20"/>
+        </w:rPr>
+        <w:t>RuangGuru</w:t>
+      </w:r>
+      <w:proofErr w:type="spellEnd"/>
+    </w:p>
+    <w:p>
+      <w:pPr>
+        <w:spacing w:after="0"/>
+        <w:ind w:left="-5" w:hanging="10"/>
+        <w:rPr>
+          <w:rFonts w:asciiTheme="minorHAnsi" w:hAnsiTheme="minorHAnsi" w:cstheme="minorHAnsi"/>
+          <w:b/>
+        </w:rPr>
+      </w:pPr>
+      <w:proofErr w:type="spellStart"/>
+      <w:r>
+        <w:rPr>
+          <w:rFonts w:asciiTheme="minorHAnsi" w:hAnsiTheme="minorHAnsi" w:cstheme="minorHAnsi"/>
+          <w:i/>
+        </w:rPr>
+        <w:t>Pihak</w:t>
+      </w:r>
+      <w:proofErr w:type="spellEnd"/>
+      <w:r>
+        <w:rPr>
+          <w:rFonts w:asciiTheme="minorHAnsi" w:hAnsiTheme="minorHAnsi" w:cstheme="minorHAnsi"/>
+          <w:i/>
+        </w:rPr>
+        <w:t xml:space="preserve"> </w:t>
+      </w:r>
+      <w:proofErr w:type="spellStart"/>
+      <w:r>
+        <w:rPr>
+          <w:rFonts w:asciiTheme="minorHAnsi" w:hAnsiTheme="minorHAnsi" w:cstheme="minorHAnsi"/>
+          <w:i/>
+        </w:rPr>
+        <w:t>Ruang</w:t>
+      </w:r>
+      <w:proofErr w:type="spellEnd"/>
+      <w:r>
+        <w:rPr>
+          <w:rFonts w:asciiTheme="minorHAnsi" w:hAnsiTheme="minorHAnsi" w:cstheme="minorHAnsi"/>
+          <w:i/>
+        </w:rPr>
+        <w:t xml:space="preserve"> Guru</w:t>
+      </w:r>
+    </w:p>
+    <w:p>
+      <w:pPr>
+        <w:spacing w:after="21"/>
+        <w:rPr>
+          <w:rFonts w:ascii="Bahnschrift Light Condensed" w:hAnsi="Bahnschrift Light Condensed"/>
+          <w:sz w:val="24"/>
+          <w:szCs w:val="24"/>
+        </w:rPr>
+      </w:pPr>
+    </w:p>
+    <w:p>
+      <w:pPr>
+        <w:spacing w:after="30" w:line="250" w:lineRule="auto"/>
+        <w:ind w:left="10" w:hanging="10"/>
+        <w:rPr>
+          <w:rFonts w:asciiTheme="minorHAnsi" w:hAnsiTheme="minorHAnsi" w:cstheme="minorHAnsi"/>
+        </w:rPr>
+      </w:pPr>
+      <w:proofErr w:type="spellStart"/>
+      <w:r>
+        <w:rPr>
+          <w:rFonts w:asciiTheme="minorHAnsi" w:hAnsiTheme="minorHAnsi" w:cstheme="minorHAnsi"/>
+        </w:rPr>
+        <w:t>Pembicara</w:t>
+      </w:r>
+      <w:proofErr w:type="spellEnd"/>
+      <w:r>
+        <w:rPr>
+          <w:rFonts w:asciiTheme="minorHAnsi" w:hAnsiTheme="minorHAnsi" w:cstheme="minorHAnsi"/>
+        </w:rPr>
+        <w:t xml:space="preserve"> </w:t>
+      </w:r>
+      <w:proofErr w:type="gramStart"/>
+      <w:r>
+        <w:rPr>
+          <w:rFonts w:asciiTheme="minorHAnsi" w:hAnsiTheme="minorHAnsi" w:cstheme="minorHAnsi"/>
+        </w:rPr>
+        <w:t>3 :</w:t>
+      </w:r>
+      <w:proofErr w:type="gramEnd"/>
+      <w:r>
+        <w:rPr>
+          <w:rFonts w:asciiTheme="minorHAnsi" w:hAnsiTheme="minorHAnsi" w:cstheme="minorHAnsi"/>
+        </w:rPr>
+        <w:t xml:space="preserve">  </w:t>
+      </w:r>
+    </w:p>
+    <w:p>
+      <w:pPr>
+        <w:spacing w:after="10" w:line="268" w:lineRule="auto"/>
+        <w:ind w:left="-5" w:hanging="10"/>
+        <w:jc w:val="both"/>
+        <w:rPr>
+          <w:rFonts w:ascii="3ds" w:hAnsi="3ds"/>
+          <w:b/>
+          <w:sz w:val="20"/>
+          <w:szCs w:val="20"/>
+        </w:rPr>
+      </w:pPr>
+      <w:r>
+        <w:rPr>
+          <w:rFonts w:ascii="3ds" w:hAnsi="3ds"/>
+          <w:b/>
+          <w:sz w:val="20"/>
+          <w:szCs w:val="20"/>
+        </w:rPr>
+        <w:t>B</w:t>
+      </w:r>
+      <w:r>
+        <w:rPr>
+          <w:rFonts w:ascii="3ds" w:hAnsi="3ds"/>
+          <w:b/>
+          <w:sz w:val="20"/>
+          <w:szCs w:val="20"/>
+        </w:rPr>
+        <w:t>ank Indonesia</w:t>
+      </w:r>
+    </w:p>
+    <w:p>
+      <w:pPr>
+        <w:spacing w:after="10" w:line="268" w:lineRule="auto"/>
+        <w:ind w:left="-5" w:hanging="10"/>
+        <w:jc w:val="both"/>
+        <w:rPr>
+          <w:rFonts w:asciiTheme="minorHAnsi" w:hAnsiTheme="minorHAnsi" w:cstheme="minorHAnsi"/>
+          <w:i/>
+        </w:rPr>
+      </w:pPr>
+      <w:proofErr w:type="spellStart"/>
+      <w:r>
+        <w:rPr>
+          <w:rFonts w:asciiTheme="minorHAnsi" w:hAnsiTheme="minorHAnsi" w:cstheme="minorHAnsi"/>
+          <w:i/>
+        </w:rPr>
+        <w:t>Kepala</w:t>
+      </w:r>
+      <w:proofErr w:type="spellEnd"/>
+      <w:r>
+        <w:rPr>
+          <w:rFonts w:asciiTheme="minorHAnsi" w:hAnsiTheme="minorHAnsi" w:cstheme="minorHAnsi"/>
+          <w:i/>
+        </w:rPr>
+        <w:t xml:space="preserve"> </w:t>
+      </w:r>
+      <w:proofErr w:type="spellStart"/>
+      <w:r>
+        <w:rPr>
+          <w:rFonts w:asciiTheme="minorHAnsi" w:hAnsiTheme="minorHAnsi" w:cstheme="minorHAnsi"/>
+          <w:i/>
+        </w:rPr>
+        <w:t>Perwakilan</w:t>
+      </w:r>
+      <w:proofErr w:type="spellEnd"/>
+      <w:r>
+        <w:rPr>
+          <w:rFonts w:asciiTheme="minorHAnsi" w:hAnsiTheme="minorHAnsi" w:cstheme="minorHAnsi"/>
+          <w:i/>
+        </w:rPr>
+        <w:t xml:space="preserve"> Bank Indonesia Balikpapan</w:t>
+      </w:r>
+    </w:p>
+    <w:p>
+      <w:pPr>
+        <w:spacing w:after="56"/>
+        <w:rPr>
+          <w:rFonts w:asciiTheme="minorHAnsi" w:hAnsiTheme="minorHAnsi" w:cstheme="minorHAnsi"/>
+        </w:rPr>
+      </w:pPr>
+    </w:p>
+    <w:p>
+      <w:pPr>
+        <w:spacing w:after="56"/>
+        <w:rPr>
+          <w:rFonts w:ascii="Bahnschrift Light Condensed" w:hAnsi="Bahnschrift Light Condensed"/>
+          <w:sz w:val="24"/>
+          <w:szCs w:val="24"/>
+        </w:rPr>
+      </w:pPr>
+    </w:p>
+    <w:p>
+      <w:pPr>
+        <w:pStyle w:val="Heading2"/>
+      </w:pPr>
+      <w:r>
+        <w:t>5</w:t>
+      </w:r>
+      <w:r>
+        <w:t>.</w:t>
+      </w:r>
+      <w:r>
+        <w:rPr>
+          <w:rFonts w:eastAsia="Arial" w:cs="Arial"/>
+        </w:rPr>
+        <w:t xml:space="preserve"> </w:t>
+      </w:r>
+      <w:r>
+        <w:t xml:space="preserve">PESERTA  </w:t>
+      </w:r>
+    </w:p>
+    <w:p>
+      <w:pPr>
+        <w:spacing w:after="10" w:line="268" w:lineRule="auto"/>
+        <w:ind w:left="-5" w:hanging="10"/>
+        <w:jc w:val="both"/>
+        <w:rPr>
+          <w:rFonts w:asciiTheme="minorHAnsi" w:hAnsiTheme="minorHAnsi" w:cstheme="minorHAnsi"/>
+        </w:rPr>
+      </w:pPr>
+      <w:r>
+        <w:rPr>
+          <w:rFonts w:asciiTheme="minorHAnsi" w:hAnsiTheme="minorHAnsi" w:cstheme="minorHAnsi"/>
+        </w:rPr>
         <w:t xml:space="preserve">Target jumlah peserta dalam seminar ini adalah 200 orang. </w:t>
       </w:r>
       <w:r>
@@ -3126,7 +3353,7 @@
     </w:p>
     <w:p>
       <w:pPr>
-        <w:pStyle w:val="DaftarParagraf"/>
+        <w:pStyle w:val="ListParagraph"/>
         <w:numPr>
           <w:ilvl w:val="0"/>
           <w:numId w:val="7"/>
@@ -3152,7 +3379,7 @@
     </w:p>
     <w:p>
       <w:pPr>
-        <w:pStyle w:val="DaftarParagraf"/>
+        <w:pStyle w:val="ListParagraph"/>
         <w:numPr>
           <w:ilvl w:val="0"/>
           <w:numId w:val="7"/>
@@ -3163,6 +3390,7 @@
           <w:rFonts w:asciiTheme="minorHAnsi" w:hAnsiTheme="minorHAnsi" w:cstheme="minorHAnsi"/>
         </w:rPr>
       </w:pPr>
+      <w:proofErr w:type="gramStart"/>
       <w:r>
         <w:rPr>
           <w:rFonts w:asciiTheme="minorHAnsi" w:hAnsiTheme="minorHAnsi" w:cstheme="minorHAnsi"/>
@@ -3181,7 +3409,14 @@
         <w:rPr>
           <w:rFonts w:asciiTheme="minorHAnsi" w:hAnsiTheme="minorHAnsi" w:cstheme="minorHAnsi"/>
         </w:rPr>
-        <w:t>dan Donatur</w:t>
+        <w:t>dan</w:t>
+      </w:r>
+      <w:proofErr w:type="gramEnd"/>
+      <w:r>
+        <w:rPr>
+          <w:rFonts w:asciiTheme="minorHAnsi" w:hAnsiTheme="minorHAnsi" w:cstheme="minorHAnsi"/>
+        </w:rPr>
+        <w:t xml:space="preserve"> Donatur</w:t>
       </w:r>
       <w:r>
         <w:rPr>
@@ -3192,7 +3427,7 @@
     </w:p>
     <w:p>
       <w:pPr>
-        <w:pStyle w:val="DaftarParagraf"/>
+        <w:pStyle w:val="ListParagraph"/>
         <w:numPr>
           <w:ilvl w:val="0"/>
           <w:numId w:val="7"/>
@@ -3230,7 +3465,7 @@
     </w:p>
     <w:p>
       <w:pPr>
-        <w:pStyle w:val="DaftarParagraf"/>
+        <w:pStyle w:val="ListParagraph"/>
         <w:numPr>
           <w:ilvl w:val="0"/>
           <w:numId w:val="7"/>
@@ -3268,7 +3503,7 @@
     </w:p>
     <w:p>
       <w:pPr>
-        <w:pStyle w:val="DaftarParagraf"/>
+        <w:pStyle w:val="ListParagraph"/>
         <w:numPr>
           <w:ilvl w:val="0"/>
           <w:numId w:val="7"/>
@@ -3288,7 +3523,7 @@
     </w:p>
     <w:p>
       <w:pPr>
-        <w:pStyle w:val="DaftarParagraf"/>
+        <w:pStyle w:val="ListParagraph"/>
         <w:numPr>
           <w:ilvl w:val="0"/>
           <w:numId w:val="7"/>
@@ -3308,7 +3543,7 @@
     </w:p>
     <w:p>
       <w:pPr>
-        <w:pStyle w:val="DaftarParagraf"/>
+        <w:pStyle w:val="ListParagraph"/>
         <w:numPr>
           <w:ilvl w:val="0"/>
           <w:numId w:val="7"/>
@@ -3352,36 +3587,22 @@
     </w:p>
     <w:p>
       <w:pPr>
-        <w:pStyle w:val="Judul2"/>
-        <w:ind w:left="-5"/>
-        <w:rPr>
-          <w:rFonts w:ascii="3ds" w:hAnsi="3ds"/>
-          <w:sz w:val="20"/>
-          <w:szCs w:val="20"/>
-        </w:rPr>
-      </w:pPr>
-      <w:r>
-        <w:rPr>
-          <w:rFonts w:ascii="3ds" w:hAnsi="3ds"/>
-          <w:sz w:val="20"/>
-          <w:szCs w:val="20"/>
-        </w:rPr>
-        <w:t>8.</w:t>
-      </w:r>
-      <w:r>
-        <w:rPr>
-          <w:rFonts w:ascii="3ds" w:eastAsia="Arial" w:hAnsi="3ds" w:cs="Arial"/>
-          <w:sz w:val="20"/>
-          <w:szCs w:val="20"/>
+        <w:pStyle w:val="Heading2"/>
+      </w:pPr>
+      <w:r>
+        <w:lastRenderedPageBreak/>
+        <w:t>6</w:t>
+      </w:r>
+      <w:r>
+        <w:t>.</w:t>
+      </w:r>
+      <w:r>
+        <w:rPr>
+          <w:rFonts w:eastAsia="Arial" w:cs="Arial"/>
         </w:rPr>
         <w:t xml:space="preserve"> </w:t>
       </w:r>
       <w:r>
-        <w:rPr>
-          <w:rFonts w:ascii="3ds" w:hAnsi="3ds"/>
-          <w:sz w:val="20"/>
-          <w:szCs w:val="20"/>
-        </w:rPr>
         <w:t xml:space="preserve">PENYELENGGARA  </w:t>
       </w:r>
     </w:p>
@@ -3445,59 +3666,70 @@
     </w:p>
     <w:p>
       <w:pPr>
+        <w:pStyle w:val="Heading2"/>
+        <w:rPr>
+          <w:rFonts w:ascii="Bahnschrift Light Condensed" w:hAnsi="Bahnschrift Light Condensed"/>
+          <w:sz w:val="24"/>
+          <w:szCs w:val="24"/>
+        </w:rPr>
+      </w:pPr>
+      <w:r>
+        <w:t>7</w:t>
+      </w:r>
+      <w:r>
+        <w:t>.</w:t>
+      </w:r>
+      <w:r>
+        <w:rPr>
+          <w:rFonts w:eastAsia="Arial" w:cs="Arial"/>
+        </w:rPr>
+        <w:t xml:space="preserve"> </w:t>
+      </w:r>
+      <w:r>
+        <w:t xml:space="preserve">BIAYA SEMINAR </w:t>
+      </w:r>
+      <w:proofErr w:type="gramStart"/>
+      <w:r>
+        <w:t>NASIONAL</w:t>
+      </w:r>
+      <w:r>
+        <w:rPr>
+          <w:szCs w:val="24"/>
+        </w:rPr>
+        <w:t xml:space="preserve"> </w:t>
+      </w:r>
+      <w:r>
+        <w:rPr>
+          <w:rFonts w:ascii="Bahnschrift Light Condensed" w:hAnsi="Bahnschrift Light Condensed"/>
+          <w:sz w:val="24"/>
+          <w:szCs w:val="24"/>
+        </w:rPr>
+        <w:t>:</w:t>
+      </w:r>
+      <w:proofErr w:type="gramEnd"/>
+      <w:r>
+        <w:rPr>
+          <w:rFonts w:ascii="Bahnschrift Light Condensed" w:hAnsi="Bahnschrift Light Condensed"/>
+          <w:sz w:val="24"/>
+          <w:szCs w:val="24"/>
+        </w:rPr>
+        <w:t xml:space="preserve"> </w:t>
+      </w:r>
+    </w:p>
+    <w:p>
+      <w:pPr>
         <w:spacing w:after="63" w:line="268" w:lineRule="auto"/>
         <w:ind w:left="-5" w:hanging="10"/>
         <w:jc w:val="both"/>
         <w:rPr>
-          <w:rFonts w:ascii="Bahnschrift Light Condensed" w:hAnsi="Bahnschrift Light Condensed"/>
-          <w:b/>
-          <w:sz w:val="24"/>
-          <w:szCs w:val="24"/>
-        </w:rPr>
-      </w:pPr>
-      <w:r>
-        <w:rPr>
-          <w:rFonts w:ascii="3ds" w:hAnsi="3ds"/>
-          <w:b/>
-          <w:sz w:val="20"/>
-          <w:szCs w:val="20"/>
-        </w:rPr>
-        <w:t>9.</w:t>
-      </w:r>
-      <w:r>
-        <w:rPr>
-          <w:rFonts w:ascii="3ds" w:eastAsia="Arial" w:hAnsi="3ds" w:cs="Arial"/>
-          <w:b/>
-          <w:sz w:val="20"/>
-          <w:szCs w:val="20"/>
-        </w:rPr>
-        <w:t xml:space="preserve"> </w:t>
-      </w:r>
-      <w:r>
-        <w:rPr>
-          <w:rFonts w:ascii="3ds" w:hAnsi="3ds"/>
-          <w:b/>
-          <w:sz w:val="20"/>
-          <w:szCs w:val="20"/>
-        </w:rPr>
-        <w:t>BIAYA SEMINAR NASIONAL</w:t>
-      </w:r>
-      <w:r>
-        <w:rPr>
-          <w:rFonts w:ascii="3ds" w:hAnsi="3ds"/>
-          <w:b/>
-          <w:szCs w:val="24"/>
-        </w:rPr>
-        <w:t xml:space="preserve"> </w:t>
-      </w:r>
-      <w:r>
-        <w:rPr>
-          <w:rFonts w:ascii="Bahnschrift Light Condensed" w:hAnsi="Bahnschrift Light Condensed"/>
-          <w:b/>
-          <w:sz w:val="24"/>
-          <w:szCs w:val="24"/>
-        </w:rPr>
-        <w:t xml:space="preserve">: </w:t>
+          <w:rFonts w:asciiTheme="minorHAnsi" w:hAnsiTheme="minorHAnsi" w:cstheme="minorHAnsi"/>
+        </w:rPr>
+      </w:pPr>
+      <w:r>
+        <w:rPr>
+          <w:rFonts w:asciiTheme="minorHAnsi" w:hAnsiTheme="minorHAnsi" w:cstheme="minorHAnsi"/>
+        </w:rPr>
+        <w:t>Free</w:t>
       </w:r>
     </w:p>
     <w:p>
@@ -3506,67 +3738,34 @@
         <w:ind w:left="-5" w:hanging="10"/>
         <w:jc w:val="both"/>
         <w:rPr>
-          <w:rFonts w:asciiTheme="minorHAnsi" w:hAnsiTheme="minorHAnsi" w:cstheme="minorHAnsi"/>
-        </w:rPr>
-      </w:pPr>
-      <w:r>
-        <w:rPr>
-          <w:rFonts w:asciiTheme="minorHAnsi" w:hAnsiTheme="minorHAnsi" w:cstheme="minorHAnsi"/>
-        </w:rPr>
-        <w:t>Biaya untuk men</w:t>
-      </w:r>
-      <w:r>
-        <w:rPr>
-          <w:rFonts w:asciiTheme="minorHAnsi" w:hAnsiTheme="minorHAnsi" w:cstheme="minorHAnsi"/>
-        </w:rPr>
-        <w:t xml:space="preserve">gikuti seminar ini </w:t>
-      </w:r>
-      <w:r>
-        <w:rPr>
-          <w:rFonts w:asciiTheme="minorHAnsi" w:hAnsiTheme="minorHAnsi" w:cstheme="minorHAnsi"/>
-        </w:rPr>
-        <w:t>sebesar Rp 15.000,-</w:t>
-      </w:r>
-      <w:r>
-        <w:rPr>
-          <w:rFonts w:asciiTheme="minorHAnsi" w:hAnsiTheme="minorHAnsi" w:cstheme="minorHAnsi"/>
-        </w:rPr>
-        <w:t xml:space="preserve"> </w:t>
-      </w:r>
-      <w:r>
-        <w:rPr>
-          <w:rFonts w:asciiTheme="minorHAnsi" w:hAnsiTheme="minorHAnsi" w:cstheme="minorHAnsi"/>
-          <w:b/>
-        </w:rPr>
-        <w:t>(</w:t>
-      </w:r>
-      <w:r>
-        <w:rPr>
-          <w:rFonts w:asciiTheme="minorHAnsi" w:hAnsiTheme="minorHAnsi" w:cstheme="minorHAnsi"/>
-          <w:b/>
-          <w:i/>
-        </w:rPr>
-        <w:t>to be confirmed</w:t>
-      </w:r>
-      <w:r>
-        <w:rPr>
-          <w:rFonts w:asciiTheme="minorHAnsi" w:hAnsiTheme="minorHAnsi" w:cstheme="minorHAnsi"/>
-          <w:b/>
-        </w:rPr>
-        <w:t>)</w:t>
-      </w:r>
-    </w:p>
-    <w:p>
-      <w:pPr>
-        <w:spacing w:after="63" w:line="268" w:lineRule="auto"/>
-        <w:ind w:left="-5" w:hanging="10"/>
-        <w:jc w:val="both"/>
-        <w:rPr>
           <w:rFonts w:ascii="Bahnschrift Light Condensed" w:hAnsi="Bahnschrift Light Condensed"/>
           <w:sz w:val="24"/>
           <w:szCs w:val="24"/>
         </w:rPr>
       </w:pPr>
+    </w:p>
+    <w:p>
+      <w:pPr>
+        <w:pStyle w:val="Heading2"/>
+      </w:pPr>
+      <w:r>
+        <w:t>8</w:t>
+      </w:r>
+      <w:r>
+        <w:t>.</w:t>
+      </w:r>
+      <w:r>
+        <w:rPr>
+          <w:rFonts w:eastAsia="Arial" w:cs="Arial"/>
+        </w:rPr>
+        <w:t xml:space="preserve"> </w:t>
+      </w:r>
+      <w:r>
+        <w:t>BATAS PENDAFTARAN</w:t>
+      </w:r>
+      <w:r>
+        <w:t xml:space="preserve"> </w:t>
+      </w:r>
     </w:p>
     <w:p>
       <w:pPr>
@@ -3574,58 +3773,12 @@
         <w:ind w:left="-5" w:hanging="10"/>
         <w:jc w:val="both"/>
         <w:rPr>
-          <w:rFonts w:ascii="3ds" w:hAnsi="3ds"/>
-          <w:sz w:val="20"/>
-          <w:szCs w:val="20"/>
-        </w:rPr>
-      </w:pPr>
-      <w:r>
-        <w:rPr>
-          <w:rFonts w:ascii="3ds" w:hAnsi="3ds"/>
-          <w:b/>
-          <w:sz w:val="20"/>
-          <w:szCs w:val="20"/>
-        </w:rPr>
-        <w:t>10.</w:t>
-      </w:r>
-      <w:r>
-        <w:rPr>
-          <w:rFonts w:ascii="3ds" w:eastAsia="Arial" w:hAnsi="3ds" w:cs="Arial"/>
-          <w:b/>
-          <w:sz w:val="20"/>
-          <w:szCs w:val="20"/>
-        </w:rPr>
-        <w:t xml:space="preserve"> </w:t>
-      </w:r>
-      <w:r>
-        <w:rPr>
-          <w:rFonts w:ascii="3ds" w:hAnsi="3ds"/>
-          <w:b/>
-          <w:sz w:val="20"/>
-          <w:szCs w:val="20"/>
-        </w:rPr>
-        <w:t>BATAS PENDAFTARAN</w:t>
-      </w:r>
-      <w:r>
-        <w:rPr>
-          <w:rFonts w:ascii="3ds" w:hAnsi="3ds"/>
-          <w:sz w:val="20"/>
-          <w:szCs w:val="20"/>
-        </w:rPr>
-        <w:t xml:space="preserve"> </w:t>
-      </w:r>
-    </w:p>
-    <w:p>
-      <w:pPr>
-        <w:spacing w:after="11" w:line="268" w:lineRule="auto"/>
-        <w:ind w:left="-5" w:hanging="10"/>
-        <w:jc w:val="both"/>
-        <w:rPr>
           <w:rFonts w:ascii="Bahnschrift Light Condensed" w:hAnsi="Bahnschrift Light Condensed"/>
           <w:sz w:val="24"/>
           <w:szCs w:val="24"/>
         </w:rPr>
       </w:pPr>
+      <w:proofErr w:type="spellStart"/>
       <w:r>
         <w:rPr>
           <w:rFonts w:asciiTheme="minorHAnsi" w:hAnsiTheme="minorHAnsi" w:cstheme="minorHAnsi"/>
@@ -3636,7 +3789,35 @@
         <w:rPr>
           <w:rFonts w:asciiTheme="minorHAnsi" w:hAnsiTheme="minorHAnsi" w:cstheme="minorHAnsi"/>
         </w:rPr>
-        <w:t>endaftaran paling lambat pada har</w:t>
+        <w:t>endaftaran</w:t>
+      </w:r>
+      <w:proofErr w:type="spellEnd"/>
+      <w:r>
+        <w:rPr>
+          <w:rFonts w:asciiTheme="minorHAnsi" w:hAnsiTheme="minorHAnsi" w:cstheme="minorHAnsi"/>
+        </w:rPr>
+        <w:t xml:space="preserve"> paling </w:t>
+      </w:r>
+      <w:proofErr w:type="spellStart"/>
+      <w:r>
+        <w:rPr>
+          <w:rFonts w:asciiTheme="minorHAnsi" w:hAnsiTheme="minorHAnsi" w:cstheme="minorHAnsi"/>
+        </w:rPr>
+        <w:t>lambat</w:t>
+      </w:r>
+      <w:proofErr w:type="spellEnd"/>
+      <w:r>
+        <w:rPr>
+          <w:rFonts w:asciiTheme="minorHAnsi" w:hAnsiTheme="minorHAnsi" w:cstheme="minorHAnsi"/>
+        </w:rPr>
+        <w:t xml:space="preserve"> pada </w:t>
+      </w:r>
+      <w:proofErr w:type="spellStart"/>
+      <w:r>
+        <w:rPr>
+          <w:rFonts w:asciiTheme="minorHAnsi" w:hAnsiTheme="minorHAnsi" w:cstheme="minorHAnsi"/>
+        </w:rPr>
+        <w:t>har</w:t>
       </w:r>
       <w:r>
         <w:rPr>
@@ -3644,6 +3825,7 @@
         </w:rPr>
         <w:t>i</w:t>
       </w:r>
+      <w:proofErr w:type="spellEnd"/>
       <w:r>
         <w:rPr>
           <w:rFonts w:ascii="Bahnschrift Light Condensed" w:hAnsi="Bahnschrift Light Condensed"/>
@@ -3652,6 +3834,7 @@
         </w:rPr>
         <w:t xml:space="preserve"> </w:t>
       </w:r>
+      <w:proofErr w:type="spellStart"/>
       <w:r>
         <w:rPr>
           <w:rFonts w:asciiTheme="minorHAnsi" w:hAnsiTheme="minorHAnsi" w:cstheme="minorHAnsi"/>
@@ -3659,6 +3842,7 @@
         </w:rPr>
         <w:t>Senin</w:t>
       </w:r>
+      <w:proofErr w:type="spellEnd"/>
       <w:r>
         <w:rPr>
           <w:rFonts w:asciiTheme="minorHAnsi" w:hAnsiTheme="minorHAnsi" w:cstheme="minorHAnsi"/>
@@ -3719,20 +3903,9 @@
     </w:p>
     <w:p>
       <w:pPr>
-        <w:pStyle w:val="Judul1"/>
-        <w:ind w:left="0" w:firstLine="0"/>
-        <w:rPr>
-          <w:rFonts w:ascii="3ds" w:eastAsia="Arial" w:hAnsi="3ds" w:cs="Arial"/>
-          <w:sz w:val="24"/>
-          <w:szCs w:val="28"/>
-        </w:rPr>
-      </w:pPr>
-      <w:r>
-        <w:rPr>
-          <w:rFonts w:ascii="3ds" w:eastAsia="Arial" w:hAnsi="3ds" w:cs="Arial"/>
-          <w:sz w:val="24"/>
-          <w:szCs w:val="28"/>
-        </w:rPr>
+        <w:pStyle w:val="Heading1"/>
+      </w:pPr>
+      <w:r>
         <w:t xml:space="preserve">SUSUNAN ACARA SEMINAR </w:t>
       </w:r>
     </w:p>
@@ -4134,276 +4307,125 @@
             </w:tcBorders>
           </w:tcPr>
           <w:p>
-            <w:pPr>
-              <w:spacing w:line="276" w:lineRule="auto"/>
-              <w:ind w:left="169"/>
-              <w:rPr>
-                <w:rFonts w:asciiTheme="minorHAnsi" w:hAnsiTheme="minorHAnsi" w:cstheme="minorHAnsi"/>
-              </w:rPr>
-            </w:pPr>
-            <w:r>
-              <w:rPr>
-                <w:rFonts w:asciiTheme="minorHAnsi" w:hAnsiTheme="minorHAnsi" w:cstheme="minorHAnsi"/>
-              </w:rPr>
+            <w:bookmarkStart w:id="0" w:name="_GoBack" w:colFirst="2" w:colLast="2"/>
+            <w:r>
               <w:t>09.20 - 11.3</w:t>
             </w:r>
             <w:r>
-              <w:rPr>
-                <w:rFonts w:asciiTheme="minorHAnsi" w:hAnsiTheme="minorHAnsi" w:cstheme="minorHAnsi"/>
-              </w:rPr>
               <w:t>0</w:t>
             </w:r>
           </w:p>
           <w:p>
-            <w:pPr>
-              <w:spacing w:line="276" w:lineRule="auto"/>
-              <w:jc w:val="center"/>
-              <w:rPr>
-                <w:rFonts w:asciiTheme="minorHAnsi" w:hAnsiTheme="minorHAnsi" w:cstheme="minorHAnsi"/>
-              </w:rPr>
-            </w:pPr>
-            <w:r>
-              <w:rPr>
-                <w:rFonts w:asciiTheme="minorHAnsi" w:hAnsiTheme="minorHAnsi" w:cstheme="minorHAnsi"/>
-              </w:rPr>
+            <w:r>
               <w:t>09.20</w:t>
             </w:r>
             <w:r>
-              <w:rPr>
-                <w:rFonts w:asciiTheme="minorHAnsi" w:hAnsiTheme="minorHAnsi" w:cstheme="minorHAnsi"/>
-              </w:rPr>
               <w:t xml:space="preserve"> </w:t>
             </w:r>
             <w:r>
-              <w:rPr>
-                <w:rFonts w:asciiTheme="minorHAnsi" w:hAnsiTheme="minorHAnsi" w:cstheme="minorHAnsi"/>
-              </w:rPr>
               <w:t>-</w:t>
             </w:r>
             <w:r>
-              <w:rPr>
-                <w:rFonts w:asciiTheme="minorHAnsi" w:hAnsiTheme="minorHAnsi" w:cstheme="minorHAnsi"/>
-              </w:rPr>
               <w:t xml:space="preserve"> </w:t>
             </w:r>
             <w:r>
-              <w:rPr>
-                <w:rFonts w:asciiTheme="minorHAnsi" w:hAnsiTheme="minorHAnsi" w:cstheme="minorHAnsi"/>
-              </w:rPr>
-              <w:t>09.35</w:t>
+              <w:t>09.</w:t>
+            </w:r>
+            <w:r>
+              <w:t>40</w:t>
+            </w:r>
+          </w:p>
+          <w:p/>
+          <w:p>
+            <w:r>
+              <w:t>09.</w:t>
+            </w:r>
+            <w:r>
+              <w:t>40</w:t>
+            </w:r>
+            <w:r>
+              <w:t xml:space="preserve"> </w:t>
+            </w:r>
+            <w:r>
+              <w:t>-</w:t>
+            </w:r>
+            <w:r>
+              <w:t xml:space="preserve"> </w:t>
+            </w:r>
+            <w:r>
+              <w:t>10</w:t>
+            </w:r>
+            <w:r>
+              <w:t>.</w:t>
+            </w:r>
+            <w:r>
+              <w:t>0</w:t>
+            </w:r>
+            <w:r>
+              <w:t>0</w:t>
+            </w:r>
+          </w:p>
+          <w:p/>
+          <w:p>
+            <w:r>
+              <w:t>10</w:t>
+            </w:r>
+            <w:r>
+              <w:t>.</w:t>
+            </w:r>
+            <w:r>
+              <w:t>00</w:t>
+            </w:r>
+            <w:r>
+              <w:t xml:space="preserve"> – 10.</w:t>
+            </w:r>
+            <w:r>
+              <w:t>1</w:t>
+            </w:r>
+            <w:r>
+              <w:t>0</w:t>
             </w:r>
           </w:p>
           <w:p>
-            <w:pPr>
-              <w:spacing w:line="276" w:lineRule="auto"/>
-              <w:jc w:val="center"/>
-              <w:rPr>
-                <w:rFonts w:asciiTheme="minorHAnsi" w:hAnsiTheme="minorHAnsi" w:cstheme="minorHAnsi"/>
-              </w:rPr>
-            </w:pPr>
+            <w:r>
+              <w:t>10.</w:t>
+            </w:r>
+            <w:r>
+              <w:t>1</w:t>
+            </w:r>
+            <w:r>
+              <w:t>0</w:t>
+            </w:r>
+            <w:r>
+              <w:t xml:space="preserve"> </w:t>
+            </w:r>
+            <w:r>
+              <w:t>-</w:t>
+            </w:r>
+            <w:r>
+              <w:t xml:space="preserve"> </w:t>
+            </w:r>
+            <w:r>
+              <w:t>10.</w:t>
+            </w:r>
+            <w:r>
+              <w:t>30</w:t>
+            </w:r>
+          </w:p>
+          <w:p/>
+          <w:p>
+            <w:r>
+              <w:t>10.30 – 10.40</w:t>
+            </w:r>
           </w:p>
           <w:p>
-            <w:pPr>
-              <w:spacing w:line="276" w:lineRule="auto"/>
-              <w:jc w:val="center"/>
-              <w:rPr>
-                <w:rFonts w:asciiTheme="minorHAnsi" w:hAnsiTheme="minorHAnsi" w:cstheme="minorHAnsi"/>
-              </w:rPr>
-            </w:pPr>
-            <w:r>
-              <w:rPr>
-                <w:rFonts w:asciiTheme="minorHAnsi" w:hAnsiTheme="minorHAnsi" w:cstheme="minorHAnsi"/>
-              </w:rPr>
-              <w:lastRenderedPageBreak/>
-              <w:t>09.35</w:t>
-            </w:r>
-            <w:r>
-              <w:rPr>
-                <w:rFonts w:asciiTheme="minorHAnsi" w:hAnsiTheme="minorHAnsi" w:cstheme="minorHAnsi"/>
-              </w:rPr>
-              <w:t xml:space="preserve"> </w:t>
-            </w:r>
-            <w:r>
-              <w:rPr>
-                <w:rFonts w:asciiTheme="minorHAnsi" w:hAnsiTheme="minorHAnsi" w:cstheme="minorHAnsi"/>
-              </w:rPr>
-              <w:t>-</w:t>
-            </w:r>
-            <w:r>
-              <w:rPr>
-                <w:rFonts w:asciiTheme="minorHAnsi" w:hAnsiTheme="minorHAnsi" w:cstheme="minorHAnsi"/>
-              </w:rPr>
-              <w:t xml:space="preserve"> </w:t>
-            </w:r>
-            <w:r>
-              <w:rPr>
-                <w:rFonts w:asciiTheme="minorHAnsi" w:hAnsiTheme="minorHAnsi" w:cstheme="minorHAnsi"/>
-              </w:rPr>
-              <w:t>09.50</w:t>
-            </w:r>
-          </w:p>
-          <w:p>
-            <w:pPr>
-              <w:spacing w:line="276" w:lineRule="auto"/>
-              <w:jc w:val="center"/>
-              <w:rPr>
-                <w:rFonts w:asciiTheme="minorHAnsi" w:hAnsiTheme="minorHAnsi" w:cstheme="minorHAnsi"/>
-              </w:rPr>
-            </w:pPr>
-          </w:p>
-          <w:p>
-            <w:pPr>
-              <w:spacing w:before="160" w:line="276" w:lineRule="auto"/>
-              <w:jc w:val="center"/>
-              <w:rPr>
-                <w:rFonts w:asciiTheme="minorHAnsi" w:hAnsiTheme="minorHAnsi" w:cstheme="minorHAnsi"/>
-              </w:rPr>
-            </w:pPr>
-            <w:r>
-              <w:rPr>
-                <w:rFonts w:asciiTheme="minorHAnsi" w:hAnsiTheme="minorHAnsi" w:cstheme="minorHAnsi"/>
-              </w:rPr>
-              <w:t>09.50 – 10.00</w:t>
-            </w:r>
-          </w:p>
-          <w:p>
-            <w:pPr>
-              <w:spacing w:before="160" w:line="276" w:lineRule="auto"/>
-              <w:jc w:val="center"/>
-              <w:rPr>
-                <w:rFonts w:asciiTheme="minorHAnsi" w:hAnsiTheme="minorHAnsi" w:cstheme="minorHAnsi"/>
-              </w:rPr>
-            </w:pPr>
-            <w:r>
-              <w:rPr>
-                <w:rFonts w:asciiTheme="minorHAnsi" w:hAnsiTheme="minorHAnsi" w:cstheme="minorHAnsi"/>
-              </w:rPr>
-              <w:t>10.00</w:t>
-            </w:r>
-            <w:r>
-              <w:rPr>
-                <w:rFonts w:asciiTheme="minorHAnsi" w:hAnsiTheme="minorHAnsi" w:cstheme="minorHAnsi"/>
-              </w:rPr>
-              <w:t xml:space="preserve"> </w:t>
-            </w:r>
-            <w:r>
-              <w:rPr>
-                <w:rFonts w:asciiTheme="minorHAnsi" w:hAnsiTheme="minorHAnsi" w:cstheme="minorHAnsi"/>
-              </w:rPr>
-              <w:t>-</w:t>
-            </w:r>
-            <w:r>
-              <w:rPr>
-                <w:rFonts w:asciiTheme="minorHAnsi" w:hAnsiTheme="minorHAnsi" w:cstheme="minorHAnsi"/>
-              </w:rPr>
-              <w:t xml:space="preserve"> </w:t>
-            </w:r>
-            <w:r>
-              <w:rPr>
-                <w:rFonts w:asciiTheme="minorHAnsi" w:hAnsiTheme="minorHAnsi" w:cstheme="minorHAnsi"/>
-              </w:rPr>
-              <w:t>10.1</w:t>
-            </w:r>
-            <w:r>
-              <w:rPr>
-                <w:rFonts w:asciiTheme="minorHAnsi" w:hAnsiTheme="minorHAnsi" w:cstheme="minorHAnsi"/>
-              </w:rPr>
-              <w:t>5</w:t>
-            </w:r>
-          </w:p>
-          <w:p>
-            <w:pPr>
-              <w:spacing w:line="276" w:lineRule="auto"/>
-              <w:jc w:val="center"/>
-              <w:rPr>
-                <w:rFonts w:asciiTheme="minorHAnsi" w:hAnsiTheme="minorHAnsi" w:cstheme="minorHAnsi"/>
-              </w:rPr>
-            </w:pPr>
-          </w:p>
-          <w:p>
-            <w:pPr>
-              <w:spacing w:before="160" w:line="276" w:lineRule="auto"/>
-              <w:jc w:val="center"/>
-              <w:rPr>
-                <w:rFonts w:asciiTheme="minorHAnsi" w:hAnsiTheme="minorHAnsi" w:cstheme="minorHAnsi"/>
-              </w:rPr>
-            </w:pPr>
-            <w:r>
-              <w:rPr>
-                <w:rFonts w:asciiTheme="minorHAnsi" w:hAnsiTheme="minorHAnsi" w:cstheme="minorHAnsi"/>
-              </w:rPr>
-              <w:t>10.15</w:t>
-            </w:r>
-            <w:r>
-              <w:rPr>
-                <w:rFonts w:asciiTheme="minorHAnsi" w:hAnsiTheme="minorHAnsi" w:cstheme="minorHAnsi"/>
-              </w:rPr>
+            <w:r>
+              <w:t>10.40</w:t>
+            </w:r>
+            <w:r>
               <w:t xml:space="preserve"> - </w:t>
             </w:r>
             <w:r>
-              <w:rPr>
-                <w:rFonts w:asciiTheme="minorHAnsi" w:hAnsiTheme="minorHAnsi" w:cstheme="minorHAnsi"/>
-              </w:rPr>
-              <w:t>10.30</w:t>
-            </w:r>
-          </w:p>
-          <w:p>
-            <w:pPr>
-              <w:spacing w:line="276" w:lineRule="auto"/>
-              <w:jc w:val="center"/>
-              <w:rPr>
-                <w:rFonts w:asciiTheme="minorHAnsi" w:hAnsiTheme="minorHAnsi" w:cstheme="minorHAnsi"/>
-              </w:rPr>
-            </w:pPr>
-          </w:p>
-          <w:p>
-            <w:pPr>
-              <w:spacing w:line="276" w:lineRule="auto"/>
-              <w:jc w:val="center"/>
-              <w:rPr>
-                <w:rFonts w:asciiTheme="minorHAnsi" w:hAnsiTheme="minorHAnsi" w:cstheme="minorHAnsi"/>
-              </w:rPr>
-            </w:pPr>
-          </w:p>
-          <w:p>
-            <w:pPr>
-              <w:spacing w:before="160" w:line="276" w:lineRule="auto"/>
-              <w:jc w:val="center"/>
-              <w:rPr>
-                <w:rFonts w:asciiTheme="minorHAnsi" w:hAnsiTheme="minorHAnsi" w:cstheme="minorHAnsi"/>
-              </w:rPr>
-            </w:pPr>
-            <w:r>
-              <w:rPr>
-                <w:rFonts w:asciiTheme="minorHAnsi" w:hAnsiTheme="minorHAnsi" w:cstheme="minorHAnsi"/>
-              </w:rPr>
-              <w:t>10.30 – 10.40</w:t>
-            </w:r>
-          </w:p>
-          <w:p>
-            <w:pPr>
-              <w:spacing w:line="276" w:lineRule="auto"/>
-              <w:jc w:val="center"/>
-              <w:rPr>
-                <w:rFonts w:asciiTheme="minorHAnsi" w:hAnsiTheme="minorHAnsi" w:cstheme="minorHAnsi"/>
-              </w:rPr>
-            </w:pPr>
-            <w:r>
-              <w:rPr>
-                <w:rFonts w:asciiTheme="minorHAnsi" w:hAnsiTheme="minorHAnsi" w:cstheme="minorHAnsi"/>
-              </w:rPr>
-              <w:t>10.40</w:t>
-            </w:r>
-            <w:r>
-              <w:rPr>
-                <w:rFonts w:asciiTheme="minorHAnsi" w:hAnsiTheme="minorHAnsi" w:cstheme="minorHAnsi"/>
-              </w:rPr>
-              <w:t xml:space="preserve"> - </w:t>
-            </w:r>
-            <w:r>
-              <w:rPr>
-                <w:rFonts w:asciiTheme="minorHAnsi" w:hAnsiTheme="minorHAnsi" w:cstheme="minorHAnsi"/>
-              </w:rPr>
               <w:t>11.30</w:t>
             </w:r>
           </w:p>
@@ -4419,128 +4441,97 @@
             </w:tcBorders>
           </w:tcPr>
           <w:p>
-            <w:pPr>
-              <w:spacing w:line="276" w:lineRule="auto"/>
-              <w:rPr>
-                <w:rFonts w:asciiTheme="minorHAnsi" w:hAnsiTheme="minorHAnsi" w:cstheme="minorHAnsi"/>
-              </w:rPr>
-            </w:pPr>
-            <w:r>
-              <w:rPr>
-                <w:rFonts w:asciiTheme="minorHAnsi" w:hAnsiTheme="minorHAnsi" w:cstheme="minorHAnsi"/>
-              </w:rPr>
-              <w:lastRenderedPageBreak/>
+            <w:r>
               <w:t>KEGIATAN UTAMA</w:t>
             </w:r>
           </w:p>
           <w:p>
-            <w:pPr>
-              <w:spacing w:line="276" w:lineRule="auto"/>
-              <w:rPr>
-                <w:rFonts w:asciiTheme="minorHAnsi" w:hAnsiTheme="minorHAnsi" w:cstheme="minorHAnsi"/>
-              </w:rPr>
-            </w:pPr>
-            <w:r>
-              <w:rPr>
-                <w:rFonts w:asciiTheme="minorHAnsi" w:hAnsiTheme="minorHAnsi" w:cstheme="minorHAnsi"/>
-              </w:rPr>
-              <w:t>Keberlangsungan  Indonesia Dalam Menghadapi Revolusi Industri 4.0</w:t>
+            <w:proofErr w:type="gramStart"/>
+            <w:r>
+              <w:t>Keberlangsungan  Indonesia</w:t>
+            </w:r>
+            <w:proofErr w:type="gramEnd"/>
+            <w:r>
+              <w:t xml:space="preserve"> Dalam </w:t>
+            </w:r>
+            <w:proofErr w:type="spellStart"/>
+            <w:r>
+              <w:t>Menghadapi</w:t>
+            </w:r>
+            <w:proofErr w:type="spellEnd"/>
+            <w:r>
+              <w:t xml:space="preserve"> </w:t>
+            </w:r>
+            <w:proofErr w:type="spellStart"/>
+            <w:r>
+              <w:t>Revolusi</w:t>
+            </w:r>
+            <w:proofErr w:type="spellEnd"/>
+            <w:r>
+              <w:t xml:space="preserve"> </w:t>
+            </w:r>
+            <w:proofErr w:type="spellStart"/>
+            <w:r>
+              <w:t>Industri</w:t>
+            </w:r>
+            <w:proofErr w:type="spellEnd"/>
+            <w:r>
+              <w:t xml:space="preserve"> 4.0</w:t>
             </w:r>
           </w:p>
           <w:p>
-            <w:pPr>
-              <w:spacing w:line="276" w:lineRule="auto"/>
-              <w:rPr>
-                <w:rFonts w:asciiTheme="minorHAnsi" w:hAnsiTheme="minorHAnsi" w:cstheme="minorHAnsi"/>
-              </w:rPr>
-            </w:pPr>
-            <w:r>
-              <w:rPr>
-                <w:rFonts w:asciiTheme="minorHAnsi" w:hAnsiTheme="minorHAnsi" w:cstheme="minorHAnsi"/>
-              </w:rPr>
-              <w:lastRenderedPageBreak/>
-              <w:t>Generasi Millenial dan Bisnis digital dalam Revolusi Industri 4.0</w:t>
+            <w:proofErr w:type="spellStart"/>
+            <w:r>
+              <w:t>Generasi</w:t>
+            </w:r>
+            <w:proofErr w:type="spellEnd"/>
+            <w:r>
+              <w:t xml:space="preserve"> </w:t>
+            </w:r>
+            <w:proofErr w:type="spellStart"/>
+            <w:r>
+              <w:t>Millenial</w:t>
+            </w:r>
+            <w:proofErr w:type="spellEnd"/>
+            <w:r>
+              <w:t xml:space="preserve"> dan </w:t>
+            </w:r>
+            <w:proofErr w:type="spellStart"/>
+            <w:r>
+              <w:t>Bisnis</w:t>
+            </w:r>
+            <w:proofErr w:type="spellEnd"/>
+            <w:r>
+              <w:t xml:space="preserve"> digital dalam Revolusi Industri 4.0</w:t>
             </w:r>
           </w:p>
           <w:p>
-            <w:pPr>
-              <w:spacing w:before="160" w:line="276" w:lineRule="auto"/>
-              <w:rPr>
-                <w:rFonts w:asciiTheme="minorHAnsi" w:hAnsiTheme="minorHAnsi" w:cstheme="minorHAnsi"/>
-              </w:rPr>
-            </w:pPr>
-            <w:r>
-              <w:rPr>
-                <w:rFonts w:asciiTheme="minorHAnsi" w:hAnsiTheme="minorHAnsi" w:cstheme="minorHAnsi"/>
-              </w:rPr>
+            <w:r>
               <w:t>Pembagian Merchandise</w:t>
             </w:r>
           </w:p>
           <w:p>
-            <w:pPr>
-              <w:spacing w:before="160" w:line="276" w:lineRule="auto"/>
-              <w:rPr>
-                <w:rFonts w:asciiTheme="minorHAnsi" w:hAnsiTheme="minorHAnsi" w:cstheme="minorHAnsi"/>
-              </w:rPr>
-            </w:pPr>
-            <w:r>
-              <w:rPr>
-                <w:rFonts w:asciiTheme="minorHAnsi" w:hAnsiTheme="minorHAnsi" w:cstheme="minorHAnsi"/>
-              </w:rPr>
+            <w:r>
               <w:t>Perkembangan Revolusi Industri 4.0 dalam Bidang Perekonomian</w:t>
             </w:r>
           </w:p>
           <w:p>
-            <w:pPr>
-              <w:spacing w:before="160" w:line="276" w:lineRule="auto"/>
-              <w:rPr>
-                <w:rFonts w:asciiTheme="minorHAnsi" w:hAnsiTheme="minorHAnsi" w:cstheme="minorHAnsi"/>
-              </w:rPr>
-            </w:pPr>
-            <w:r>
-              <w:rPr>
-                <w:rFonts w:asciiTheme="minorHAnsi" w:hAnsiTheme="minorHAnsi" w:cstheme="minorHAnsi"/>
-              </w:rPr>
-              <w:t xml:space="preserve">Peran Akademisi dan </w:t>
-            </w:r>
-            <w:r>
-              <w:rPr>
-                <w:rFonts w:asciiTheme="minorHAnsi" w:hAnsiTheme="minorHAnsi" w:cstheme="minorHAnsi"/>
-              </w:rPr>
-              <w:t>Kontribusi Institut Teknologi Kalimantan dalam Inovasi dibidang Internet of Things (IoT)</w:t>
+            <w:proofErr w:type="spellStart"/>
+            <w:r>
+              <w:t>Pembagian</w:t>
+            </w:r>
+            <w:proofErr w:type="spellEnd"/>
+            <w:r>
+              <w:t xml:space="preserve"> Merchandise</w:t>
             </w:r>
           </w:p>
           <w:p>
-            <w:pPr>
-              <w:spacing w:before="160" w:line="276" w:lineRule="auto"/>
-              <w:rPr>
-                <w:rFonts w:asciiTheme="minorHAnsi" w:hAnsiTheme="minorHAnsi" w:cstheme="minorHAnsi"/>
-              </w:rPr>
-            </w:pPr>
-            <w:r>
-              <w:rPr>
-                <w:rFonts w:asciiTheme="minorHAnsi" w:hAnsiTheme="minorHAnsi" w:cstheme="minorHAnsi"/>
-              </w:rPr>
-              <w:t>Pembagian Merchandise</w:t>
-            </w:r>
-          </w:p>
-          <w:p>
-            <w:pPr>
-              <w:spacing w:line="276" w:lineRule="auto"/>
-              <w:rPr>
-                <w:rFonts w:asciiTheme="minorHAnsi" w:hAnsiTheme="minorHAnsi" w:cstheme="minorHAnsi"/>
-              </w:rPr>
-            </w:pPr>
-            <w:r>
-              <w:rPr>
-                <w:rFonts w:asciiTheme="minorHAnsi" w:hAnsiTheme="minorHAnsi" w:cstheme="minorHAnsi"/>
-              </w:rPr>
+            <w:proofErr w:type="spellStart"/>
+            <w:r>
               <w:t>Talkshow</w:t>
             </w:r>
-            <w:r>
-              <w:rPr>
-                <w:rFonts w:asciiTheme="minorHAnsi" w:hAnsiTheme="minorHAnsi" w:cstheme="minorHAnsi"/>
-              </w:rPr>
+            <w:proofErr w:type="spellEnd"/>
+            <w:r>
               <w:t xml:space="preserve"> dan Tanya Jawab</w:t>
             </w:r>
           </w:p>
@@ -4557,155 +4548,83 @@
           </w:tcPr>
           <w:p>
             <w:pPr>
-              <w:spacing w:line="276" w:lineRule="auto"/>
               <w:jc w:val="center"/>
-              <w:rPr>
-                <w:rFonts w:asciiTheme="minorHAnsi" w:hAnsiTheme="minorHAnsi" w:cstheme="minorHAnsi"/>
-              </w:rPr>
             </w:pPr>
           </w:p>
           <w:p>
             <w:pPr>
-              <w:spacing w:line="276" w:lineRule="auto"/>
-              <w:ind w:left="-5" w:hanging="10"/>
               <w:jc w:val="center"/>
-              <w:rPr>
-                <w:rFonts w:asciiTheme="minorHAnsi" w:hAnsiTheme="minorHAnsi" w:cstheme="minorHAnsi"/>
-              </w:rPr>
             </w:pPr>
-            <w:r>
-              <w:rPr>
-                <w:rFonts w:asciiTheme="minorHAnsi" w:hAnsiTheme="minorHAnsi" w:cstheme="minorHAnsi"/>
-              </w:rPr>
-              <w:t>Pihak Telkomsel (To be confirmed)</w:t>
-            </w:r>
+            <w:proofErr w:type="spellStart"/>
+            <w:r>
+              <w:t>Telkomsel</w:t>
+            </w:r>
+            <w:proofErr w:type="spellEnd"/>
           </w:p>
           <w:p>
             <w:pPr>
-              <w:pStyle w:val="Judul2"/>
-              <w:spacing w:after="0" w:line="276" w:lineRule="auto"/>
-              <w:ind w:left="-5"/>
               <w:jc w:val="center"/>
-              <w:outlineLvl w:val="1"/>
-              <w:rPr>
-                <w:rFonts w:asciiTheme="minorHAnsi" w:hAnsiTheme="minorHAnsi" w:cstheme="minorHAnsi"/>
-                <w:b w:val="0"/>
-                <w:sz w:val="22"/>
-              </w:rPr>
-            </w:pPr>
-            <w:r>
-              <w:rPr>
-                <w:rFonts w:asciiTheme="minorHAnsi" w:hAnsiTheme="minorHAnsi" w:cstheme="minorHAnsi"/>
-                <w:b w:val="0"/>
-                <w:sz w:val="22"/>
-              </w:rPr>
-              <w:lastRenderedPageBreak/>
-              <w:t>Agung Bezharie Hadinegoro</w:t>
-            </w:r>
-          </w:p>
-          <w:p>
-            <w:pPr>
-              <w:spacing w:before="160" w:line="276" w:lineRule="auto"/>
-              <w:ind w:left="-6" w:hanging="11"/>
-              <w:jc w:val="center"/>
-              <w:rPr>
-                <w:rFonts w:asciiTheme="minorHAnsi" w:hAnsiTheme="minorHAnsi" w:cstheme="minorHAnsi"/>
-              </w:rPr>
-            </w:pPr>
-            <w:r>
-              <w:rPr>
-                <w:rFonts w:asciiTheme="minorHAnsi" w:hAnsiTheme="minorHAnsi" w:cstheme="minorHAnsi"/>
-              </w:rPr>
-              <w:t>Panitia</w:t>
-            </w:r>
-          </w:p>
-          <w:p>
-            <w:pPr>
-              <w:spacing w:before="160" w:line="276" w:lineRule="auto"/>
-              <w:ind w:left="-6" w:hanging="11"/>
-              <w:jc w:val="center"/>
-              <w:rPr>
-                <w:rFonts w:asciiTheme="minorHAnsi" w:hAnsiTheme="minorHAnsi" w:cstheme="minorHAnsi"/>
-              </w:rPr>
-            </w:pPr>
-            <w:r>
-              <w:rPr>
-                <w:rFonts w:asciiTheme="minorHAnsi" w:hAnsiTheme="minorHAnsi" w:cstheme="minorHAnsi"/>
-              </w:rPr>
-              <w:t>P</w:t>
-            </w:r>
-            <w:r>
-              <w:rPr>
-                <w:rFonts w:asciiTheme="minorHAnsi" w:hAnsiTheme="minorHAnsi" w:cstheme="minorHAnsi"/>
-              </w:rPr>
-              <w:t>ihak Bank Indonesia</w:t>
-            </w:r>
-            <w:r>
-              <w:rPr>
-                <w:rFonts w:asciiTheme="minorHAnsi" w:hAnsiTheme="minorHAnsi" w:cstheme="minorHAnsi"/>
-              </w:rPr>
-              <w:t xml:space="preserve"> (To be confirmed)</w:t>
-            </w:r>
-          </w:p>
-          <w:p>
-            <w:pPr>
-              <w:spacing w:before="160" w:line="276" w:lineRule="auto"/>
-              <w:ind w:left="-6" w:hanging="11"/>
-              <w:jc w:val="center"/>
-              <w:rPr>
-                <w:rFonts w:asciiTheme="minorHAnsi" w:hAnsiTheme="minorHAnsi" w:cstheme="minorHAnsi"/>
-              </w:rPr>
-            </w:pPr>
-            <w:r>
-              <w:rPr>
-                <w:rFonts w:asciiTheme="minorHAnsi" w:hAnsiTheme="minorHAnsi" w:cstheme="minorHAnsi"/>
-              </w:rPr>
-              <w:t>Prof. Ir. Budi Santosa, M.S., Ph.D</w:t>
-            </w:r>
-          </w:p>
-          <w:p>
-            <w:pPr>
-              <w:spacing w:line="276" w:lineRule="auto"/>
-              <w:ind w:left="-5" w:hanging="10"/>
-              <w:jc w:val="center"/>
-              <w:rPr>
-                <w:rFonts w:asciiTheme="minorHAnsi" w:hAnsiTheme="minorHAnsi" w:cstheme="minorHAnsi"/>
-              </w:rPr>
             </w:pPr>
           </w:p>
           <w:p>
             <w:pPr>
-              <w:spacing w:before="160" w:line="276" w:lineRule="auto"/>
-              <w:ind w:left="-6" w:hanging="11"/>
               <w:jc w:val="center"/>
-              <w:rPr>
-                <w:rFonts w:asciiTheme="minorHAnsi" w:hAnsiTheme="minorHAnsi" w:cstheme="minorHAnsi"/>
-              </w:rPr>
             </w:pPr>
-            <w:r>
-              <w:rPr>
-                <w:rFonts w:asciiTheme="minorHAnsi" w:hAnsiTheme="minorHAnsi" w:cstheme="minorHAnsi"/>
-              </w:rPr>
-              <w:t>Panitia</w:t>
-            </w:r>
+            <w:proofErr w:type="spellStart"/>
+            <w:r>
+              <w:t>RuangGuru</w:t>
+            </w:r>
+            <w:proofErr w:type="spellEnd"/>
           </w:p>
           <w:p>
             <w:pPr>
-              <w:spacing w:line="276" w:lineRule="auto"/>
               <w:jc w:val="center"/>
-              <w:rPr>
-                <w:rFonts w:asciiTheme="minorHAnsi" w:hAnsiTheme="minorHAnsi" w:cstheme="minorHAnsi"/>
-              </w:rPr>
             </w:pPr>
-            <w:r>
-              <w:rPr>
-                <w:rFonts w:asciiTheme="minorHAnsi" w:hAnsiTheme="minorHAnsi" w:cstheme="minorHAnsi"/>
-              </w:rPr>
+          </w:p>
+          <w:p>
+            <w:pPr>
+              <w:jc w:val="center"/>
+            </w:pPr>
+            <w:proofErr w:type="spellStart"/>
+            <w:r>
+              <w:t>Panitia</w:t>
+            </w:r>
+            <w:proofErr w:type="spellEnd"/>
+          </w:p>
+          <w:p>
+            <w:pPr>
+              <w:jc w:val="center"/>
+            </w:pPr>
+            <w:r>
+              <w:t>Bank Indonesia</w:t>
+            </w:r>
+          </w:p>
+          <w:p>
+            <w:pPr>
+              <w:jc w:val="center"/>
+            </w:pPr>
+          </w:p>
+          <w:p>
+            <w:pPr>
+              <w:jc w:val="center"/>
+            </w:pPr>
+            <w:proofErr w:type="spellStart"/>
+            <w:r>
+              <w:t>Panitia</w:t>
+            </w:r>
+            <w:proofErr w:type="spellEnd"/>
+          </w:p>
+          <w:p>
+            <w:pPr>
+              <w:jc w:val="center"/>
+            </w:pPr>
+            <w:r>
               <w:t>Moderator</w:t>
             </w:r>
           </w:p>
         </w:tc>
       </w:tr>
+      <w:bookmarkEnd w:id="0"/>
       <w:tr>
         <w:trPr>
           <w:trHeight w:val="286"/>
@@ -4732,7 +4651,6 @@
               <w:rPr>
                 <w:rFonts w:asciiTheme="minorHAnsi" w:hAnsiTheme="minorHAnsi" w:cstheme="minorHAnsi"/>
               </w:rPr>
-              <w:lastRenderedPageBreak/>
               <w:t>11</w:t>
             </w:r>
             <w:r>
@@ -4828,23 +4746,94 @@
     </w:p>
     <w:p>
       <w:pPr>
-        <w:pStyle w:val="Judul1"/>
-        <w:rPr>
-          <w:rStyle w:val="Judul1KAR"/>
-          <w:rFonts w:ascii="3ds" w:hAnsi="3ds" w:cs="Arial"/>
+        <w:spacing w:after="22"/>
+        <w:ind w:left="51"/>
+        <w:jc w:val="both"/>
+        <w:rPr>
+          <w:rFonts w:ascii="Bahnschrift Light Condensed" w:hAnsi="Bahnschrift Light Condensed"/>
+          <w:sz w:val="24"/>
+          <w:szCs w:val="24"/>
+        </w:rPr>
+      </w:pPr>
+    </w:p>
+    <w:p>
+      <w:pPr>
+        <w:spacing w:after="22"/>
+        <w:ind w:left="51"/>
+        <w:jc w:val="both"/>
+        <w:rPr>
+          <w:rFonts w:ascii="Bahnschrift Light Condensed" w:hAnsi="Bahnschrift Light Condensed"/>
+          <w:sz w:val="24"/>
+          <w:szCs w:val="24"/>
+        </w:rPr>
+      </w:pPr>
+    </w:p>
+    <w:p>
+      <w:pPr>
+        <w:spacing w:after="22"/>
+        <w:ind w:left="51"/>
+        <w:jc w:val="both"/>
+        <w:rPr>
+          <w:rFonts w:ascii="Bahnschrift Light Condensed" w:hAnsi="Bahnschrift Light Condensed"/>
+          <w:sz w:val="24"/>
+          <w:szCs w:val="24"/>
+        </w:rPr>
+      </w:pPr>
+    </w:p>
+    <w:p>
+      <w:pPr>
+        <w:spacing w:after="22"/>
+        <w:ind w:left="51"/>
+        <w:jc w:val="both"/>
+        <w:rPr>
+          <w:rFonts w:ascii="Bahnschrift Light Condensed" w:hAnsi="Bahnschrift Light Condensed"/>
+          <w:sz w:val="24"/>
+          <w:szCs w:val="24"/>
+        </w:rPr>
+      </w:pPr>
+    </w:p>
+    <w:p>
+      <w:pPr>
+        <w:spacing w:after="22"/>
+        <w:ind w:left="51"/>
+        <w:jc w:val="both"/>
+        <w:rPr>
+          <w:rFonts w:ascii="Bahnschrift Light Condensed" w:hAnsi="Bahnschrift Light Condensed"/>
+          <w:sz w:val="24"/>
+          <w:szCs w:val="24"/>
+        </w:rPr>
+      </w:pPr>
+    </w:p>
+    <w:p>
+      <w:pPr>
+        <w:spacing w:after="22"/>
+        <w:ind w:left="51"/>
+        <w:jc w:val="both"/>
+        <w:rPr>
+          <w:rFonts w:ascii="Bahnschrift Light Condensed" w:hAnsi="Bahnschrift Light Condensed"/>
+          <w:sz w:val="24"/>
+          <w:szCs w:val="24"/>
+        </w:rPr>
+      </w:pPr>
+    </w:p>
+    <w:p>
+      <w:pPr>
+        <w:pStyle w:val="Heading1"/>
+        <w:rPr>
+          <w:rStyle w:val="Heading1Char"/>
+          <w:rFonts w:cs="Arial"/>
           <w:b/>
-          <w:sz w:val="24"/>
           <w:szCs w:val="28"/>
         </w:rPr>
       </w:pPr>
       <w:r>
         <w:rPr>
-          <w:rStyle w:val="Judul1KAR"/>
-          <w:rFonts w:ascii="3ds" w:hAnsi="3ds" w:cs="Arial"/>
+          <w:rStyle w:val="Heading1Char"/>
+          <w:rFonts w:cs="Arial"/>
           <w:b/>
-          <w:sz w:val="24"/>
           <w:szCs w:val="28"/>
         </w:rPr>
+        <w:lastRenderedPageBreak/>
         <w:t xml:space="preserve">PENUTUP  </w:t>
       </w:r>
     </w:p>
@@ -4985,14 +4974,30 @@
           <w:rFonts w:asciiTheme="minorHAnsi" w:hAnsiTheme="minorHAnsi" w:cstheme="minorHAnsi"/>
           <w:u w:val="single"/>
         </w:rPr>
-        <w:t>Mifta Nur Farid,  S.T,</w:t>
-      </w:r>
+        <w:t xml:space="preserve">Mifta Nur </w:t>
+      </w:r>
+      <w:proofErr w:type="gramStart"/>
       <w:r>
         <w:rPr>
           <w:rFonts w:asciiTheme="minorHAnsi" w:hAnsiTheme="minorHAnsi" w:cstheme="minorHAnsi"/>
           <w:u w:val="single"/>
         </w:rPr>
-        <w:t>, M.T.</w:t>
+        <w:t>Farid,  S.T,</w:t>
+      </w:r>
+      <w:r>
+        <w:rPr>
+          <w:rFonts w:asciiTheme="minorHAnsi" w:hAnsiTheme="minorHAnsi" w:cstheme="minorHAnsi"/>
+          <w:u w:val="single"/>
+        </w:rPr>
+        <w:t>,</w:t>
+      </w:r>
+      <w:proofErr w:type="gramEnd"/>
+      <w:r>
+        <w:rPr>
+          <w:rFonts w:asciiTheme="minorHAnsi" w:hAnsiTheme="minorHAnsi" w:cstheme="minorHAnsi"/>
+          <w:u w:val="single"/>
+        </w:rPr>
+        <w:t xml:space="preserve"> M.T.</w:t>
       </w:r>
     </w:p>
     <w:p>
@@ -5028,7 +5033,7 @@
 </file>
 
 <file path=word/endnotes.xml><?xml version="1.0" encoding="utf-8"?>
-<w:endnotes xmlns:wpc="http://schemas.microsoft.com/office/word/2010/wordprocessingCanvas" xmlns:cx="http://schemas.microsoft.com/office/drawing/2014/chartex" xmlns:cx1="http://schemas.microsoft.com/office/drawing/2015/9/8/chartex" xmlns:cx2="http://schemas.microsoft.com/office/drawing/2015/10/21/chartex" xmlns:cx3="http://schemas.microsoft.com/office/drawing/2016/5/9/chartex" xmlns:cx4="http://schemas.microsoft.com/office/drawing/2016/5/10/chartex" xmlns:cx5="http://schemas.microsoft.com/office/drawing/2016/5/11/chartex" xmlns:cx6="http://schemas.microsoft.com/office/drawing/2016/5/12/chartex" xmlns:cx7="http://schemas.microsoft.com/office/drawing/2016/5/13/chartex" xmlns:cx8="http://schemas.microsoft.com/office/drawing/2016/5/14/chartex" xmlns:mc="http://schemas.openxmlformats.org/markup-compatibility/2006" xmlns:o="urn:schemas-microsoft-com:office:office" xmlns:r="http://schemas.openxmlformats.org/officeDocument/2006/relationships" xmlns:m="http://schemas.openxmlformats.org/officeDocument/2006/math" xmlns:v="urn:schemas-microsoft-com:vml" xmlns:wp14="http://schemas.microsoft.com/office/word/2010/wordprocessingDrawing" xmlns:wp="http://schemas.openxmlformats.org/drawingml/2006/wordprocessingDrawing" xmlns:w10="urn:schemas-microsoft-com:office:word" xmlns:w="http://schemas.openxmlformats.org/wordprocessingml/2006/main" xmlns:w14="http://schemas.microsoft.com/office/word/2010/wordml" xmlns:w15="http://schemas.microsoft.com/office/word/2012/wordml" xmlns:w16se="http://schemas.microsoft.com/office/word/2015/wordml/symex" xmlns:wpg="http://schemas.microsoft.com/office/word/2010/wordprocessingGroup" xmlns:wpi="http://schemas.microsoft.com/office/word/2010/wordprocessingInk" xmlns:wne="http://schemas.microsoft.com/office/word/2006/wordml" xmlns:wps="http://schemas.microsoft.com/office/word/2010/wordprocessingShape" mc:Ignorable="w14 w15 w16se wp14">
+<w:endnotes xmlns:wpc="http://schemas.microsoft.com/office/word/2010/wordprocessingCanvas" xmlns:cx="http://schemas.microsoft.com/office/drawing/2014/chartex" xmlns:cx1="http://schemas.microsoft.com/office/drawing/2015/9/8/chartex" xmlns:cx2="http://schemas.microsoft.com/office/drawing/2015/10/21/chartex" xmlns:cx3="http://schemas.microsoft.com/office/drawing/2016/5/9/chartex" xmlns:cx4="http://schemas.microsoft.com/office/drawing/2016/5/10/chartex" xmlns:cx5="http://schemas.microsoft.com/office/drawing/2016/5/11/chartex" xmlns:cx6="http://schemas.microsoft.com/office/drawing/2016/5/12/chartex" xmlns:cx7="http://schemas.microsoft.com/office/drawing/2016/5/13/chartex" xmlns:cx8="http://schemas.microsoft.com/office/drawing/2016/5/14/chartex" xmlns:mc="http://schemas.openxmlformats.org/markup-compatibility/2006" xmlns:aink="http://schemas.microsoft.com/office/drawing/2016/ink" xmlns:am3d="http://schemas.microsoft.com/office/drawing/2017/model3d" xmlns:o="urn:schemas-microsoft-com:office:office" xmlns:r="http://schemas.openxmlformats.org/officeDocument/2006/relationships" xmlns:m="http://schemas.openxmlformats.org/officeDocument/2006/math" xmlns:v="urn:schemas-microsoft-com:vml" xmlns:wp14="http://schemas.microsoft.com/office/word/2010/wordprocessingDrawing" xmlns:wp="http://schemas.openxmlformats.org/drawingml/2006/wordprocessingDrawing" xmlns:w10="urn:schemas-microsoft-com:office:word" xmlns:w="http://schemas.openxmlformats.org/wordprocessingml/2006/main" xmlns:w14="http://schemas.microsoft.com/office/word/2010/wordml" xmlns:w15="http://schemas.microsoft.com/office/word/2012/wordml" xmlns:w16cid="http://schemas.microsoft.com/office/word/2016/wordml/cid" xmlns:w16se="http://schemas.microsoft.com/office/word/2015/wordml/symex" xmlns:wpg="http://schemas.microsoft.com/office/word/2010/wordprocessingGroup" xmlns:wpi="http://schemas.microsoft.com/office/word/2010/wordprocessingInk" xmlns:wne="http://schemas.microsoft.com/office/word/2006/wordml" xmlns:wps="http://schemas.microsoft.com/office/word/2010/wordprocessingShape" mc:Ignorable="w14 w15 w16se w16cid wp14">
   <w:endnote w:type="separator" w:id="-1">
     <w:p>
       <w:pPr>
@@ -5053,7 +5058,7 @@
 </file>
 
 <file path=word/footer1.xml><?xml version="1.0" encoding="utf-8"?>
-<w:ftr xmlns:wpc="http://schemas.microsoft.com/office/word/2010/wordprocessingCanvas" xmlns:cx="http://schemas.microsoft.com/office/drawing/2014/chartex" xmlns:cx1="http://schemas.microsoft.com/office/drawing/2015/9/8/chartex" xmlns:cx2="http://schemas.microsoft.com/office/drawing/2015/10/21/chartex" xmlns:cx3="http://schemas.microsoft.com/office/drawing/2016/5/9/chartex" xmlns:cx4="http://schemas.microsoft.com/office/drawing/2016/5/10/chartex" xmlns:cx5="http://schemas.microsoft.com/office/drawing/2016/5/11/chartex" xmlns:cx6="http://schemas.microsoft.com/office/drawing/2016/5/12/chartex" xmlns:cx7="http://schemas.microsoft.com/office/drawing/2016/5/13/chartex" xmlns:cx8="http://schemas.microsoft.com/office/drawing/2016/5/14/chartex" xmlns:mc="http://schemas.openxmlformats.org/markup-compatibility/2006" xmlns:o="urn:schemas-microsoft-com:office:office" xmlns:r="http://schemas.openxmlformats.org/officeDocument/2006/relationships" xmlns:m="http://schemas.openxmlformats.org/officeDocument/2006/math" xmlns:v="urn:schemas-microsoft-com:vml" xmlns:wp14="http://schemas.microsoft.com/office/word/2010/wordprocessingDrawing" xmlns:wp="http://schemas.openxmlformats.org/drawingml/2006/wordprocessingDrawing" xmlns:w10="urn:schemas-microsoft-com:office:word" xmlns:w="http://schemas.openxmlformats.org/wordprocessingml/2006/main" xmlns:w14="http://schemas.microsoft.com/office/word/2010/wordml" xmlns:w15="http://schemas.microsoft.com/office/word/2012/wordml" xmlns:w16se="http://schemas.microsoft.com/office/word/2015/wordml/symex" xmlns:wpg="http://schemas.microsoft.com/office/word/2010/wordprocessingGroup" xmlns:wpi="http://schemas.microsoft.com/office/word/2010/wordprocessingInk" xmlns:wne="http://schemas.microsoft.com/office/word/2006/wordml" xmlns:wps="http://schemas.microsoft.com/office/word/2010/wordprocessingShape" mc:Ignorable="w14 w15 w16se wp14">
+<w:ftr xmlns:wpc="http://schemas.microsoft.com/office/word/2010/wordprocessingCanvas" xmlns:cx="http://schemas.microsoft.com/office/drawing/2014/chartex" xmlns:cx1="http://schemas.microsoft.com/office/drawing/2015/9/8/chartex" xmlns:cx2="http://schemas.microsoft.com/office/drawing/2015/10/21/chartex" xmlns:cx3="http://schemas.microsoft.com/office/drawing/2016/5/9/chartex" xmlns:cx4="http://schemas.microsoft.com/office/drawing/2016/5/10/chartex" xmlns:cx5="http://schemas.microsoft.com/office/drawing/2016/5/11/chartex" xmlns:cx6="http://schemas.microsoft.com/office/drawing/2016/5/12/chartex" xmlns:cx7="http://schemas.microsoft.com/office/drawing/2016/5/13/chartex" xmlns:cx8="http://schemas.microsoft.com/office/drawing/2016/5/14/chartex" xmlns:mc="http://schemas.openxmlformats.org/markup-compatibility/2006" xmlns:aink="http://schemas.microsoft.com/office/drawing/2016/ink" xmlns:am3d="http://schemas.microsoft.com/office/drawing/2017/model3d" xmlns:o="urn:schemas-microsoft-com:office:office" xmlns:r="http://schemas.openxmlformats.org/officeDocument/2006/relationships" xmlns:m="http://schemas.openxmlformats.org/officeDocument/2006/math" xmlns:v="urn:schemas-microsoft-com:vml" xmlns:wp14="http://schemas.microsoft.com/office/word/2010/wordprocessingDrawing" xmlns:wp="http://schemas.openxmlformats.org/drawingml/2006/wordprocessingDrawing" xmlns:w10="urn:schemas-microsoft-com:office:word" xmlns:w="http://schemas.openxmlformats.org/wordprocessingml/2006/main" xmlns:w14="http://schemas.microsoft.com/office/word/2010/wordml" xmlns:w15="http://schemas.microsoft.com/office/word/2012/wordml" xmlns:w16cid="http://schemas.microsoft.com/office/word/2016/wordml/cid" xmlns:w16se="http://schemas.microsoft.com/office/word/2015/wordml/symex" xmlns:wpg="http://schemas.microsoft.com/office/word/2010/wordprocessingGroup" xmlns:wpi="http://schemas.microsoft.com/office/word/2010/wordprocessingInk" xmlns:wne="http://schemas.microsoft.com/office/word/2006/wordml" xmlns:wps="http://schemas.microsoft.com/office/word/2010/wordprocessingShape" mc:Ignorable="w14 w15 w16se w16cid wp14">
   <w:p>
     <w:pPr>
       <w:spacing w:after="0"/>
@@ -5107,7 +5112,7 @@
 </file>
 
 <file path=word/footer2.xml><?xml version="1.0" encoding="utf-8"?>
-<w:ftr xmlns:wpc="http://schemas.microsoft.com/office/word/2010/wordprocessingCanvas" xmlns:cx="http://schemas.microsoft.com/office/drawing/2014/chartex" xmlns:cx1="http://schemas.microsoft.com/office/drawing/2015/9/8/chartex" xmlns:cx2="http://schemas.microsoft.com/office/drawing/2015/10/21/chartex" xmlns:cx3="http://schemas.microsoft.com/office/drawing/2016/5/9/chartex" xmlns:cx4="http://schemas.microsoft.com/office/drawing/2016/5/10/chartex" xmlns:cx5="http://schemas.microsoft.com/office/drawing/2016/5/11/chartex" xmlns:cx6="http://schemas.microsoft.com/office/drawing/2016/5/12/chartex" xmlns:cx7="http://schemas.microsoft.com/office/drawing/2016/5/13/chartex" xmlns:cx8="http://schemas.microsoft.com/office/drawing/2016/5/14/chartex" xmlns:mc="http://schemas.openxmlformats.org/markup-compatibility/2006" xmlns:o="urn:schemas-microsoft-com:office:office" xmlns:r="http://schemas.openxmlformats.org/officeDocument/2006/relationships" xmlns:m="http://schemas.openxmlformats.org/officeDocument/2006/math" xmlns:v="urn:schemas-microsoft-com:vml" xmlns:wp14="http://schemas.microsoft.com/office/word/2010/wordprocessingDrawing" xmlns:wp="http://schemas.openxmlformats.org/drawingml/2006/wordprocessingDrawing" xmlns:w10="urn:schemas-microsoft-com:office:word" xmlns:w="http://schemas.openxmlformats.org/wordprocessingml/2006/main" xmlns:w14="http://schemas.microsoft.com/office/word/2010/wordml" xmlns:w15="http://schemas.microsoft.com/office/word/2012/wordml" xmlns:w16se="http://schemas.microsoft.com/office/word/2015/wordml/symex" xmlns:wpg="http://schemas.microsoft.com/office/word/2010/wordprocessingGroup" xmlns:wpi="http://schemas.microsoft.com/office/word/2010/wordprocessingInk" xmlns:wne="http://schemas.microsoft.com/office/word/2006/wordml" xmlns:wps="http://schemas.microsoft.com/office/word/2010/wordprocessingShape" mc:Ignorable="w14 w15 w16se wp14">
+<w:ftr xmlns:wpc="http://schemas.microsoft.com/office/word/2010/wordprocessingCanvas" xmlns:cx="http://schemas.microsoft.com/office/drawing/2014/chartex" xmlns:cx1="http://schemas.microsoft.com/office/drawing/2015/9/8/chartex" xmlns:cx2="http://schemas.microsoft.com/office/drawing/2015/10/21/chartex" xmlns:cx3="http://schemas.microsoft.com/office/drawing/2016/5/9/chartex" xmlns:cx4="http://schemas.microsoft.com/office/drawing/2016/5/10/chartex" xmlns:cx5="http://schemas.microsoft.com/office/drawing/2016/5/11/chartex" xmlns:cx6="http://schemas.microsoft.com/office/drawing/2016/5/12/chartex" xmlns:cx7="http://schemas.microsoft.com/office/drawing/2016/5/13/chartex" xmlns:cx8="http://schemas.microsoft.com/office/drawing/2016/5/14/chartex" xmlns:mc="http://schemas.openxmlformats.org/markup-compatibility/2006" xmlns:aink="http://schemas.microsoft.com/office/drawing/2016/ink" xmlns:am3d="http://schemas.microsoft.com/office/drawing/2017/model3d" xmlns:o="urn:schemas-microsoft-com:office:office" xmlns:r="http://schemas.openxmlformats.org/officeDocument/2006/relationships" xmlns:m="http://schemas.openxmlformats.org/officeDocument/2006/math" xmlns:v="urn:schemas-microsoft-com:vml" xmlns:wp14="http://schemas.microsoft.com/office/word/2010/wordprocessingDrawing" xmlns:wp="http://schemas.openxmlformats.org/drawingml/2006/wordprocessingDrawing" xmlns:w10="urn:schemas-microsoft-com:office:word" xmlns:w="http://schemas.openxmlformats.org/wordprocessingml/2006/main" xmlns:w14="http://schemas.microsoft.com/office/word/2010/wordml" xmlns:w15="http://schemas.microsoft.com/office/word/2012/wordml" xmlns:w16cid="http://schemas.microsoft.com/office/word/2016/wordml/cid" xmlns:w16se="http://schemas.microsoft.com/office/word/2015/wordml/symex" xmlns:wpg="http://schemas.microsoft.com/office/word/2010/wordprocessingGroup" xmlns:wpi="http://schemas.microsoft.com/office/word/2010/wordprocessingInk" xmlns:wne="http://schemas.microsoft.com/office/word/2006/wordml" xmlns:wps="http://schemas.microsoft.com/office/word/2010/wordprocessingShape" mc:Ignorable="w14 w15 w16se w16cid wp14">
   <w:p>
     <w:pPr>
       <w:spacing w:after="0"/>
@@ -5162,7 +5167,7 @@
 </file>
 
 <file path=word/footer3.xml><?xml version="1.0" encoding="utf-8"?>
-<w:ftr xmlns:wpc="http://schemas.microsoft.com/office/word/2010/wordprocessingCanvas" xmlns:cx="http://schemas.microsoft.com/office/drawing/2014/chartex" xmlns:cx1="http://schemas.microsoft.com/office/drawing/2015/9/8/chartex" xmlns:cx2="http://schemas.microsoft.com/office/drawing/2015/10/21/chartex" xmlns:cx3="http://schemas.microsoft.com/office/drawing/2016/5/9/chartex" xmlns:cx4="http://schemas.microsoft.com/office/drawing/2016/5/10/chartex" xmlns:cx5="http://schemas.microsoft.com/office/drawing/2016/5/11/chartex" xmlns:cx6="http://schemas.microsoft.com/office/drawing/2016/5/12/chartex" xmlns:cx7="http://schemas.microsoft.com/office/drawing/2016/5/13/chartex" xmlns:cx8="http://schemas.microsoft.com/office/drawing/2016/5/14/chartex" xmlns:mc="http://schemas.openxmlformats.org/markup-compatibility/2006" xmlns:o="urn:schemas-microsoft-com:office:office" xmlns:r="http://schemas.openxmlformats.org/officeDocument/2006/relationships" xmlns:m="http://schemas.openxmlformats.org/officeDocument/2006/math" xmlns:v="urn:schemas-microsoft-com:vml" xmlns:wp14="http://schemas.microsoft.com/office/word/2010/wordprocessingDrawing" xmlns:wp="http://schemas.openxmlformats.org/drawingml/2006/wordprocessingDrawing" xmlns:w10="urn:schemas-microsoft-com:office:word" xmlns:w="http://schemas.openxmlformats.org/wordprocessingml/2006/main" xmlns:w14="http://schemas.microsoft.com/office/word/2010/wordml" xmlns:w15="http://schemas.microsoft.com/office/word/2012/wordml" xmlns:w16se="http://schemas.microsoft.com/office/word/2015/wordml/symex" xmlns:wpg="http://schemas.microsoft.com/office/word/2010/wordprocessingGroup" xmlns:wpi="http://schemas.microsoft.com/office/word/2010/wordprocessingInk" xmlns:wne="http://schemas.microsoft.com/office/word/2006/wordml" xmlns:wps="http://schemas.microsoft.com/office/word/2010/wordprocessingShape" mc:Ignorable="w14 w15 w16se wp14">
+<w:ftr xmlns:wpc="http://schemas.microsoft.com/office/word/2010/wordprocessingCanvas" xmlns:cx="http://schemas.microsoft.com/office/drawing/2014/chartex" xmlns:cx1="http://schemas.microsoft.com/office/drawing/2015/9/8/chartex" xmlns:cx2="http://schemas.microsoft.com/office/drawing/2015/10/21/chartex" xmlns:cx3="http://schemas.microsoft.com/office/drawing/2016/5/9/chartex" xmlns:cx4="http://schemas.microsoft.com/office/drawing/2016/5/10/chartex" xmlns:cx5="http://schemas.microsoft.com/office/drawing/2016/5/11/chartex" xmlns:cx6="http://schemas.microsoft.com/office/drawing/2016/5/12/chartex" xmlns:cx7="http://schemas.microsoft.com/office/drawing/2016/5/13/chartex" xmlns:cx8="http://schemas.microsoft.com/office/drawing/2016/5/14/chartex" xmlns:mc="http://schemas.openxmlformats.org/markup-compatibility/2006" xmlns:aink="http://schemas.microsoft.com/office/drawing/2016/ink" xmlns:am3d="http://schemas.microsoft.com/office/drawing/2017/model3d" xmlns:o="urn:schemas-microsoft-com:office:office" xmlns:r="http://schemas.openxmlformats.org/officeDocument/2006/relationships" xmlns:m="http://schemas.openxmlformats.org/officeDocument/2006/math" xmlns:v="urn:schemas-microsoft-com:vml" xmlns:wp14="http://schemas.microsoft.com/office/word/2010/wordprocessingDrawing" xmlns:wp="http://schemas.openxmlformats.org/drawingml/2006/wordprocessingDrawing" xmlns:w10="urn:schemas-microsoft-com:office:word" xmlns:w="http://schemas.openxmlformats.org/wordprocessingml/2006/main" xmlns:w14="http://schemas.microsoft.com/office/word/2010/wordml" xmlns:w15="http://schemas.microsoft.com/office/word/2012/wordml" xmlns:w16cid="http://schemas.microsoft.com/office/word/2016/wordml/cid" xmlns:w16se="http://schemas.microsoft.com/office/word/2015/wordml/symex" xmlns:wpg="http://schemas.microsoft.com/office/word/2010/wordprocessingGroup" xmlns:wpi="http://schemas.microsoft.com/office/word/2010/wordprocessingInk" xmlns:wne="http://schemas.microsoft.com/office/word/2006/wordml" xmlns:wps="http://schemas.microsoft.com/office/word/2010/wordprocessingShape" mc:Ignorable="w14 w15 w16se w16cid wp14">
   <w:p>
     <w:pPr>
       <w:spacing w:after="0"/>
@@ -5216,7 +5221,7 @@
 </file>
 
 <file path=word/footnotes.xml><?xml version="1.0" encoding="utf-8"?>
-<w:footnotes xmlns:wpc="http://schemas.microsoft.com/office/word/2010/wordprocessingCanvas" xmlns:cx="http://schemas.microsoft.com/office/drawing/2014/chartex" xmlns:cx1="http://schemas.microsoft.com/office/drawing/2015/9/8/chartex" xmlns:cx2="http://schemas.microsoft.com/office/drawing/2015/10/21/chartex" xmlns:cx3="http://schemas.microsoft.com/office/drawing/2016/5/9/chartex" xmlns:cx4="http://schemas.microsoft.com/office/drawing/2016/5/10/chartex" xmlns:cx5="http://schemas.microsoft.com/office/drawing/2016/5/11/chartex" xmlns:cx6="http://schemas.microsoft.com/office/drawing/2016/5/12/chartex" xmlns:cx7="http://schemas.microsoft.com/office/drawing/2016/5/13/chartex" xmlns:cx8="http://schemas.microsoft.com/office/drawing/2016/5/14/chartex" xmlns:mc="http://schemas.openxmlformats.org/markup-compatibility/2006" xmlns:o="urn:schemas-microsoft-com:office:office" xmlns:r="http://schemas.openxmlformats.org/officeDocument/2006/relationships" xmlns:m="http://schemas.openxmlformats.org/officeDocument/2006/math" xmlns:v="urn:schemas-microsoft-com:vml" xmlns:wp14="http://schemas.microsoft.com/office/word/2010/wordprocessingDrawing" xmlns:wp="http://schemas.openxmlformats.org/drawingml/2006/wordprocessingDrawing" xmlns:w10="urn:schemas-microsoft-com:office:word" xmlns:w="http://schemas.openxmlformats.org/wordprocessingml/2006/main" xmlns:w14="http://schemas.microsoft.com/office/word/2010/wordml" xmlns:w15="http://schemas.microsoft.com/office/word/2012/wordml" xmlns:w16se="http://schemas.microsoft.com/office/word/2015/wordml/symex" xmlns:wpg="http://schemas.microsoft.com/office/word/2010/wordprocessingGroup" xmlns:wpi="http://schemas.microsoft.com/office/word/2010/wordprocessingInk" xmlns:wne="http://schemas.microsoft.com/office/word/2006/wordml" xmlns:wps="http://schemas.microsoft.com/office/word/2010/wordprocessingShape" mc:Ignorable="w14 w15 w16se wp14">
+<w:footnotes xmlns:wpc="http://schemas.microsoft.com/office/word/2010/wordprocessingCanvas" xmlns:cx="http://schemas.microsoft.com/office/drawing/2014/chartex" xmlns:cx1="http://schemas.microsoft.com/office/drawing/2015/9/8/chartex" xmlns:cx2="http://schemas.microsoft.com/office/drawing/2015/10/21/chartex" xmlns:cx3="http://schemas.microsoft.com/office/drawing/2016/5/9/chartex" xmlns:cx4="http://schemas.microsoft.com/office/drawing/2016/5/10/chartex" xmlns:cx5="http://schemas.microsoft.com/office/drawing/2016/5/11/chartex" xmlns:cx6="http://schemas.microsoft.com/office/drawing/2016/5/12/chartex" xmlns:cx7="http://schemas.microsoft.com/office/drawing/2016/5/13/chartex" xmlns:cx8="http://schemas.microsoft.com/office/drawing/2016/5/14/chartex" xmlns:mc="http://schemas.openxmlformats.org/markup-compatibility/2006" xmlns:aink="http://schemas.microsoft.com/office/drawing/2016/ink" xmlns:am3d="http://schemas.microsoft.com/office/drawing/2017/model3d" xmlns:o="urn:schemas-microsoft-com:office:office" xmlns:r="http://schemas.openxmlformats.org/officeDocument/2006/relationships" xmlns:m="http://schemas.openxmlformats.org/officeDocument/2006/math" xmlns:v="urn:schemas-microsoft-com:vml" xmlns:wp14="http://schemas.microsoft.com/office/word/2010/wordprocessingDrawing" xmlns:wp="http://schemas.openxmlformats.org/drawingml/2006/wordprocessingDrawing" xmlns:w10="urn:schemas-microsoft-com:office:word" xmlns:w="http://schemas.openxmlformats.org/wordprocessingml/2006/main" xmlns:w14="http://schemas.microsoft.com/office/word/2010/wordml" xmlns:w15="http://schemas.microsoft.com/office/word/2012/wordml" xmlns:w16cid="http://schemas.microsoft.com/office/word/2016/wordml/cid" xmlns:w16se="http://schemas.microsoft.com/office/word/2015/wordml/symex" xmlns:wpg="http://schemas.microsoft.com/office/word/2010/wordprocessingGroup" xmlns:wpi="http://schemas.microsoft.com/office/word/2010/wordprocessingInk" xmlns:wne="http://schemas.microsoft.com/office/word/2006/wordml" xmlns:wps="http://schemas.microsoft.com/office/word/2010/wordprocessingShape" mc:Ignorable="w14 w15 w16se w16cid wp14">
   <w:footnote w:type="separator" w:id="-1">
     <w:p>
       <w:pPr>
@@ -5241,7 +5246,7 @@
 </file>
 
 <file path=word/header1.xml><?xml version="1.0" encoding="utf-8"?>
-<w:hdr xmlns:wpc="http://schemas.microsoft.com/office/word/2010/wordprocessingCanvas" xmlns:cx="http://schemas.microsoft.com/office/drawing/2014/chartex" xmlns:cx1="http://schemas.microsoft.com/office/drawing/2015/9/8/chartex" xmlns:cx2="http://schemas.microsoft.com/office/drawing/2015/10/21/chartex" xmlns:cx3="http://schemas.microsoft.com/office/drawing/2016/5/9/chartex" xmlns:cx4="http://schemas.microsoft.com/office/drawing/2016/5/10/chartex" xmlns:cx5="http://schemas.microsoft.com/office/drawing/2016/5/11/chartex" xmlns:cx6="http://schemas.microsoft.com/office/drawing/2016/5/12/chartex" xmlns:cx7="http://schemas.microsoft.com/office/drawing/2016/5/13/chartex" xmlns:cx8="http://schemas.microsoft.com/office/drawing/2016/5/14/chartex" xmlns:mc="http://schemas.openxmlformats.org/markup-compatibility/2006" xmlns:o="urn:schemas-microsoft-com:office:office" xmlns:r="http://schemas.openxmlformats.org/officeDocument/2006/relationships" xmlns:m="http://schemas.openxmlformats.org/officeDocument/2006/math" xmlns:v="urn:schemas-microsoft-com:vml" xmlns:wp14="http://schemas.microsoft.com/office/word/2010/wordprocessingDrawing" xmlns:wp="http://schemas.openxmlformats.org/drawingml/2006/wordprocessingDrawing" xmlns:w10="urn:schemas-microsoft-com:office:word" xmlns:w="http://schemas.openxmlformats.org/wordprocessingml/2006/main" xmlns:w14="http://schemas.microsoft.com/office/word/2010/wordml" xmlns:w15="http://schemas.microsoft.com/office/word/2012/wordml" xmlns:w16se="http://schemas.microsoft.com/office/word/2015/wordml/symex" xmlns:wpg="http://schemas.microsoft.com/office/word/2010/wordprocessingGroup" xmlns:wpi="http://schemas.microsoft.com/office/word/2010/wordprocessingInk" xmlns:wne="http://schemas.microsoft.com/office/word/2006/wordml" xmlns:wps="http://schemas.microsoft.com/office/word/2010/wordprocessingShape" mc:Ignorable="w14 w15 w16se wp14">
+<w:hdr xmlns:wpc="http://schemas.microsoft.com/office/word/2010/wordprocessingCanvas" xmlns:cx="http://schemas.microsoft.com/office/drawing/2014/chartex" xmlns:cx1="http://schemas.microsoft.com/office/drawing/2015/9/8/chartex" xmlns:cx2="http://schemas.microsoft.com/office/drawing/2015/10/21/chartex" xmlns:cx3="http://schemas.microsoft.com/office/drawing/2016/5/9/chartex" xmlns:cx4="http://schemas.microsoft.com/office/drawing/2016/5/10/chartex" xmlns:cx5="http://schemas.microsoft.com/office/drawing/2016/5/11/chartex" xmlns:cx6="http://schemas.microsoft.com/office/drawing/2016/5/12/chartex" xmlns:cx7="http://schemas.microsoft.com/office/drawing/2016/5/13/chartex" xmlns:cx8="http://schemas.microsoft.com/office/drawing/2016/5/14/chartex" xmlns:mc="http://schemas.openxmlformats.org/markup-compatibility/2006" xmlns:aink="http://schemas.microsoft.com/office/drawing/2016/ink" xmlns:am3d="http://schemas.microsoft.com/office/drawing/2017/model3d" xmlns:o="urn:schemas-microsoft-com:office:office" xmlns:r="http://schemas.openxmlformats.org/officeDocument/2006/relationships" xmlns:m="http://schemas.openxmlformats.org/officeDocument/2006/math" xmlns:v="urn:schemas-microsoft-com:vml" xmlns:wp14="http://schemas.microsoft.com/office/word/2010/wordprocessingDrawing" xmlns:wp="http://schemas.openxmlformats.org/drawingml/2006/wordprocessingDrawing" xmlns:w10="urn:schemas-microsoft-com:office:word" xmlns:w="http://schemas.openxmlformats.org/wordprocessingml/2006/main" xmlns:w14="http://schemas.microsoft.com/office/word/2010/wordml" xmlns:w15="http://schemas.microsoft.com/office/word/2012/wordml" xmlns:w16cid="http://schemas.microsoft.com/office/word/2016/wordml/cid" xmlns:w16se="http://schemas.microsoft.com/office/word/2015/wordml/symex" xmlns:wpg="http://schemas.microsoft.com/office/word/2010/wordprocessingGroup" xmlns:wpi="http://schemas.microsoft.com/office/word/2010/wordprocessingInk" xmlns:wne="http://schemas.microsoft.com/office/word/2006/wordml" xmlns:wps="http://schemas.microsoft.com/office/word/2010/wordprocessingShape" mc:Ignorable="w14 w15 w16se w16cid wp14">
   <w:p>
     <w:pPr>
       <w:pStyle w:val="Header"/>
@@ -5253,7 +5258,7 @@
         <w:lang w:val="id-ID" w:eastAsia="id-ID"/>
       </w:rPr>
       <w:drawing>
-        <wp:anchor distT="0" distB="0" distL="114300" distR="114300" simplePos="0" relativeHeight="251661312" behindDoc="0" locked="0" layoutInCell="1" allowOverlap="1">
+        <wp:anchor distT="0" distB="0" distL="114300" distR="114300" simplePos="0" relativeHeight="251661312" behindDoc="0" locked="0" layoutInCell="1" allowOverlap="1" wp14:anchorId="1A12D6BF" wp14:editId="5FC50C37">
           <wp:simplePos x="0" y="0"/>
           <wp:positionH relativeFrom="column">
             <wp:posOffset>3141625</wp:posOffset>
@@ -5308,7 +5313,7 @@
         <w:lang w:val="id-ID" w:eastAsia="id-ID"/>
       </w:rPr>
       <w:drawing>
-        <wp:anchor distT="0" distB="0" distL="114300" distR="114300" simplePos="0" relativeHeight="251658240" behindDoc="0" locked="0" layoutInCell="1" allowOverlap="1" wp14:anchorId="4C3F8ADE" wp14:editId="3CBF43C9">
+        <wp:anchor distT="0" distB="0" distL="114300" distR="114300" simplePos="0" relativeHeight="251658240" behindDoc="0" locked="0" layoutInCell="1" allowOverlap="1" wp14:anchorId="257287FA" wp14:editId="35D74E2C">
           <wp:simplePos x="0" y="0"/>
           <wp:positionH relativeFrom="column">
             <wp:posOffset>3609340</wp:posOffset>
@@ -5369,7 +5374,7 @@
         <w:lang w:val="id-ID" w:eastAsia="id-ID"/>
       </w:rPr>
       <w:drawing>
-        <wp:anchor distT="0" distB="0" distL="114300" distR="114300" simplePos="0" relativeHeight="251660288" behindDoc="0" locked="0" layoutInCell="1" allowOverlap="1" wp14:anchorId="10984765" wp14:editId="3CF7AB35">
+        <wp:anchor distT="0" distB="0" distL="114300" distR="114300" simplePos="0" relativeHeight="251660288" behindDoc="0" locked="0" layoutInCell="1" allowOverlap="1" wp14:anchorId="1FDECB59" wp14:editId="412BD53F">
           <wp:simplePos x="0" y="0"/>
           <wp:positionH relativeFrom="column">
             <wp:posOffset>4236971</wp:posOffset>
@@ -5424,7 +5429,7 @@
         <w:lang w:val="id-ID" w:eastAsia="id-ID"/>
       </w:rPr>
       <w:drawing>
-        <wp:anchor distT="0" distB="0" distL="114300" distR="114300" simplePos="0" relativeHeight="251659264" behindDoc="0" locked="0" layoutInCell="1" allowOverlap="1" wp14:anchorId="046FEEF8" wp14:editId="552F43FC">
+        <wp:anchor distT="0" distB="0" distL="114300" distR="114300" simplePos="0" relativeHeight="251659264" behindDoc="0" locked="0" layoutInCell="1" allowOverlap="1" wp14:anchorId="49A0A967" wp14:editId="338FB441">
           <wp:simplePos x="0" y="0"/>
           <wp:positionH relativeFrom="margin">
             <wp:align>right</wp:align>
@@ -5497,7 +5502,7 @@
 </file>
 
 <file path=word/header2.xml><?xml version="1.0" encoding="utf-8"?>
-<w:hdr xmlns:wpc="http://schemas.microsoft.com/office/word/2010/wordprocessingCanvas" xmlns:cx="http://schemas.microsoft.com/office/drawing/2014/chartex" xmlns:cx1="http://schemas.microsoft.com/office/drawing/2015/9/8/chartex" xmlns:cx2="http://schemas.microsoft.com/office/drawing/2015/10/21/chartex" xmlns:cx3="http://schemas.microsoft.com/office/drawing/2016/5/9/chartex" xmlns:cx4="http://schemas.microsoft.com/office/drawing/2016/5/10/chartex" xmlns:cx5="http://schemas.microsoft.com/office/drawing/2016/5/11/chartex" xmlns:cx6="http://schemas.microsoft.com/office/drawing/2016/5/12/chartex" xmlns:cx7="http://schemas.microsoft.com/office/drawing/2016/5/13/chartex" xmlns:cx8="http://schemas.microsoft.com/office/drawing/2016/5/14/chartex" xmlns:mc="http://schemas.openxmlformats.org/markup-compatibility/2006" xmlns:o="urn:schemas-microsoft-com:office:office" xmlns:r="http://schemas.openxmlformats.org/officeDocument/2006/relationships" xmlns:m="http://schemas.openxmlformats.org/officeDocument/2006/math" xmlns:v="urn:schemas-microsoft-com:vml" xmlns:wp14="http://schemas.microsoft.com/office/word/2010/wordprocessingDrawing" xmlns:wp="http://schemas.openxmlformats.org/drawingml/2006/wordprocessingDrawing" xmlns:w10="urn:schemas-microsoft-com:office:word" xmlns:w="http://schemas.openxmlformats.org/wordprocessingml/2006/main" xmlns:w14="http://schemas.microsoft.com/office/word/2010/wordml" xmlns:w15="http://schemas.microsoft.com/office/word/2012/wordml" xmlns:w16se="http://schemas.microsoft.com/office/word/2015/wordml/symex" xmlns:wpg="http://schemas.microsoft.com/office/word/2010/wordprocessingGroup" xmlns:wpi="http://schemas.microsoft.com/office/word/2010/wordprocessingInk" xmlns:wne="http://schemas.microsoft.com/office/word/2006/wordml" xmlns:wps="http://schemas.microsoft.com/office/word/2010/wordprocessingShape" mc:Ignorable="w14 w15 w16se wp14">
+<w:hdr xmlns:wpc="http://schemas.microsoft.com/office/word/2010/wordprocessingCanvas" xmlns:cx="http://schemas.microsoft.com/office/drawing/2014/chartex" xmlns:cx1="http://schemas.microsoft.com/office/drawing/2015/9/8/chartex" xmlns:cx2="http://schemas.microsoft.com/office/drawing/2015/10/21/chartex" xmlns:cx3="http://schemas.microsoft.com/office/drawing/2016/5/9/chartex" xmlns:cx4="http://schemas.microsoft.com/office/drawing/2016/5/10/chartex" xmlns:cx5="http://schemas.microsoft.com/office/drawing/2016/5/11/chartex" xmlns:cx6="http://schemas.microsoft.com/office/drawing/2016/5/12/chartex" xmlns:cx7="http://schemas.microsoft.com/office/drawing/2016/5/13/chartex" xmlns:cx8="http://schemas.microsoft.com/office/drawing/2016/5/14/chartex" xmlns:mc="http://schemas.openxmlformats.org/markup-compatibility/2006" xmlns:aink="http://schemas.microsoft.com/office/drawing/2016/ink" xmlns:am3d="http://schemas.microsoft.com/office/drawing/2017/model3d" xmlns:o="urn:schemas-microsoft-com:office:office" xmlns:r="http://schemas.openxmlformats.org/officeDocument/2006/relationships" xmlns:m="http://schemas.openxmlformats.org/officeDocument/2006/math" xmlns:v="urn:schemas-microsoft-com:vml" xmlns:wp14="http://schemas.microsoft.com/office/word/2010/wordprocessingDrawing" xmlns:wp="http://schemas.openxmlformats.org/drawingml/2006/wordprocessingDrawing" xmlns:w10="urn:schemas-microsoft-com:office:word" xmlns:w="http://schemas.openxmlformats.org/wordprocessingml/2006/main" xmlns:w14="http://schemas.microsoft.com/office/word/2010/wordml" xmlns:w15="http://schemas.microsoft.com/office/word/2012/wordml" xmlns:w16cid="http://schemas.microsoft.com/office/word/2016/wordml/cid" xmlns:w16se="http://schemas.microsoft.com/office/word/2015/wordml/symex" xmlns:wpg="http://schemas.microsoft.com/office/word/2010/wordprocessingGroup" xmlns:wpi="http://schemas.microsoft.com/office/word/2010/wordprocessingInk" xmlns:wne="http://schemas.microsoft.com/office/word/2006/wordml" xmlns:wps="http://schemas.microsoft.com/office/word/2010/wordprocessingShape" mc:Ignorable="w14 w15 w16se w16cid wp14">
   <w:p>
     <w:pPr>
       <w:pStyle w:val="Header"/>
@@ -5509,7 +5514,7 @@
         <w:lang w:val="id-ID" w:eastAsia="id-ID"/>
       </w:rPr>
       <w:drawing>
-        <wp:anchor distT="0" distB="0" distL="114300" distR="114300" simplePos="0" relativeHeight="251666432" behindDoc="0" locked="0" layoutInCell="1" allowOverlap="1" wp14:anchorId="7A30D7DA" wp14:editId="3ED5C20D">
+        <wp:anchor distT="0" distB="0" distL="114300" distR="114300" simplePos="0" relativeHeight="251666432" behindDoc="0" locked="0" layoutInCell="1" allowOverlap="1" wp14:anchorId="2B02E14E" wp14:editId="288A2FF3">
           <wp:simplePos x="0" y="0"/>
           <wp:positionH relativeFrom="column">
             <wp:posOffset>3234690</wp:posOffset>
@@ -5564,7 +5569,7 @@
         <w:lang w:val="id-ID" w:eastAsia="id-ID"/>
       </w:rPr>
       <w:drawing>
-        <wp:anchor distT="0" distB="0" distL="114300" distR="114300" simplePos="0" relativeHeight="251665408" behindDoc="0" locked="0" layoutInCell="1" allowOverlap="1" wp14:anchorId="2982504E" wp14:editId="074F832D">
+        <wp:anchor distT="0" distB="0" distL="114300" distR="114300" simplePos="0" relativeHeight="251665408" behindDoc="0" locked="0" layoutInCell="1" allowOverlap="1" wp14:anchorId="585E431C" wp14:editId="33416E1A">
           <wp:simplePos x="0" y="0"/>
           <wp:positionH relativeFrom="column">
             <wp:posOffset>4330065</wp:posOffset>
@@ -5619,7 +5624,7 @@
         <w:lang w:val="id-ID" w:eastAsia="id-ID"/>
       </w:rPr>
       <w:drawing>
-        <wp:anchor distT="0" distB="0" distL="114300" distR="114300" simplePos="0" relativeHeight="251664384" behindDoc="0" locked="0" layoutInCell="1" allowOverlap="1" wp14:anchorId="106809BA" wp14:editId="0249D6C7">
+        <wp:anchor distT="0" distB="0" distL="114300" distR="114300" simplePos="0" relativeHeight="251664384" behindDoc="0" locked="0" layoutInCell="1" allowOverlap="1" wp14:anchorId="7029A89E" wp14:editId="0936B90D">
           <wp:simplePos x="0" y="0"/>
           <wp:positionH relativeFrom="margin">
             <wp:posOffset>4779010</wp:posOffset>
@@ -5687,7 +5692,7 @@
         <w:lang w:val="id-ID" w:eastAsia="id-ID"/>
       </w:rPr>
       <w:drawing>
-        <wp:anchor distT="0" distB="0" distL="114300" distR="114300" simplePos="0" relativeHeight="251663360" behindDoc="0" locked="0" layoutInCell="1" allowOverlap="1" wp14:anchorId="65C1383A" wp14:editId="40970228">
+        <wp:anchor distT="0" distB="0" distL="114300" distR="114300" simplePos="0" relativeHeight="251663360" behindDoc="0" locked="0" layoutInCell="1" allowOverlap="1" wp14:anchorId="1365E0BF" wp14:editId="466BBBA1">
           <wp:simplePos x="0" y="0"/>
           <wp:positionH relativeFrom="column">
             <wp:posOffset>3702685</wp:posOffset>
@@ -5753,7 +5758,7 @@
 </file>
 
 <file path=word/numbering.xml><?xml version="1.0" encoding="utf-8"?>
-<w:numbering xmlns:wpc="http://schemas.microsoft.com/office/word/2010/wordprocessingCanvas" xmlns:cx="http://schemas.microsoft.com/office/drawing/2014/chartex" xmlns:cx1="http://schemas.microsoft.com/office/drawing/2015/9/8/chartex" xmlns:cx2="http://schemas.microsoft.com/office/drawing/2015/10/21/chartex" xmlns:cx3="http://schemas.microsoft.com/office/drawing/2016/5/9/chartex" xmlns:cx4="http://schemas.microsoft.com/office/drawing/2016/5/10/chartex" xmlns:cx5="http://schemas.microsoft.com/office/drawing/2016/5/11/chartex" xmlns:cx6="http://schemas.microsoft.com/office/drawing/2016/5/12/chartex" xmlns:cx7="http://schemas.microsoft.com/office/drawing/2016/5/13/chartex" xmlns:cx8="http://schemas.microsoft.com/office/drawing/2016/5/14/chartex" xmlns:mc="http://schemas.openxmlformats.org/markup-compatibility/2006" xmlns:o="urn:schemas-microsoft-com:office:office" xmlns:r="http://schemas.openxmlformats.org/officeDocument/2006/relationships" xmlns:m="http://schemas.openxmlformats.org/officeDocument/2006/math" xmlns:v="urn:schemas-microsoft-com:vml" xmlns:wp14="http://schemas.microsoft.com/office/word/2010/wordprocessingDrawing" xmlns:wp="http://schemas.openxmlformats.org/drawingml/2006/wordprocessingDrawing" xmlns:w10="urn:schemas-microsoft-com:office:word" xmlns:w="http://schemas.openxmlformats.org/wordprocessingml/2006/main" xmlns:w14="http://schemas.microsoft.com/office/word/2010/wordml" xmlns:w15="http://schemas.microsoft.com/office/word/2012/wordml" xmlns:w16se="http://schemas.microsoft.com/office/word/2015/wordml/symex" xmlns:wpg="http://schemas.microsoft.com/office/word/2010/wordprocessingGroup" xmlns:wpi="http://schemas.microsoft.com/office/word/2010/wordprocessingInk" xmlns:wne="http://schemas.microsoft.com/office/word/2006/wordml" xmlns:wps="http://schemas.microsoft.com/office/word/2010/wordprocessingShape" mc:Ignorable="w14 w15 w16se wp14">
+<w:numbering xmlns:wpc="http://schemas.microsoft.com/office/word/2010/wordprocessingCanvas" xmlns:cx="http://schemas.microsoft.com/office/drawing/2014/chartex" xmlns:cx1="http://schemas.microsoft.com/office/drawing/2015/9/8/chartex" xmlns:cx2="http://schemas.microsoft.com/office/drawing/2015/10/21/chartex" xmlns:cx3="http://schemas.microsoft.com/office/drawing/2016/5/9/chartex" xmlns:cx4="http://schemas.microsoft.com/office/drawing/2016/5/10/chartex" xmlns:cx5="http://schemas.microsoft.com/office/drawing/2016/5/11/chartex" xmlns:cx6="http://schemas.microsoft.com/office/drawing/2016/5/12/chartex" xmlns:cx7="http://schemas.microsoft.com/office/drawing/2016/5/13/chartex" xmlns:cx8="http://schemas.microsoft.com/office/drawing/2016/5/14/chartex" xmlns:mc="http://schemas.openxmlformats.org/markup-compatibility/2006" xmlns:aink="http://schemas.microsoft.com/office/drawing/2016/ink" xmlns:am3d="http://schemas.microsoft.com/office/drawing/2017/model3d" xmlns:o="urn:schemas-microsoft-com:office:office" xmlns:r="http://schemas.openxmlformats.org/officeDocument/2006/relationships" xmlns:m="http://schemas.openxmlformats.org/officeDocument/2006/math" xmlns:v="urn:schemas-microsoft-com:vml" xmlns:wp14="http://schemas.microsoft.com/office/word/2010/wordprocessingDrawing" xmlns:wp="http://schemas.openxmlformats.org/drawingml/2006/wordprocessingDrawing" xmlns:w10="urn:schemas-microsoft-com:office:word" xmlns:w="http://schemas.openxmlformats.org/wordprocessingml/2006/main" xmlns:w14="http://schemas.microsoft.com/office/word/2010/wordml" xmlns:w15="http://schemas.microsoft.com/office/word/2012/wordml" xmlns:w16cid="http://schemas.microsoft.com/office/word/2016/wordml/cid" xmlns:w16se="http://schemas.microsoft.com/office/word/2015/wordml/symex" xmlns:wpg="http://schemas.microsoft.com/office/word/2010/wordprocessingGroup" xmlns:wpi="http://schemas.microsoft.com/office/word/2010/wordprocessingInk" xmlns:wne="http://schemas.microsoft.com/office/word/2006/wordml" xmlns:wps="http://schemas.microsoft.com/office/word/2010/wordprocessingShape" mc:Ignorable="w14 w15 w16se w16cid wp14">
   <w:abstractNum w:abstractNumId="0" w15:restartNumberingAfterBreak="0">
     <w:nsid w:val="08B078B7"/>
     <w:multiLevelType w:val="hybridMultilevel"/>
@@ -7216,7 +7221,7 @@
 </file>
 
 <file path=word/styles.xml><?xml version="1.0" encoding="utf-8"?>
-<w:styles xmlns:mc="http://schemas.openxmlformats.org/markup-compatibility/2006" xmlns:r="http://schemas.openxmlformats.org/officeDocument/2006/relationships" xmlns:w="http://schemas.openxmlformats.org/wordprocessingml/2006/main" xmlns:w14="http://schemas.microsoft.com/office/word/2010/wordml" xmlns:w15="http://schemas.microsoft.com/office/word/2012/wordml" xmlns:w16se="http://schemas.microsoft.com/office/word/2015/wordml/symex" mc:Ignorable="w14 w15 w16se">
+<w:styles xmlns:mc="http://schemas.openxmlformats.org/markup-compatibility/2006" xmlns:r="http://schemas.openxmlformats.org/officeDocument/2006/relationships" xmlns:w="http://schemas.openxmlformats.org/wordprocessingml/2006/main" xmlns:w14="http://schemas.microsoft.com/office/word/2010/wordml" xmlns:w15="http://schemas.microsoft.com/office/word/2012/wordml" xmlns:w16cid="http://schemas.microsoft.com/office/word/2016/wordml/cid" xmlns:w16se="http://schemas.microsoft.com/office/word/2015/wordml/symex" mc:Ignorable="w14 w15 w16se w16cid">
   <w:docDefaults>
     <w:rPrDefault>
       <w:rPr>
@@ -7232,7 +7237,7 @@
       </w:pPr>
     </w:pPrDefault>
   </w:docDefaults>
-  <w:latentStyles w:defLockedState="0" w:defUIPriority="99" w:defSemiHidden="0" w:defUnhideWhenUsed="0" w:defQFormat="0" w:count="374">
+  <w:latentStyles w:defLockedState="0" w:defUIPriority="99" w:defSemiHidden="0" w:defUnhideWhenUsed="0" w:defQFormat="0" w:count="376">
     <w:lsdException w:name="Normal" w:uiPriority="0" w:qFormat="1"/>
     <w:lsdException w:name="heading 1" w:uiPriority="9" w:qFormat="1"/>
     <w:lsdException w:name="heading 2" w:semiHidden="1" w:uiPriority="9" w:unhideWhenUsed="1" w:qFormat="1"/>
@@ -7382,11 +7387,10 @@
     <w:lsdException w:name="Table Professional" w:semiHidden="1" w:unhideWhenUsed="1"/>
     <w:lsdException w:name="Table Subtle 1" w:semiHidden="1" w:unhideWhenUsed="1"/>
     <w:lsdException w:name="Table Subtle 2" w:semiHidden="1" w:unhideWhenUsed="1"/>
-    <w:lsdException w:name="Table Web 2" w:semiHidden="1" w:unhideWhenUsed="1"/>
+    <w:lsdException w:name="Table Web 1" w:semiHidden="1" w:unhideWhenUsed="1"/>
     <w:lsdException w:name="Table Web 3" w:semiHidden="1" w:unhideWhenUsed="1"/>
     <w:lsdException w:name="Balloon Text" w:semiHidden="1" w:unhideWhenUsed="1"/>
     <w:lsdException w:name="Table Grid" w:uiPriority="39"/>
-    <w:lsdException w:name="Table Theme" w:semiHidden="1" w:unhideWhenUsed="1"/>
     <w:lsdException w:name="Placeholder Text" w:semiHidden="1"/>
     <w:lsdException w:name="No Spacing" w:uiPriority="1" w:qFormat="1"/>
     <w:lsdException w:name="Light Shading" w:uiPriority="60"/>
@@ -7605,6 +7609,8 @@
     <w:lsdException w:name="Mention" w:semiHidden="1" w:unhideWhenUsed="1"/>
     <w:lsdException w:name="Smart Hyperlink" w:semiHidden="1" w:unhideWhenUsed="1"/>
     <w:lsdException w:name="Hashtag" w:semiHidden="1" w:unhideWhenUsed="1"/>
+    <w:lsdException w:name="Unresolved Mention" w:semiHidden="1" w:unhideWhenUsed="1"/>
+    <w:lsdException w:name="Smart Link" w:semiHidden="1" w:unhideWhenUsed="1"/>
   </w:latentStyles>
   <w:style w:type="paragraph" w:default="1" w:styleId="Normal">
     <w:name w:val="Normal"/>
@@ -7615,14 +7621,14 @@
       <w:color w:val="000000"/>
     </w:rPr>
   </w:style>
-  <w:style w:type="paragraph" w:styleId="Judul1">
+  <w:style w:type="paragraph" w:styleId="Heading1">
     <w:name w:val="heading 1"/>
     <w:next w:val="Normal"/>
-    <w:link w:val="Judul1KAR"/>
+    <w:link w:val="Heading1Char"/>
     <w:uiPriority w:val="9"/>
     <w:unhideWhenUsed/>
     <w:qFormat/>
-    <w:rsid w:val="00C22C40"/>
+    <w:rsid w:val="005F6DF5"/>
     <w:pPr>
       <w:keepNext/>
       <w:keepLines/>
@@ -7634,41 +7640,43 @@
       </w:pBdr>
       <w:shd w:val="clear" w:color="auto" w:fill="0070C0"/>
       <w:spacing w:after="0"/>
-      <w:ind w:left="10" w:hanging="10"/>
+      <w:ind w:left="-5" w:hanging="10"/>
       <w:outlineLvl w:val="0"/>
     </w:pPr>
     <w:rPr>
-      <w:rFonts w:ascii="Calibri" w:eastAsia="Calibri" w:hAnsi="Calibri" w:cs="Calibri"/>
+      <w:rFonts w:ascii="3ds" w:eastAsia="Calibri" w:hAnsi="3ds" w:cs="Calibri"/>
       <w:b/>
-      <w:sz w:val="28"/>
+      <w:sz w:val="24"/>
     </w:rPr>
   </w:style>
-  <w:style w:type="paragraph" w:styleId="Judul2">
+  <w:style w:type="paragraph" w:styleId="Heading2">
     <w:name w:val="heading 2"/>
     <w:next w:val="Normal"/>
-    <w:link w:val="Judul2KAR"/>
+    <w:link w:val="Heading2Char"/>
     <w:uiPriority w:val="9"/>
     <w:unhideWhenUsed/>
     <w:qFormat/>
+    <w:rsid w:val="005F6DF5"/>
     <w:pPr>
       <w:keepNext/>
       <w:keepLines/>
       <w:spacing w:after="11" w:line="268" w:lineRule="auto"/>
-      <w:ind w:left="10" w:hanging="10"/>
+      <w:ind w:left="-5" w:hanging="10"/>
       <w:jc w:val="both"/>
       <w:outlineLvl w:val="1"/>
     </w:pPr>
     <w:rPr>
-      <w:rFonts w:ascii="Calibri" w:eastAsia="Calibri" w:hAnsi="Calibri" w:cs="Calibri"/>
+      <w:rFonts w:ascii="3ds" w:eastAsia="Calibri" w:hAnsi="3ds" w:cs="Calibri"/>
       <w:b/>
       <w:color w:val="000000"/>
-      <w:sz w:val="24"/>
+      <w:sz w:val="20"/>
+      <w:szCs w:val="20"/>
     </w:rPr>
   </w:style>
-  <w:style w:type="paragraph" w:styleId="Judul3">
+  <w:style w:type="paragraph" w:styleId="Heading3">
     <w:name w:val="heading 3"/>
     <w:next w:val="Normal"/>
-    <w:link w:val="Judul3KAR"/>
+    <w:link w:val="Heading3Char"/>
     <w:uiPriority w:val="9"/>
     <w:unhideWhenUsed/>
     <w:qFormat/>
@@ -7687,13 +7695,13 @@
       <w:sz w:val="24"/>
     </w:rPr>
   </w:style>
-  <w:style w:type="character" w:default="1" w:styleId="FontParagrafDefault">
+  <w:style w:type="character" w:default="1" w:styleId="DefaultParagraphFont">
     <w:name w:val="Default Paragraph Font"/>
     <w:uiPriority w:val="1"/>
     <w:semiHidden/>
     <w:unhideWhenUsed/>
   </w:style>
-  <w:style w:type="table" w:default="1" w:styleId="TabelNormal">
+  <w:style w:type="table" w:default="1" w:styleId="TableNormal">
     <w:name w:val="Normal Table"/>
     <w:uiPriority w:val="99"/>
     <w:semiHidden/>
@@ -7708,25 +7716,28 @@
       </w:tblCellMar>
     </w:tblPr>
   </w:style>
-  <w:style w:type="numbering" w:default="1" w:styleId="TidakAdaDaftar">
+  <w:style w:type="numbering" w:default="1" w:styleId="NoList">
     <w:name w:val="No List"/>
     <w:uiPriority w:val="99"/>
     <w:semiHidden/>
     <w:unhideWhenUsed/>
   </w:style>
-  <w:style w:type="character" w:customStyle="1" w:styleId="Judul2KAR">
-    <w:name w:val="Judul 2 KAR"/>
-    <w:link w:val="Judul2"/>
+  <w:style w:type="character" w:customStyle="1" w:styleId="Heading2Char">
+    <w:name w:val="Heading 2 Char"/>
+    <w:link w:val="Heading2"/>
+    <w:uiPriority w:val="9"/>
+    <w:rsid w:val="005F6DF5"/>
     <w:rPr>
-      <w:rFonts w:ascii="Calibri" w:eastAsia="Calibri" w:hAnsi="Calibri" w:cs="Calibri"/>
+      <w:rFonts w:ascii="3ds" w:eastAsia="Calibri" w:hAnsi="3ds" w:cs="Calibri"/>
       <w:b/>
       <w:color w:val="000000"/>
-      <w:sz w:val="24"/>
+      <w:sz w:val="20"/>
+      <w:szCs w:val="20"/>
     </w:rPr>
   </w:style>
-  <w:style w:type="character" w:customStyle="1" w:styleId="Judul3KAR">
-    <w:name w:val="Judul 3 KAR"/>
-    <w:link w:val="Judul3"/>
+  <w:style w:type="character" w:customStyle="1" w:styleId="Heading3Char">
+    <w:name w:val="Heading 3 Char"/>
+    <w:link w:val="Heading3"/>
     <w:rPr>
       <w:rFonts w:ascii="Calibri" w:eastAsia="Calibri" w:hAnsi="Calibri" w:cs="Calibri"/>
       <w:b/>
@@ -7735,15 +7746,15 @@
       <w:sz w:val="24"/>
     </w:rPr>
   </w:style>
-  <w:style w:type="character" w:customStyle="1" w:styleId="Judul1KAR">
-    <w:name w:val="Judul 1 KAR"/>
-    <w:link w:val="Judul1"/>
+  <w:style w:type="character" w:customStyle="1" w:styleId="Heading1Char">
+    <w:name w:val="Heading 1 Char"/>
+    <w:link w:val="Heading1"/>
     <w:uiPriority w:val="9"/>
-    <w:rsid w:val="00C22C40"/>
+    <w:rsid w:val="005F6DF5"/>
     <w:rPr>
-      <w:rFonts w:ascii="Calibri" w:eastAsia="Calibri" w:hAnsi="Calibri" w:cs="Calibri"/>
+      <w:rFonts w:ascii="3ds" w:eastAsia="Calibri" w:hAnsi="3ds" w:cs="Calibri"/>
       <w:b/>
-      <w:sz w:val="28"/>
+      <w:sz w:val="24"/>
       <w:shd w:val="clear" w:color="auto" w:fill="0070C0"/>
     </w:rPr>
   </w:style>
@@ -7761,7 +7772,7 @@
       </w:tblCellMar>
     </w:tblPr>
   </w:style>
-  <w:style w:type="paragraph" w:styleId="DaftarParagraf">
+  <w:style w:type="paragraph" w:styleId="ListParagraph">
     <w:name w:val="List Paragraph"/>
     <w:basedOn w:val="Normal"/>
     <w:uiPriority w:val="34"/>
@@ -7775,7 +7786,7 @@
   <w:style w:type="paragraph" w:styleId="Header">
     <w:name w:val="header"/>
     <w:basedOn w:val="Normal"/>
-    <w:link w:val="HeaderKAR"/>
+    <w:link w:val="HeaderChar"/>
     <w:uiPriority w:val="99"/>
     <w:unhideWhenUsed/>
     <w:rsid w:val="00196349"/>
@@ -7787,9 +7798,9 @@
       <w:spacing w:after="0" w:line="240" w:lineRule="auto"/>
     </w:pPr>
   </w:style>
-  <w:style w:type="character" w:customStyle="1" w:styleId="HeaderKAR">
-    <w:name w:val="Header KAR"/>
-    <w:basedOn w:val="FontParagrafDefault"/>
+  <w:style w:type="character" w:customStyle="1" w:styleId="HeaderChar">
+    <w:name w:val="Header Char"/>
+    <w:basedOn w:val="DefaultParagraphFont"/>
     <w:link w:val="Header"/>
     <w:uiPriority w:val="99"/>
     <w:rsid w:val="00196349"/>
@@ -8067,10 +8078,9 @@
 </file>
 
 <file path=customXml/itemProps1.xml><?xml version="1.0" encoding="utf-8"?>
-<ds:datastoreItem xmlns:ds="http://schemas.openxmlformats.org/officeDocument/2006/customXml" ds:itemID="{35D695DA-FE09-A745-89D8-28F7A4B9BA1E}">
+<ds:datastoreItem xmlns:ds="http://schemas.openxmlformats.org/officeDocument/2006/customXml" ds:itemID="{8975E703-8E39-4C1F-AB29-C409C364D1F6}">
   <ds:schemaRefs>
     <ds:schemaRef ds:uri="http://schemas.openxmlformats.org/officeDocument/2006/bibliography"/>
-    <ds:schemaRef ds:uri="http://www.w3.org/2000/xmlns/"/>
   </ds:schemaRefs>
 </ds:datastoreItem>
 </file>
</xml_diff>